<commit_message>
AFD elhelyezése a dokumentációban
</commit_message>
<xml_diff>
--- a/docs/SSADM.docx
+++ b/docs/SSADM.docx
@@ -98,6 +98,7 @@
           <w:lang w:val="hu-HU"/>
         </w:rPr>
       </w:pPr>
+      <w:proofErr w:type="spellStart"/>
       <w:r>
         <w:rPr>
           <w:b/>
@@ -106,6 +107,7 @@
         </w:rPr>
         <w:t>Poseidon</w:t>
       </w:r>
+      <w:proofErr w:type="spellEnd"/>
     </w:p>
     <w:p>
       <w:pPr>
@@ -122,39 +124,7 @@
           <w:sz w:val="40"/>
           <w:lang w:val="hu-HU"/>
         </w:rPr>
-        <w:t>(</w:t>
-      </w:r>
-      <w:r>
-        <w:rPr>
-          <w:b/>
-          <w:sz w:val="40"/>
-          <w:lang w:val="hu-HU"/>
-        </w:rPr>
-        <w:t xml:space="preserve">Elektronikus tanulmányi </w:t>
-      </w:r>
-      <w:r>
-        <w:rPr>
-          <w:b/>
-          <w:sz w:val="40"/>
-          <w:lang w:val="hu-HU"/>
-        </w:rPr>
-        <w:t>r</w:t>
-      </w:r>
-      <w:r>
-        <w:rPr>
-          <w:b/>
-          <w:sz w:val="40"/>
-          <w:lang w:val="hu-HU"/>
-        </w:rPr>
-        <w:t>endszer</w:t>
-      </w:r>
-      <w:r>
-        <w:rPr>
-          <w:b/>
-          <w:sz w:val="40"/>
-          <w:lang w:val="hu-HU"/>
-        </w:rPr>
-        <w:t>)</w:t>
+        <w:t>(Elektronikus tanulmányi rendszer)</w:t>
       </w:r>
     </w:p>
     <w:p>
@@ -317,8 +287,13 @@
       </w:pPr>
       <w:r>
         <w:lastRenderedPageBreak/>
-        <w:t>Munka felosztása</w:t>
-      </w:r>
+        <w:t xml:space="preserve">Munka </w:t>
+      </w:r>
+      <w:proofErr w:type="spellStart"/>
+      <w:r>
+        <w:t>felosztása</w:t>
+      </w:r>
+      <w:proofErr w:type="spellEnd"/>
     </w:p>
     <w:p>
       <w:pPr>
@@ -348,9 +323,11 @@
           <w:numId w:val="3"/>
         </w:numPr>
       </w:pPr>
+      <w:proofErr w:type="spellStart"/>
       <w:r>
         <w:t>Egyedmodell</w:t>
       </w:r>
+      <w:proofErr w:type="spellEnd"/>
     </w:p>
     <w:p>
       <w:pPr>
@@ -372,9 +349,19 @@
           <w:numId w:val="3"/>
         </w:numPr>
       </w:pPr>
-      <w:r>
-        <w:t>Relációs adatelemzés</w:t>
-      </w:r>
+      <w:proofErr w:type="spellStart"/>
+      <w:r>
+        <w:t>Relációs</w:t>
+      </w:r>
+      <w:proofErr w:type="spellEnd"/>
+      <w:r>
+        <w:t xml:space="preserve"> </w:t>
+      </w:r>
+      <w:proofErr w:type="spellStart"/>
+      <w:r>
+        <w:t>adatelemzés</w:t>
+      </w:r>
+      <w:proofErr w:type="spellEnd"/>
     </w:p>
     <w:p>
       <w:pPr>
@@ -384,9 +371,19 @@
           <w:numId w:val="3"/>
         </w:numPr>
       </w:pPr>
-      <w:r>
-        <w:t>Táblák leírása</w:t>
-      </w:r>
+      <w:proofErr w:type="spellStart"/>
+      <w:r>
+        <w:t>Táblák</w:t>
+      </w:r>
+      <w:proofErr w:type="spellEnd"/>
+      <w:r>
+        <w:t xml:space="preserve"> </w:t>
+      </w:r>
+      <w:proofErr w:type="spellStart"/>
+      <w:r>
+        <w:t>leírása</w:t>
+      </w:r>
+      <w:proofErr w:type="spellEnd"/>
     </w:p>
     <w:p>
       <w:pPr>
@@ -396,9 +393,27 @@
           <w:numId w:val="3"/>
         </w:numPr>
       </w:pPr>
-      <w:r>
-        <w:t>Adatbázis feltöltése adatokkal</w:t>
-      </w:r>
+      <w:proofErr w:type="spellStart"/>
+      <w:r>
+        <w:t>Adatbázis</w:t>
+      </w:r>
+      <w:proofErr w:type="spellEnd"/>
+      <w:r>
+        <w:t xml:space="preserve"> </w:t>
+      </w:r>
+      <w:proofErr w:type="spellStart"/>
+      <w:r>
+        <w:t>feltöltése</w:t>
+      </w:r>
+      <w:proofErr w:type="spellEnd"/>
+      <w:r>
+        <w:t xml:space="preserve"> </w:t>
+      </w:r>
+      <w:proofErr w:type="spellStart"/>
+      <w:r>
+        <w:t>adatokkal</w:t>
+      </w:r>
+      <w:proofErr w:type="spellEnd"/>
     </w:p>
     <w:p>
       <w:pPr>
@@ -536,8 +551,13 @@
           <w:numId w:val="3"/>
         </w:numPr>
       </w:pPr>
-      <w:r>
-        <w:t>Szerep-funkció matrix</w:t>
+      <w:proofErr w:type="spellStart"/>
+      <w:r>
+        <w:t>Szerep-funkció</w:t>
+      </w:r>
+      <w:proofErr w:type="spellEnd"/>
+      <w:r>
+        <w:t xml:space="preserve"> matrix</w:t>
       </w:r>
     </w:p>
     <w:p>
@@ -549,7 +569,15 @@
         </w:numPr>
       </w:pPr>
       <w:r>
-        <w:t>Egyed-esemény matrix</w:t>
+        <w:t>Egyed-</w:t>
+      </w:r>
+      <w:proofErr w:type="spellStart"/>
+      <w:r>
+        <w:t>esemény</w:t>
+      </w:r>
+      <w:proofErr w:type="spellEnd"/>
+      <w:r>
+        <w:t xml:space="preserve"> matrix</w:t>
       </w:r>
     </w:p>
     <w:p>
@@ -560,9 +588,11 @@
           <w:numId w:val="3"/>
         </w:numPr>
       </w:pPr>
+      <w:proofErr w:type="spellStart"/>
       <w:r>
         <w:t>Képernyőtervek</w:t>
       </w:r>
+      <w:proofErr w:type="spellEnd"/>
     </w:p>
     <w:p>
       <w:pPr>
@@ -572,9 +602,27 @@
           <w:numId w:val="3"/>
         </w:numPr>
       </w:pPr>
-      <w:r>
-        <w:t>Adatbázis táblák előkészítése</w:t>
-      </w:r>
+      <w:proofErr w:type="spellStart"/>
+      <w:r>
+        <w:t>Adatbázis</w:t>
+      </w:r>
+      <w:proofErr w:type="spellEnd"/>
+      <w:r>
+        <w:t xml:space="preserve"> </w:t>
+      </w:r>
+      <w:proofErr w:type="spellStart"/>
+      <w:r>
+        <w:t>táblák</w:t>
+      </w:r>
+      <w:proofErr w:type="spellEnd"/>
+      <w:r>
+        <w:t xml:space="preserve"> </w:t>
+      </w:r>
+      <w:proofErr w:type="spellStart"/>
+      <w:r>
+        <w:t>előkészítése</w:t>
+      </w:r>
+      <w:proofErr w:type="spellEnd"/>
     </w:p>
     <w:p>
       <w:pPr>
@@ -713,7 +761,23 @@
         </w:numPr>
       </w:pPr>
       <w:r>
-        <w:t>DFD (az összes)</w:t>
+        <w:t>DFD (</w:t>
+      </w:r>
+      <w:proofErr w:type="spellStart"/>
+      <w:r>
+        <w:t>az</w:t>
+      </w:r>
+      <w:proofErr w:type="spellEnd"/>
+      <w:r>
+        <w:t xml:space="preserve"> </w:t>
+      </w:r>
+      <w:proofErr w:type="spellStart"/>
+      <w:r>
+        <w:t>összes</w:t>
+      </w:r>
+      <w:proofErr w:type="spellEnd"/>
+      <w:r>
+        <w:t>)</w:t>
       </w:r>
     </w:p>
     <w:p>
@@ -725,7 +789,63 @@
         </w:numPr>
       </w:pPr>
       <w:r>
-        <w:t>Az alkalmazás alapjának elkészítése (konfiguráció, alap css templatek)</w:t>
+        <w:t xml:space="preserve">Az </w:t>
+      </w:r>
+      <w:proofErr w:type="spellStart"/>
+      <w:r>
+        <w:t>alkalmazás</w:t>
+      </w:r>
+      <w:proofErr w:type="spellEnd"/>
+      <w:r>
+        <w:t xml:space="preserve"> </w:t>
+      </w:r>
+      <w:proofErr w:type="spellStart"/>
+      <w:r>
+        <w:t>alapjának</w:t>
+      </w:r>
+      <w:proofErr w:type="spellEnd"/>
+      <w:r>
+        <w:t xml:space="preserve"> </w:t>
+      </w:r>
+      <w:proofErr w:type="spellStart"/>
+      <w:r>
+        <w:t>elkészítése</w:t>
+      </w:r>
+      <w:proofErr w:type="spellEnd"/>
+      <w:r>
+        <w:t xml:space="preserve"> (</w:t>
+      </w:r>
+      <w:proofErr w:type="spellStart"/>
+      <w:r>
+        <w:t>konfiguráció</w:t>
+      </w:r>
+      <w:proofErr w:type="spellEnd"/>
+      <w:r>
+        <w:t xml:space="preserve">, </w:t>
+      </w:r>
+      <w:proofErr w:type="spellStart"/>
+      <w:r>
+        <w:t>alap</w:t>
+      </w:r>
+      <w:proofErr w:type="spellEnd"/>
+      <w:r>
+        <w:t xml:space="preserve"> </w:t>
+      </w:r>
+      <w:proofErr w:type="spellStart"/>
+      <w:r>
+        <w:t>css</w:t>
+      </w:r>
+      <w:proofErr w:type="spellEnd"/>
+      <w:r>
+        <w:t xml:space="preserve"> </w:t>
+      </w:r>
+      <w:proofErr w:type="spellStart"/>
+      <w:r>
+        <w:t>templatek</w:t>
+      </w:r>
+      <w:proofErr w:type="spellEnd"/>
+      <w:r>
+        <w:t>)</w:t>
       </w:r>
     </w:p>
     <w:p>
@@ -736,9 +856,19 @@
           <w:numId w:val="3"/>
         </w:numPr>
       </w:pPr>
-      <w:r>
-        <w:t>Bejelentkezés, regisztráció</w:t>
-      </w:r>
+      <w:proofErr w:type="spellStart"/>
+      <w:r>
+        <w:t>Bejelentkezés</w:t>
+      </w:r>
+      <w:proofErr w:type="spellEnd"/>
+      <w:r>
+        <w:t xml:space="preserve">, </w:t>
+      </w:r>
+      <w:proofErr w:type="spellStart"/>
+      <w:r>
+        <w:t>regisztráció</w:t>
+      </w:r>
+      <w:proofErr w:type="spellEnd"/>
     </w:p>
     <w:p>
       <w:pPr>
@@ -857,8 +987,21 @@
       <w:pPr>
         <w:pStyle w:val="Heading2"/>
       </w:pPr>
-      <w:r>
-        <w:t>Értékelési mód:</w:t>
+      <w:proofErr w:type="spellStart"/>
+      <w:r>
+        <w:t>Értékelési</w:t>
+      </w:r>
+      <w:proofErr w:type="spellEnd"/>
+      <w:r>
+        <w:t xml:space="preserve"> </w:t>
+      </w:r>
+      <w:proofErr w:type="spellStart"/>
+      <w:r>
+        <w:t>mód</w:t>
+      </w:r>
+      <w:proofErr w:type="spellEnd"/>
+      <w:r>
+        <w:t>:</w:t>
       </w:r>
     </w:p>
     <w:p>
@@ -888,9 +1031,27 @@
       <w:pPr>
         <w:pStyle w:val="Heading2"/>
       </w:pPr>
-      <w:r>
-        <w:t>Feladat szöveges leírása</w:t>
-      </w:r>
+      <w:proofErr w:type="spellStart"/>
+      <w:r>
+        <w:t>Feladat</w:t>
+      </w:r>
+      <w:proofErr w:type="spellEnd"/>
+      <w:r>
+        <w:t xml:space="preserve"> </w:t>
+      </w:r>
+      <w:proofErr w:type="spellStart"/>
+      <w:r>
+        <w:t>szöveges</w:t>
+      </w:r>
+      <w:proofErr w:type="spellEnd"/>
+      <w:r>
+        <w:t xml:space="preserve"> </w:t>
+      </w:r>
+      <w:proofErr w:type="spellStart"/>
+      <w:r>
+        <w:t>leírása</w:t>
+      </w:r>
+      <w:proofErr w:type="spellEnd"/>
     </w:p>
     <w:p>
       <w:pPr>
@@ -927,9 +1088,11 @@
       <w:pPr>
         <w:pStyle w:val="Heading2"/>
       </w:pPr>
+      <w:proofErr w:type="spellStart"/>
       <w:r>
         <w:t>Követelménykatalógus</w:t>
       </w:r>
+      <w:proofErr w:type="spellEnd"/>
     </w:p>
     <w:p>
       <w:pPr>
@@ -1203,8 +1366,13 @@
       <w:pPr>
         <w:pStyle w:val="Heading2"/>
       </w:pPr>
-      <w:r>
-        <w:t>Adatfolyam diagram (DFD):</w:t>
+      <w:proofErr w:type="spellStart"/>
+      <w:r>
+        <w:t>Adatfolyam</w:t>
+      </w:r>
+      <w:proofErr w:type="spellEnd"/>
+      <w:r>
+        <w:t xml:space="preserve"> diagram (DFD):</w:t>
       </w:r>
     </w:p>
     <w:p>
@@ -1238,116 +1406,343 @@
     <w:p>
       <w:pPr>
         <w:rPr>
+          <w:lang w:val="hu-HU"/>
+        </w:rPr>
+      </w:pPr>
+      <w:r>
+        <w:rPr>
+          <w:lang w:val="hu-HU"/>
+        </w:rPr>
+        <w:t>A DFD 1. szintje:</w:t>
+      </w:r>
+    </w:p>
+    <w:p>
+      <w:pPr>
+        <w:rPr>
+          <w:lang w:val="hu-HU"/>
+        </w:rPr>
+      </w:pPr>
+      <w:r>
+        <w:rPr>
+          <w:noProof/>
+        </w:rPr>
+        <w:lastRenderedPageBreak/>
+        <w:drawing>
+          <wp:inline distT="0" distB="0" distL="0" distR="0" wp14:anchorId="2E03B2F8" wp14:editId="78EBABB8">
+            <wp:extent cx="2188210" cy="9777730"/>
+            <wp:effectExtent l="0" t="0" r="2540" b="0"/>
+            <wp:docPr id="868266407" name="Picture 1" descr="A black and white screen shot of a computer screen&#10;&#10;Description automatically generated"/>
+            <wp:cNvGraphicFramePr>
+              <a:graphicFrameLocks xmlns:a="http://schemas.openxmlformats.org/drawingml/2006/main" noChangeAspect="1"/>
+            </wp:cNvGraphicFramePr>
+            <a:graphic xmlns:a="http://schemas.openxmlformats.org/drawingml/2006/main">
+              <a:graphicData uri="http://schemas.openxmlformats.org/drawingml/2006/picture">
+                <pic:pic xmlns:pic="http://schemas.openxmlformats.org/drawingml/2006/picture">
+                  <pic:nvPicPr>
+                    <pic:cNvPr id="868266407" name="Picture 1" descr="A black and white screen shot of a computer screen&#10;&#10;Description automatically generated"/>
+                    <pic:cNvPicPr>
+                      <a:picLocks noChangeAspect="1" noChangeArrowheads="1"/>
+                    </pic:cNvPicPr>
+                  </pic:nvPicPr>
+                  <pic:blipFill>
+                    <a:blip r:embed="rId5" cstate="print">
+                      <a:extLst>
+                        <a:ext uri="{28A0092B-C50C-407E-A947-70E740481C1C}">
+                          <a14:useLocalDpi xmlns:a14="http://schemas.microsoft.com/office/drawing/2010/main" val="0"/>
+                        </a:ext>
+                      </a:extLst>
+                    </a:blip>
+                    <a:srcRect/>
+                    <a:stretch>
+                      <a:fillRect/>
+                    </a:stretch>
+                  </pic:blipFill>
+                  <pic:spPr bwMode="auto">
+                    <a:xfrm>
+                      <a:off x="0" y="0"/>
+                      <a:ext cx="2188210" cy="9777730"/>
+                    </a:xfrm>
+                    <a:prstGeom prst="rect">
+                      <a:avLst/>
+                    </a:prstGeom>
+                    <a:noFill/>
+                    <a:ln>
+                      <a:noFill/>
+                    </a:ln>
+                  </pic:spPr>
+                </pic:pic>
+              </a:graphicData>
+            </a:graphic>
+          </wp:inline>
+        </w:drawing>
+      </w:r>
+    </w:p>
+    <w:p>
+      <w:pPr>
+        <w:rPr>
+          <w:lang w:val="hu-HU"/>
+        </w:rPr>
+      </w:pPr>
+    </w:p>
+    <w:p>
+      <w:pPr>
+        <w:rPr>
+          <w:lang w:val="hu-HU"/>
+        </w:rPr>
+      </w:pPr>
+      <w:r>
+        <w:rPr>
+          <w:lang w:val="hu-HU"/>
+        </w:rPr>
+        <w:t>A DFD 2. szintje:</w:t>
+      </w:r>
+    </w:p>
+    <w:p>
+      <w:pPr>
+        <w:rPr>
+          <w:lang w:val="hu-HU"/>
+        </w:rPr>
+      </w:pPr>
+      <w:r>
+        <w:rPr>
+          <w:noProof/>
+        </w:rPr>
+        <w:lastRenderedPageBreak/>
+        <w:drawing>
+          <wp:inline distT="0" distB="0" distL="0" distR="0" wp14:anchorId="019C6A9B" wp14:editId="316B3562">
+            <wp:extent cx="2408555" cy="9777730"/>
+            <wp:effectExtent l="0" t="0" r="0" b="0"/>
+            <wp:docPr id="1191815386" name="Picture 2" descr="A screenshot of a computer screen&#10;&#10;Description automatically generated"/>
+            <wp:cNvGraphicFramePr>
+              <a:graphicFrameLocks xmlns:a="http://schemas.openxmlformats.org/drawingml/2006/main" noChangeAspect="1"/>
+            </wp:cNvGraphicFramePr>
+            <a:graphic xmlns:a="http://schemas.openxmlformats.org/drawingml/2006/main">
+              <a:graphicData uri="http://schemas.openxmlformats.org/drawingml/2006/picture">
+                <pic:pic xmlns:pic="http://schemas.openxmlformats.org/drawingml/2006/picture">
+                  <pic:nvPicPr>
+                    <pic:cNvPr id="1191815386" name="Picture 2" descr="A screenshot of a computer screen&#10;&#10;Description automatically generated"/>
+                    <pic:cNvPicPr>
+                      <a:picLocks noChangeAspect="1" noChangeArrowheads="1"/>
+                    </pic:cNvPicPr>
+                  </pic:nvPicPr>
+                  <pic:blipFill>
+                    <a:blip r:embed="rId6" cstate="print">
+                      <a:extLst>
+                        <a:ext uri="{28A0092B-C50C-407E-A947-70E740481C1C}">
+                          <a14:useLocalDpi xmlns:a14="http://schemas.microsoft.com/office/drawing/2010/main" val="0"/>
+                        </a:ext>
+                      </a:extLst>
+                    </a:blip>
+                    <a:srcRect/>
+                    <a:stretch>
+                      <a:fillRect/>
+                    </a:stretch>
+                  </pic:blipFill>
+                  <pic:spPr bwMode="auto">
+                    <a:xfrm>
+                      <a:off x="0" y="0"/>
+                      <a:ext cx="2408555" cy="9777730"/>
+                    </a:xfrm>
+                    <a:prstGeom prst="rect">
+                      <a:avLst/>
+                    </a:prstGeom>
+                    <a:noFill/>
+                    <a:ln>
+                      <a:noFill/>
+                    </a:ln>
+                  </pic:spPr>
+                </pic:pic>
+              </a:graphicData>
+            </a:graphic>
+          </wp:inline>
+        </w:drawing>
+      </w:r>
+    </w:p>
+    <w:p>
+      <w:pPr>
+        <w:rPr>
           <w:color w:val="FF0000"/>
           <w:lang w:val="hu-HU"/>
         </w:rPr>
       </w:pPr>
-      <w:r>
+    </w:p>
+    <w:p>
+      <w:pPr>
+        <w:rPr>
+          <w:highlight w:val="yellow"/>
+          <w:lang w:val="hu-HU"/>
+        </w:rPr>
+      </w:pPr>
+      <w:r>
+        <w:rPr>
+          <w:lang w:val="hu-HU"/>
+        </w:rPr>
+        <w:t>Logikai</w:t>
+      </w:r>
+    </w:p>
+    <w:p>
+      <w:pPr>
         <w:rPr>
           <w:color w:val="FF0000"/>
           <w:lang w:val="hu-HU"/>
         </w:rPr>
+      </w:pPr>
+    </w:p>
+    <w:p>
+      <w:pPr>
+        <w:rPr>
+          <w:lang w:val="hu-HU"/>
+        </w:rPr>
+      </w:pPr>
+      <w:r>
+        <w:rPr>
+          <w:lang w:val="hu-HU"/>
+        </w:rPr>
         <w:t>A DFD 1. szintje:</w:t>
       </w:r>
     </w:p>
     <w:p>
       <w:pPr>
         <w:rPr>
+          <w:lang w:val="hu-HU"/>
+        </w:rPr>
+      </w:pPr>
+      <w:r>
+        <w:rPr>
+          <w:noProof/>
+        </w:rPr>
+        <w:lastRenderedPageBreak/>
+        <w:drawing>
+          <wp:inline distT="0" distB="0" distL="0" distR="0" wp14:anchorId="40ED58B1" wp14:editId="0B2F520B">
+            <wp:extent cx="2188210" cy="9777730"/>
+            <wp:effectExtent l="0" t="0" r="2540" b="0"/>
+            <wp:docPr id="1836305786" name="Picture 3" descr="A black and white screen shot of a black and white screen shot of a black and white screen shot of a black and white screen shot of a black and white screen shot of a black and white&#10;&#10;Description automatically generated"/>
+            <wp:cNvGraphicFramePr>
+              <a:graphicFrameLocks xmlns:a="http://schemas.openxmlformats.org/drawingml/2006/main" noChangeAspect="1"/>
+            </wp:cNvGraphicFramePr>
+            <a:graphic xmlns:a="http://schemas.openxmlformats.org/drawingml/2006/main">
+              <a:graphicData uri="http://schemas.openxmlformats.org/drawingml/2006/picture">
+                <pic:pic xmlns:pic="http://schemas.openxmlformats.org/drawingml/2006/picture">
+                  <pic:nvPicPr>
+                    <pic:cNvPr id="1836305786" name="Picture 3" descr="A black and white screen shot of a black and white screen shot of a black and white screen shot of a black and white screen shot of a black and white screen shot of a black and white&#10;&#10;Description automatically generated"/>
+                    <pic:cNvPicPr>
+                      <a:picLocks noChangeAspect="1" noChangeArrowheads="1"/>
+                    </pic:cNvPicPr>
+                  </pic:nvPicPr>
+                  <pic:blipFill>
+                    <a:blip r:embed="rId7" cstate="print">
+                      <a:extLst>
+                        <a:ext uri="{28A0092B-C50C-407E-A947-70E740481C1C}">
+                          <a14:useLocalDpi xmlns:a14="http://schemas.microsoft.com/office/drawing/2010/main" val="0"/>
+                        </a:ext>
+                      </a:extLst>
+                    </a:blip>
+                    <a:srcRect/>
+                    <a:stretch>
+                      <a:fillRect/>
+                    </a:stretch>
+                  </pic:blipFill>
+                  <pic:spPr bwMode="auto">
+                    <a:xfrm>
+                      <a:off x="0" y="0"/>
+                      <a:ext cx="2188210" cy="9777730"/>
+                    </a:xfrm>
+                    <a:prstGeom prst="rect">
+                      <a:avLst/>
+                    </a:prstGeom>
+                    <a:noFill/>
+                    <a:ln>
+                      <a:noFill/>
+                    </a:ln>
+                  </pic:spPr>
+                </pic:pic>
+              </a:graphicData>
+            </a:graphic>
+          </wp:inline>
+        </w:drawing>
+      </w:r>
+    </w:p>
+    <w:p>
+      <w:pPr>
+        <w:rPr>
+          <w:lang w:val="hu-HU"/>
+        </w:rPr>
+      </w:pPr>
+    </w:p>
+    <w:p>
+      <w:pPr>
+        <w:rPr>
+          <w:lang w:val="hu-HU"/>
+        </w:rPr>
+      </w:pPr>
+      <w:r>
+        <w:rPr>
+          <w:lang w:val="hu-HU"/>
+        </w:rPr>
+        <w:t>A DFD 2. szintje:</w:t>
+      </w:r>
+    </w:p>
+    <w:p>
+      <w:pPr>
+        <w:rPr>
           <w:color w:val="FF0000"/>
           <w:lang w:val="hu-HU"/>
         </w:rPr>
       </w:pPr>
-    </w:p>
-    <w:p>
-      <w:pPr>
-        <w:rPr>
-          <w:color w:val="FF0000"/>
-          <w:lang w:val="hu-HU"/>
-        </w:rPr>
-      </w:pPr>
-      <w:r>
-        <w:rPr>
-          <w:color w:val="FF0000"/>
-          <w:lang w:val="hu-HU"/>
-        </w:rPr>
-        <w:t>A DFD 2. szintje:</w:t>
-      </w:r>
-    </w:p>
-    <w:p>
-      <w:pPr>
-        <w:rPr>
-          <w:color w:val="FF0000"/>
-          <w:lang w:val="hu-HU"/>
-        </w:rPr>
-      </w:pPr>
-    </w:p>
-    <w:p>
-      <w:pPr>
-        <w:rPr>
-          <w:highlight w:val="yellow"/>
-          <w:lang w:val="hu-HU"/>
-        </w:rPr>
-      </w:pPr>
-      <w:r>
-        <w:rPr>
-          <w:lang w:val="hu-HU"/>
-        </w:rPr>
-        <w:t>Logikai</w:t>
-      </w:r>
-    </w:p>
-    <w:p>
-      <w:pPr>
-        <w:rPr>
-          <w:color w:val="FF0000"/>
-          <w:lang w:val="hu-HU"/>
-        </w:rPr>
-      </w:pPr>
-    </w:p>
-    <w:p>
-      <w:pPr>
-        <w:rPr>
-          <w:color w:val="FF0000"/>
-          <w:lang w:val="hu-HU"/>
-        </w:rPr>
-      </w:pPr>
-      <w:r>
-        <w:rPr>
-          <w:color w:val="FF0000"/>
-          <w:lang w:val="hu-HU"/>
-        </w:rPr>
-        <w:t>A DFD 1. szintje:</w:t>
-      </w:r>
-    </w:p>
-    <w:p>
-      <w:pPr>
-        <w:rPr>
-          <w:color w:val="FF0000"/>
-          <w:lang w:val="hu-HU"/>
-        </w:rPr>
-      </w:pPr>
-    </w:p>
-    <w:p>
-      <w:pPr>
-        <w:rPr>
-          <w:color w:val="FF0000"/>
-          <w:lang w:val="hu-HU"/>
-        </w:rPr>
-      </w:pPr>
-      <w:r>
-        <w:rPr>
-          <w:color w:val="FF0000"/>
-          <w:lang w:val="hu-HU"/>
-        </w:rPr>
-        <w:t>A DFD 2. szintje:</w:t>
-      </w:r>
-    </w:p>
-    <w:p>
-      <w:pPr>
-        <w:rPr>
-          <w:color w:val="FF0000"/>
-          <w:lang w:val="hu-HU"/>
-        </w:rPr>
-      </w:pPr>
+      <w:r>
+        <w:rPr>
+          <w:noProof/>
+        </w:rPr>
+        <w:lastRenderedPageBreak/>
+        <w:drawing>
+          <wp:inline distT="0" distB="0" distL="0" distR="0" wp14:anchorId="6EFFF1A8" wp14:editId="0D9794AC">
+            <wp:extent cx="2408555" cy="9777730"/>
+            <wp:effectExtent l="0" t="0" r="0" b="0"/>
+            <wp:docPr id="1409151803" name="Picture 4" descr="A screenshot of a computer screen&#10;&#10;Description automatically generated"/>
+            <wp:cNvGraphicFramePr>
+              <a:graphicFrameLocks xmlns:a="http://schemas.openxmlformats.org/drawingml/2006/main" noChangeAspect="1"/>
+            </wp:cNvGraphicFramePr>
+            <a:graphic xmlns:a="http://schemas.openxmlformats.org/drawingml/2006/main">
+              <a:graphicData uri="http://schemas.openxmlformats.org/drawingml/2006/picture">
+                <pic:pic xmlns:pic="http://schemas.openxmlformats.org/drawingml/2006/picture">
+                  <pic:nvPicPr>
+                    <pic:cNvPr id="1409151803" name="Picture 4" descr="A screenshot of a computer screen&#10;&#10;Description automatically generated"/>
+                    <pic:cNvPicPr>
+                      <a:picLocks noChangeAspect="1" noChangeArrowheads="1"/>
+                    </pic:cNvPicPr>
+                  </pic:nvPicPr>
+                  <pic:blipFill>
+                    <a:blip r:embed="rId8" cstate="print">
+                      <a:extLst>
+                        <a:ext uri="{28A0092B-C50C-407E-A947-70E740481C1C}">
+                          <a14:useLocalDpi xmlns:a14="http://schemas.microsoft.com/office/drawing/2010/main" val="0"/>
+                        </a:ext>
+                      </a:extLst>
+                    </a:blip>
+                    <a:srcRect/>
+                    <a:stretch>
+                      <a:fillRect/>
+                    </a:stretch>
+                  </pic:blipFill>
+                  <pic:spPr bwMode="auto">
+                    <a:xfrm>
+                      <a:off x="0" y="0"/>
+                      <a:ext cx="2408555" cy="9777730"/>
+                    </a:xfrm>
+                    <a:prstGeom prst="rect">
+                      <a:avLst/>
+                    </a:prstGeom>
+                    <a:noFill/>
+                    <a:ln>
+                      <a:noFill/>
+                    </a:ln>
+                  </pic:spPr>
+                </pic:pic>
+              </a:graphicData>
+            </a:graphic>
+          </wp:inline>
+        </w:drawing>
+      </w:r>
     </w:p>
     <w:p>
       <w:pPr>
@@ -1360,8 +1755,13 @@
       <w:pPr>
         <w:pStyle w:val="Heading2"/>
       </w:pPr>
-      <w:r>
-        <w:t>Egyedmodell:</w:t>
+      <w:proofErr w:type="spellStart"/>
+      <w:r>
+        <w:t>Egyedmodell</w:t>
+      </w:r>
+      <w:proofErr w:type="spellEnd"/>
+      <w:r>
+        <w:t>:</w:t>
       </w:r>
     </w:p>
     <w:p>
@@ -1474,9 +1874,19 @@
       <w:pPr>
         <w:pStyle w:val="Heading2"/>
       </w:pPr>
-      <w:r>
-        <w:t>Relációs adatelemzés</w:t>
-      </w:r>
+      <w:proofErr w:type="spellStart"/>
+      <w:r>
+        <w:t>Relációs</w:t>
+      </w:r>
+      <w:proofErr w:type="spellEnd"/>
+      <w:r>
+        <w:t xml:space="preserve"> </w:t>
+      </w:r>
+      <w:proofErr w:type="spellStart"/>
+      <w:r>
+        <w:t>adatelemzés</w:t>
+      </w:r>
+      <w:proofErr w:type="spellEnd"/>
     </w:p>
     <w:p>
       <w:pPr>
@@ -1528,11 +1938,21 @@
       <w:pPr>
         <w:pStyle w:val="Heading2"/>
       </w:pPr>
-      <w:r>
-        <w:t xml:space="preserve">Táblák </w:t>
-      </w:r>
-      <w:r>
-        <w:t>leírása:</w:t>
+      <w:proofErr w:type="spellStart"/>
+      <w:r>
+        <w:t>Táblák</w:t>
+      </w:r>
+      <w:proofErr w:type="spellEnd"/>
+      <w:r>
+        <w:t xml:space="preserve"> </w:t>
+      </w:r>
+      <w:proofErr w:type="spellStart"/>
+      <w:r>
+        <w:t>leírása</w:t>
+      </w:r>
+      <w:proofErr w:type="spellEnd"/>
+      <w:r>
+        <w:t>:</w:t>
       </w:r>
     </w:p>
     <w:p>
@@ -1711,7 +2131,6 @@
               <w:rPr>
                 <w:lang w:val="hu-HU"/>
               </w:rPr>
-              <w:lastRenderedPageBreak/>
               <w:t>Attr1</w:t>
             </w:r>
           </w:p>
@@ -1831,9 +2250,19 @@
       <w:pPr>
         <w:pStyle w:val="Heading2"/>
       </w:pPr>
-      <w:r>
-        <w:t>Szerep-funkció mátrix</w:t>
-      </w:r>
+      <w:proofErr w:type="spellStart"/>
+      <w:r>
+        <w:t>Szerep-funkció</w:t>
+      </w:r>
+      <w:proofErr w:type="spellEnd"/>
+      <w:r>
+        <w:t xml:space="preserve"> </w:t>
+      </w:r>
+      <w:proofErr w:type="spellStart"/>
+      <w:r>
+        <w:t>mátrix</w:t>
+      </w:r>
+      <w:proofErr w:type="spellEnd"/>
       <w:r>
         <w:t>:</w:t>
       </w:r>
@@ -4448,8 +4877,21 @@
         <w:pStyle w:val="Heading2"/>
       </w:pPr>
       <w:r>
-        <w:t>Egyed-esemény mátrix</w:t>
-      </w:r>
+        <w:t>Egyed-</w:t>
+      </w:r>
+      <w:proofErr w:type="spellStart"/>
+      <w:r>
+        <w:t>esemény</w:t>
+      </w:r>
+      <w:proofErr w:type="spellEnd"/>
+      <w:r>
+        <w:t xml:space="preserve"> </w:t>
+      </w:r>
+      <w:proofErr w:type="spellStart"/>
+      <w:r>
+        <w:t>mátrix</w:t>
+      </w:r>
+      <w:proofErr w:type="spellEnd"/>
       <w:r>
         <w:t>:</w:t>
       </w:r>
@@ -4470,12 +4912,21 @@
           <w:lang w:val="hu-HU"/>
         </w:rPr>
       </w:pPr>
+      <w:proofErr w:type="gramStart"/>
       <w:r>
         <w:rPr>
           <w:color w:val="FF0000"/>
           <w:lang w:val="hu-HU"/>
         </w:rPr>
-        <w:t>Táblázat  L: Létrehozás , M: Módosítás, O: Olvasás, T: Törlés</w:t>
+        <w:t>Táblázat  L</w:t>
+      </w:r>
+      <w:proofErr w:type="gramEnd"/>
+      <w:r>
+        <w:rPr>
+          <w:color w:val="FF0000"/>
+          <w:lang w:val="hu-HU"/>
+        </w:rPr>
+        <w:t>: Létrehozás , M: Módosítás, O: Olvasás, T: Törlés</w:t>
       </w:r>
     </w:p>
     <w:tbl>
@@ -4541,6 +4992,7 @@
                 <w:szCs w:val="22"/>
                 <w:lang w:val="hu-HU" w:eastAsia="hu-HU"/>
               </w:rPr>
+              <w:lastRenderedPageBreak/>
               <w:t>Események</w:t>
             </w:r>
           </w:p>
@@ -4874,6 +5326,7 @@
                 <w:lang w:val="hu-HU" w:eastAsia="hu-HU"/>
               </w:rPr>
             </w:pPr>
+            <w:proofErr w:type="spellStart"/>
             <w:r>
               <w:rPr>
                 <w:rFonts w:ascii="Calibri" w:eastAsia="Times New Roman" w:hAnsi="Calibri" w:cs="Times New Roman"/>
@@ -4885,6 +5338,7 @@
               </w:rPr>
               <w:t>EseményN</w:t>
             </w:r>
+            <w:proofErr w:type="spellEnd"/>
           </w:p>
         </w:tc>
       </w:tr>
@@ -5206,7 +5660,29 @@
                 <w:szCs w:val="22"/>
                 <w:lang w:val="hu-HU" w:eastAsia="hu-HU"/>
               </w:rPr>
-              <w:t>[L,M,O,T]</w:t>
+              <w:t>[</w:t>
+            </w:r>
+            <w:proofErr w:type="gramStart"/>
+            <w:r>
+              <w:rPr>
+                <w:rFonts w:ascii="Calibri" w:eastAsia="Times New Roman" w:hAnsi="Calibri" w:cs="Times New Roman"/>
+                <w:color w:val="000000"/>
+                <w:sz w:val="22"/>
+                <w:szCs w:val="22"/>
+                <w:lang w:val="hu-HU" w:eastAsia="hu-HU"/>
+              </w:rPr>
+              <w:t>L,M</w:t>
+            </w:r>
+            <w:proofErr w:type="gramEnd"/>
+            <w:r>
+              <w:rPr>
+                <w:rFonts w:ascii="Calibri" w:eastAsia="Times New Roman" w:hAnsi="Calibri" w:cs="Times New Roman"/>
+                <w:color w:val="000000"/>
+                <w:sz w:val="22"/>
+                <w:szCs w:val="22"/>
+                <w:lang w:val="hu-HU" w:eastAsia="hu-HU"/>
+              </w:rPr>
+              <w:t>,O,T]</w:t>
             </w:r>
           </w:p>
         </w:tc>
@@ -6092,6 +6568,7 @@
                 <w:lang w:val="hu-HU" w:eastAsia="hu-HU"/>
               </w:rPr>
             </w:pPr>
+            <w:proofErr w:type="spellStart"/>
             <w:r>
               <w:rPr>
                 <w:rFonts w:ascii="Calibri" w:eastAsia="Times New Roman" w:hAnsi="Calibri" w:cs="Times New Roman"/>
@@ -6103,6 +6580,7 @@
               </w:rPr>
               <w:t>EgyedN</w:t>
             </w:r>
+            <w:proofErr w:type="spellEnd"/>
           </w:p>
         </w:tc>
         <w:tc>
@@ -6349,7 +6827,29 @@
                 <w:szCs w:val="22"/>
                 <w:lang w:val="hu-HU" w:eastAsia="hu-HU"/>
               </w:rPr>
-              <w:t>[L,M,O,T]</w:t>
+              <w:t>[</w:t>
+            </w:r>
+            <w:proofErr w:type="gramStart"/>
+            <w:r>
+              <w:rPr>
+                <w:rFonts w:ascii="Calibri" w:eastAsia="Times New Roman" w:hAnsi="Calibri" w:cs="Times New Roman"/>
+                <w:color w:val="000000"/>
+                <w:sz w:val="22"/>
+                <w:szCs w:val="22"/>
+                <w:lang w:val="hu-HU" w:eastAsia="hu-HU"/>
+              </w:rPr>
+              <w:t>L,M</w:t>
+            </w:r>
+            <w:proofErr w:type="gramEnd"/>
+            <w:r>
+              <w:rPr>
+                <w:rFonts w:ascii="Calibri" w:eastAsia="Times New Roman" w:hAnsi="Calibri" w:cs="Times New Roman"/>
+                <w:color w:val="000000"/>
+                <w:sz w:val="22"/>
+                <w:szCs w:val="22"/>
+                <w:lang w:val="hu-HU" w:eastAsia="hu-HU"/>
+              </w:rPr>
+              <w:t>,O,T]</w:t>
             </w:r>
           </w:p>
         </w:tc>
@@ -6379,9 +6879,19 @@
       <w:pPr>
         <w:pStyle w:val="Heading2"/>
       </w:pPr>
-      <w:r>
-        <w:t>Funkció megadása</w:t>
-      </w:r>
+      <w:proofErr w:type="spellStart"/>
+      <w:r>
+        <w:t>Funkció</w:t>
+      </w:r>
+      <w:proofErr w:type="spellEnd"/>
+      <w:r>
+        <w:t xml:space="preserve"> </w:t>
+      </w:r>
+      <w:proofErr w:type="spellStart"/>
+      <w:r>
+        <w:t>megadása</w:t>
+      </w:r>
+      <w:proofErr w:type="spellEnd"/>
     </w:p>
     <w:p>
       <w:pPr>
@@ -6411,41 +6921,75 @@
       <w:pPr>
         <w:pStyle w:val="Heading2"/>
       </w:pPr>
-      <w:r>
-        <w:lastRenderedPageBreak/>
+      <w:proofErr w:type="spellStart"/>
+      <w:r>
         <w:t>Képernyőtervek</w:t>
       </w:r>
+      <w:proofErr w:type="spellEnd"/>
     </w:p>
     <w:p>
       <w:pPr>
         <w:pStyle w:val="Heading2"/>
       </w:pPr>
+      <w:proofErr w:type="spellStart"/>
       <w:r>
         <w:t>Menütervek</w:t>
       </w:r>
+      <w:proofErr w:type="spellEnd"/>
     </w:p>
     <w:p>
       <w:pPr>
         <w:pStyle w:val="Heading2"/>
       </w:pPr>
-      <w:r>
-        <w:t>Összetett lekérdezések</w:t>
-      </w:r>
+      <w:proofErr w:type="spellStart"/>
+      <w:r>
+        <w:t>Összetett</w:t>
+      </w:r>
+      <w:proofErr w:type="spellEnd"/>
+      <w:r>
+        <w:t xml:space="preserve"> </w:t>
+      </w:r>
+      <w:proofErr w:type="spellStart"/>
+      <w:r>
+        <w:t>lekérdezések</w:t>
+      </w:r>
+      <w:proofErr w:type="spellEnd"/>
     </w:p>
     <w:p>
       <w:pPr>
         <w:pStyle w:val="Heading2"/>
       </w:pPr>
       <w:r>
-        <w:t xml:space="preserve">Az alkalmazás telepítése </w:t>
+        <w:t xml:space="preserve">Az </w:t>
+      </w:r>
+      <w:proofErr w:type="spellStart"/>
+      <w:r>
+        <w:t>alkalmazás</w:t>
+      </w:r>
+      <w:proofErr w:type="spellEnd"/>
+      <w:r>
+        <w:t xml:space="preserve"> </w:t>
+      </w:r>
+      <w:proofErr w:type="spellStart"/>
+      <w:r>
+        <w:t>telepítése</w:t>
+      </w:r>
+      <w:proofErr w:type="spellEnd"/>
+      <w:r>
+        <w:t xml:space="preserve"> </w:t>
       </w:r>
     </w:p>
     <w:p>
       <w:pPr>
         <w:pStyle w:val="Heading2"/>
       </w:pPr>
-      <w:r>
-        <w:t>Egyéb:</w:t>
+      <w:proofErr w:type="spellStart"/>
+      <w:r>
+        <w:t>Egyéb</w:t>
+      </w:r>
+      <w:proofErr w:type="spellEnd"/>
+      <w:r>
+        <w:t>:</w:t>
       </w:r>
     </w:p>
     <w:p>

</xml_diff>

<commit_message>
Képernyőtervek feltöltése a dokumentumba
Kezdetleges képernyőtervek feltöltése a dokumentumba
</commit_message>
<xml_diff>
--- a/docs/SSADM.docx
+++ b/docs/SSADM.docx
@@ -98,6 +98,7 @@
           <w:lang w:val="hu-HU"/>
         </w:rPr>
       </w:pPr>
+      <w:proofErr w:type="spellStart"/>
       <w:r>
         <w:rPr>
           <w:b/>
@@ -106,6 +107,7 @@
         </w:rPr>
         <w:t>Poseidon</w:t>
       </w:r>
+      <w:proofErr w:type="spellEnd"/>
     </w:p>
     <w:p>
       <w:pPr>
@@ -285,8 +287,13 @@
       </w:pPr>
       <w:r>
         <w:lastRenderedPageBreak/>
-        <w:t>Munka felosztása</w:t>
-      </w:r>
+        <w:t xml:space="preserve">Munka </w:t>
+      </w:r>
+      <w:proofErr w:type="spellStart"/>
+      <w:r>
+        <w:t>felosztása</w:t>
+      </w:r>
+      <w:proofErr w:type="spellEnd"/>
     </w:p>
     <w:p>
       <w:pPr>
@@ -316,9 +323,11 @@
           <w:numId w:val="3"/>
         </w:numPr>
       </w:pPr>
+      <w:proofErr w:type="spellStart"/>
       <w:r>
         <w:t>Egyedmodell</w:t>
       </w:r>
+      <w:proofErr w:type="spellEnd"/>
     </w:p>
     <w:p>
       <w:pPr>
@@ -340,9 +349,19 @@
           <w:numId w:val="3"/>
         </w:numPr>
       </w:pPr>
-      <w:r>
-        <w:t>Relációs adatelemzés</w:t>
-      </w:r>
+      <w:proofErr w:type="spellStart"/>
+      <w:r>
+        <w:t>Relációs</w:t>
+      </w:r>
+      <w:proofErr w:type="spellEnd"/>
+      <w:r>
+        <w:t xml:space="preserve"> </w:t>
+      </w:r>
+      <w:proofErr w:type="spellStart"/>
+      <w:r>
+        <w:t>adatelemzés</w:t>
+      </w:r>
+      <w:proofErr w:type="spellEnd"/>
     </w:p>
     <w:p>
       <w:pPr>
@@ -352,9 +371,19 @@
           <w:numId w:val="3"/>
         </w:numPr>
       </w:pPr>
-      <w:r>
-        <w:t>Táblák leírása</w:t>
-      </w:r>
+      <w:proofErr w:type="spellStart"/>
+      <w:r>
+        <w:t>Táblák</w:t>
+      </w:r>
+      <w:proofErr w:type="spellEnd"/>
+      <w:r>
+        <w:t xml:space="preserve"> </w:t>
+      </w:r>
+      <w:proofErr w:type="spellStart"/>
+      <w:r>
+        <w:t>leírása</w:t>
+      </w:r>
+      <w:proofErr w:type="spellEnd"/>
     </w:p>
     <w:p>
       <w:pPr>
@@ -364,9 +393,27 @@
           <w:numId w:val="3"/>
         </w:numPr>
       </w:pPr>
-      <w:r>
-        <w:t>Adatbázis feltöltése adatokkal</w:t>
-      </w:r>
+      <w:proofErr w:type="spellStart"/>
+      <w:r>
+        <w:t>Adatbázis</w:t>
+      </w:r>
+      <w:proofErr w:type="spellEnd"/>
+      <w:r>
+        <w:t xml:space="preserve"> </w:t>
+      </w:r>
+      <w:proofErr w:type="spellStart"/>
+      <w:r>
+        <w:t>feltöltése</w:t>
+      </w:r>
+      <w:proofErr w:type="spellEnd"/>
+      <w:r>
+        <w:t xml:space="preserve"> </w:t>
+      </w:r>
+      <w:proofErr w:type="spellStart"/>
+      <w:r>
+        <w:t>adatokkal</w:t>
+      </w:r>
+      <w:proofErr w:type="spellEnd"/>
     </w:p>
     <w:p>
       <w:pPr>
@@ -504,8 +551,13 @@
           <w:numId w:val="3"/>
         </w:numPr>
       </w:pPr>
-      <w:r>
-        <w:t>Szerep-funkció matrix</w:t>
+      <w:proofErr w:type="spellStart"/>
+      <w:r>
+        <w:t>Szerep-funkció</w:t>
+      </w:r>
+      <w:proofErr w:type="spellEnd"/>
+      <w:r>
+        <w:t xml:space="preserve"> matrix</w:t>
       </w:r>
     </w:p>
     <w:p>
@@ -517,7 +569,15 @@
         </w:numPr>
       </w:pPr>
       <w:r>
-        <w:t>Egyed-esemény matrix</w:t>
+        <w:t>Egyed-</w:t>
+      </w:r>
+      <w:proofErr w:type="spellStart"/>
+      <w:r>
+        <w:t>esemény</w:t>
+      </w:r>
+      <w:proofErr w:type="spellEnd"/>
+      <w:r>
+        <w:t xml:space="preserve"> matrix</w:t>
       </w:r>
     </w:p>
     <w:p>
@@ -528,9 +588,11 @@
           <w:numId w:val="3"/>
         </w:numPr>
       </w:pPr>
+      <w:proofErr w:type="spellStart"/>
       <w:r>
         <w:t>Képernyőtervek</w:t>
       </w:r>
+      <w:proofErr w:type="spellEnd"/>
     </w:p>
     <w:p>
       <w:pPr>
@@ -540,9 +602,27 @@
           <w:numId w:val="3"/>
         </w:numPr>
       </w:pPr>
-      <w:r>
-        <w:t>Adatbázis táblák előkészítése</w:t>
-      </w:r>
+      <w:proofErr w:type="spellStart"/>
+      <w:r>
+        <w:t>Adatbázis</w:t>
+      </w:r>
+      <w:proofErr w:type="spellEnd"/>
+      <w:r>
+        <w:t xml:space="preserve"> </w:t>
+      </w:r>
+      <w:proofErr w:type="spellStart"/>
+      <w:r>
+        <w:t>táblák</w:t>
+      </w:r>
+      <w:proofErr w:type="spellEnd"/>
+      <w:r>
+        <w:t xml:space="preserve"> </w:t>
+      </w:r>
+      <w:proofErr w:type="spellStart"/>
+      <w:r>
+        <w:t>előkészítése</w:t>
+      </w:r>
+      <w:proofErr w:type="spellEnd"/>
     </w:p>
     <w:p>
       <w:pPr>
@@ -681,7 +761,23 @@
         </w:numPr>
       </w:pPr>
       <w:r>
-        <w:t>DFD (az összes)</w:t>
+        <w:t>DFD (</w:t>
+      </w:r>
+      <w:proofErr w:type="spellStart"/>
+      <w:r>
+        <w:t>az</w:t>
+      </w:r>
+      <w:proofErr w:type="spellEnd"/>
+      <w:r>
+        <w:t xml:space="preserve"> </w:t>
+      </w:r>
+      <w:proofErr w:type="spellStart"/>
+      <w:r>
+        <w:t>összes</w:t>
+      </w:r>
+      <w:proofErr w:type="spellEnd"/>
+      <w:r>
+        <w:t>)</w:t>
       </w:r>
     </w:p>
     <w:p>
@@ -693,7 +789,63 @@
         </w:numPr>
       </w:pPr>
       <w:r>
-        <w:t>Az alkalmazás alapjának elkészítése (konfiguráció, alap css templatek)</w:t>
+        <w:t xml:space="preserve">Az </w:t>
+      </w:r>
+      <w:proofErr w:type="spellStart"/>
+      <w:r>
+        <w:t>alkalmazás</w:t>
+      </w:r>
+      <w:proofErr w:type="spellEnd"/>
+      <w:r>
+        <w:t xml:space="preserve"> </w:t>
+      </w:r>
+      <w:proofErr w:type="spellStart"/>
+      <w:r>
+        <w:t>alapjának</w:t>
+      </w:r>
+      <w:proofErr w:type="spellEnd"/>
+      <w:r>
+        <w:t xml:space="preserve"> </w:t>
+      </w:r>
+      <w:proofErr w:type="spellStart"/>
+      <w:r>
+        <w:t>elkészítése</w:t>
+      </w:r>
+      <w:proofErr w:type="spellEnd"/>
+      <w:r>
+        <w:t xml:space="preserve"> (</w:t>
+      </w:r>
+      <w:proofErr w:type="spellStart"/>
+      <w:r>
+        <w:t>konfiguráció</w:t>
+      </w:r>
+      <w:proofErr w:type="spellEnd"/>
+      <w:r>
+        <w:t xml:space="preserve">, </w:t>
+      </w:r>
+      <w:proofErr w:type="spellStart"/>
+      <w:r>
+        <w:t>alap</w:t>
+      </w:r>
+      <w:proofErr w:type="spellEnd"/>
+      <w:r>
+        <w:t xml:space="preserve"> </w:t>
+      </w:r>
+      <w:proofErr w:type="spellStart"/>
+      <w:r>
+        <w:t>css</w:t>
+      </w:r>
+      <w:proofErr w:type="spellEnd"/>
+      <w:r>
+        <w:t xml:space="preserve"> </w:t>
+      </w:r>
+      <w:proofErr w:type="spellStart"/>
+      <w:r>
+        <w:t>templatek</w:t>
+      </w:r>
+      <w:proofErr w:type="spellEnd"/>
+      <w:r>
+        <w:t>)</w:t>
       </w:r>
     </w:p>
     <w:p>
@@ -704,9 +856,19 @@
           <w:numId w:val="3"/>
         </w:numPr>
       </w:pPr>
-      <w:r>
-        <w:t>Bejelentkezés, regisztráció</w:t>
-      </w:r>
+      <w:proofErr w:type="spellStart"/>
+      <w:r>
+        <w:t>Bejelentkezés</w:t>
+      </w:r>
+      <w:proofErr w:type="spellEnd"/>
+      <w:r>
+        <w:t xml:space="preserve">, </w:t>
+      </w:r>
+      <w:proofErr w:type="spellStart"/>
+      <w:r>
+        <w:t>regisztráció</w:t>
+      </w:r>
+      <w:proofErr w:type="spellEnd"/>
     </w:p>
     <w:p>
       <w:pPr>
@@ -825,8 +987,21 @@
       <w:pPr>
         <w:pStyle w:val="Cmsor2"/>
       </w:pPr>
-      <w:r>
-        <w:t>Értékelési mód:</w:t>
+      <w:proofErr w:type="spellStart"/>
+      <w:r>
+        <w:t>Értékelési</w:t>
+      </w:r>
+      <w:proofErr w:type="spellEnd"/>
+      <w:r>
+        <w:t xml:space="preserve"> </w:t>
+      </w:r>
+      <w:proofErr w:type="spellStart"/>
+      <w:r>
+        <w:t>mód</w:t>
+      </w:r>
+      <w:proofErr w:type="spellEnd"/>
+      <w:r>
+        <w:t>:</w:t>
       </w:r>
     </w:p>
     <w:p>
@@ -856,9 +1031,27 @@
       <w:pPr>
         <w:pStyle w:val="Cmsor2"/>
       </w:pPr>
-      <w:r>
-        <w:t>Feladat szöveges leírása</w:t>
-      </w:r>
+      <w:proofErr w:type="spellStart"/>
+      <w:r>
+        <w:t>Feladat</w:t>
+      </w:r>
+      <w:proofErr w:type="spellEnd"/>
+      <w:r>
+        <w:t xml:space="preserve"> </w:t>
+      </w:r>
+      <w:proofErr w:type="spellStart"/>
+      <w:r>
+        <w:t>szöveges</w:t>
+      </w:r>
+      <w:proofErr w:type="spellEnd"/>
+      <w:r>
+        <w:t xml:space="preserve"> </w:t>
+      </w:r>
+      <w:proofErr w:type="spellStart"/>
+      <w:r>
+        <w:t>leírása</w:t>
+      </w:r>
+      <w:proofErr w:type="spellEnd"/>
     </w:p>
     <w:p>
       <w:pPr>
@@ -879,7 +1072,49 @@
         <w:rPr>
           <w:lang w:val="hu-HU"/>
         </w:rPr>
-        <w:t xml:space="preserve">Az alkalmazás egy Poseidon névre hallgató elektronikus tanulmányi rendszer. Nyilván lehet tartani benne a hallgatókat, oktatókat, szakokat, tantárgyakat és a hozzájuk tartozó kurzusokat, vizsgákat. Lehetőség van ezen adatok kezelésére egy admin felületen. A vizsgákat az oktató kezeli, a hallgató pedig ugyanúgy tudja felvenni, mint a tárgyhoz tartozó egyéb kurzusokat is. Nyilvántartjuk a termeket is, kurzusfelvételnél ellenőrizzük, van-e még hely az adott teremben. Az admin tud oktatót rendelni egy-egy kurzushoz. </w:t>
+        <w:t xml:space="preserve">Az alkalmazás egy </w:t>
+      </w:r>
+      <w:proofErr w:type="spellStart"/>
+      <w:r>
+        <w:rPr>
+          <w:lang w:val="hu-HU"/>
+        </w:rPr>
+        <w:t>Poseidon</w:t>
+      </w:r>
+      <w:proofErr w:type="spellEnd"/>
+      <w:r>
+        <w:rPr>
+          <w:lang w:val="hu-HU"/>
+        </w:rPr>
+        <w:t xml:space="preserve"> névre hallgató elektronikus tanulmányi rendszer. Nyilván lehet tartani benne a hallgatókat, oktatókat, szakokat, tantárgyakat és a hozzájuk tartozó kurzusokat, vizsgákat. Lehetőség van ezen adatok kezelésére egy </w:t>
+      </w:r>
+      <w:proofErr w:type="spellStart"/>
+      <w:r>
+        <w:rPr>
+          <w:lang w:val="hu-HU"/>
+        </w:rPr>
+        <w:t>admin</w:t>
+      </w:r>
+      <w:proofErr w:type="spellEnd"/>
+      <w:r>
+        <w:rPr>
+          <w:lang w:val="hu-HU"/>
+        </w:rPr>
+        <w:t xml:space="preserve"> felületen. A vizsgákat az oktató kezeli, a hallgató pedig ugyanúgy tudja felvenni, mint a tárgyhoz tartozó egyéb kurzusokat is. Nyilvántartjuk a termeket is, kurzusfelvételnél ellenőrizzük, van-e még hely az adott teremben. Az </w:t>
+      </w:r>
+      <w:proofErr w:type="spellStart"/>
+      <w:r>
+        <w:rPr>
+          <w:lang w:val="hu-HU"/>
+        </w:rPr>
+        <w:t>admin</w:t>
+      </w:r>
+      <w:proofErr w:type="spellEnd"/>
+      <w:r>
+        <w:rPr>
+          <w:lang w:val="hu-HU"/>
+        </w:rPr>
+        <w:t xml:space="preserve"> tud oktatót rendelni egy-egy kurzushoz. </w:t>
       </w:r>
       <w:r>
         <w:rPr>
@@ -916,7 +1151,35 @@
         <w:rPr>
           <w:lang w:val="hu-HU"/>
         </w:rPr>
-        <w:t xml:space="preserve">Az admin látja a teremkihasználtsági statisztikát is, ez alapján tudja beosztani a következő félévre a termeket. Vannak jóváhagyásos kurzusok is, ezek „jóváhagyásra vár” állapotban vannak, amíg az oktató jóvá nem hagyja, vagy el nem utasítja a jelentkezést. </w:t>
+        <w:t xml:space="preserve">Az </w:t>
+      </w:r>
+      <w:proofErr w:type="spellStart"/>
+      <w:r>
+        <w:rPr>
+          <w:lang w:val="hu-HU"/>
+        </w:rPr>
+        <w:t>admin</w:t>
+      </w:r>
+      <w:proofErr w:type="spellEnd"/>
+      <w:r>
+        <w:rPr>
+          <w:lang w:val="hu-HU"/>
+        </w:rPr>
+        <w:t xml:space="preserve"> látja a teremkihasználtsági statisztikát is, ez alapján tudja beosztani a következő félévre a termeket. Vannak </w:t>
+      </w:r>
+      <w:proofErr w:type="spellStart"/>
+      <w:r>
+        <w:rPr>
+          <w:lang w:val="hu-HU"/>
+        </w:rPr>
+        <w:t>jóváhagyásos</w:t>
+      </w:r>
+      <w:proofErr w:type="spellEnd"/>
+      <w:r>
+        <w:rPr>
+          <w:lang w:val="hu-HU"/>
+        </w:rPr>
+        <w:t xml:space="preserve"> kurzusok is, ezek „jóváhagyásra vár” állapotban vannak, amíg az oktató jóvá nem hagyja, vagy el nem utasítja a jelentkezést. </w:t>
       </w:r>
       <w:r>
         <w:rPr>
@@ -928,16 +1191,32 @@
         <w:rPr>
           <w:lang w:val="hu-HU"/>
         </w:rPr>
-        <w:t>Kurzusokat lezárni, megnyitni az admin tud – tárgyfelvételi időszak -, valamint akkor sem vehető fel egy kurzus, amennyiben már tele van.</w:t>
+        <w:t xml:space="preserve">Kurzusokat lezárni, megnyitni az </w:t>
+      </w:r>
+      <w:proofErr w:type="spellStart"/>
+      <w:r>
+        <w:rPr>
+          <w:lang w:val="hu-HU"/>
+        </w:rPr>
+        <w:t>admin</w:t>
+      </w:r>
+      <w:proofErr w:type="spellEnd"/>
+      <w:r>
+        <w:rPr>
+          <w:lang w:val="hu-HU"/>
+        </w:rPr>
+        <w:t xml:space="preserve"> tud – tárgyfelvételi időszak -, valamint akkor sem vehető fel egy kurzus, amennyiben már tele van.</w:t>
       </w:r>
     </w:p>
     <w:p>
       <w:pPr>
         <w:pStyle w:val="Cmsor2"/>
       </w:pPr>
+      <w:proofErr w:type="spellStart"/>
       <w:r>
         <w:t>Követelménykatalógus</w:t>
       </w:r>
+      <w:proofErr w:type="spellEnd"/>
     </w:p>
     <w:p>
       <w:pPr>
@@ -1210,8 +1489,13 @@
       <w:pPr>
         <w:pStyle w:val="Cmsor2"/>
       </w:pPr>
-      <w:r>
-        <w:t>Adatfolyam diagram (DFD):</w:t>
+      <w:proofErr w:type="spellStart"/>
+      <w:r>
+        <w:t>Adatfolyam</w:t>
+      </w:r>
+      <w:proofErr w:type="spellEnd"/>
+      <w:r>
+        <w:t xml:space="preserve"> diagram (DFD):</w:t>
       </w:r>
     </w:p>
     <w:p>
@@ -1594,8 +1878,13 @@
       <w:pPr>
         <w:pStyle w:val="Cmsor2"/>
       </w:pPr>
-      <w:r>
-        <w:t>Egyedmodell:</w:t>
+      <w:proofErr w:type="spellStart"/>
+      <w:r>
+        <w:t>Egyedmodell</w:t>
+      </w:r>
+      <w:proofErr w:type="spellEnd"/>
+      <w:r>
+        <w:t>:</w:t>
       </w:r>
     </w:p>
     <w:p>
@@ -1708,9 +1997,19 @@
       <w:pPr>
         <w:pStyle w:val="Cmsor2"/>
       </w:pPr>
-      <w:r>
-        <w:t>Relációs adatelemzés</w:t>
-      </w:r>
+      <w:proofErr w:type="spellStart"/>
+      <w:r>
+        <w:t>Relációs</w:t>
+      </w:r>
+      <w:proofErr w:type="spellEnd"/>
+      <w:r>
+        <w:t xml:space="preserve"> </w:t>
+      </w:r>
+      <w:proofErr w:type="spellStart"/>
+      <w:r>
+        <w:t>adatelemzés</w:t>
+      </w:r>
+      <w:proofErr w:type="spellEnd"/>
     </w:p>
     <w:p>
       <w:pPr>
@@ -1762,11 +2061,21 @@
       <w:pPr>
         <w:pStyle w:val="Cmsor2"/>
       </w:pPr>
-      <w:r>
-        <w:t xml:space="preserve">Táblák </w:t>
-      </w:r>
-      <w:r>
-        <w:t>leírása:</w:t>
+      <w:proofErr w:type="spellStart"/>
+      <w:r>
+        <w:t>Táblák</w:t>
+      </w:r>
+      <w:proofErr w:type="spellEnd"/>
+      <w:r>
+        <w:t xml:space="preserve"> </w:t>
+      </w:r>
+      <w:proofErr w:type="spellStart"/>
+      <w:r>
+        <w:t>leírása</w:t>
+      </w:r>
+      <w:proofErr w:type="spellEnd"/>
+      <w:r>
+        <w:t>:</w:t>
       </w:r>
     </w:p>
     <w:p>
@@ -2064,9 +2373,19 @@
       <w:pPr>
         <w:pStyle w:val="Cmsor2"/>
       </w:pPr>
-      <w:r>
-        <w:t>Szerep-funkció mátrix</w:t>
-      </w:r>
+      <w:proofErr w:type="spellStart"/>
+      <w:r>
+        <w:t>Szerep-funkció</w:t>
+      </w:r>
+      <w:proofErr w:type="spellEnd"/>
+      <w:r>
+        <w:t xml:space="preserve"> </w:t>
+      </w:r>
+      <w:proofErr w:type="spellStart"/>
+      <w:r>
+        <w:t>mátrix</w:t>
+      </w:r>
+      <w:proofErr w:type="spellEnd"/>
       <w:r>
         <w:t>:</w:t>
       </w:r>
@@ -2132,9 +2451,11 @@
             <w:hideMark/>
           </w:tcPr>
           <w:p>
+            <w:proofErr w:type="spellStart"/>
             <w:r>
               <w:t>Regisztráció</w:t>
             </w:r>
+            <w:proofErr w:type="spellEnd"/>
           </w:p>
         </w:tc>
         <w:tc>
@@ -2145,9 +2466,11 @@
             <w:hideMark/>
           </w:tcPr>
           <w:p>
+            <w:proofErr w:type="spellStart"/>
             <w:r>
               <w:t>Bejelentkezés</w:t>
             </w:r>
+            <w:proofErr w:type="spellEnd"/>
           </w:p>
         </w:tc>
         <w:tc>
@@ -2158,9 +2481,11 @@
             <w:hideMark/>
           </w:tcPr>
           <w:p>
+            <w:proofErr w:type="spellStart"/>
             <w:r>
               <w:t>Kurzusfelvétel</w:t>
             </w:r>
+            <w:proofErr w:type="spellEnd"/>
           </w:p>
         </w:tc>
         <w:tc>
@@ -2171,9 +2496,27 @@
             <w:hideMark/>
           </w:tcPr>
           <w:p>
-            <w:r>
-              <w:t>Kurzus státuszának módosítása</w:t>
-            </w:r>
+            <w:proofErr w:type="spellStart"/>
+            <w:r>
+              <w:t>Kurzus</w:t>
+            </w:r>
+            <w:proofErr w:type="spellEnd"/>
+            <w:r>
+              <w:t xml:space="preserve"> </w:t>
+            </w:r>
+            <w:proofErr w:type="spellStart"/>
+            <w:r>
+              <w:t>státuszának</w:t>
+            </w:r>
+            <w:proofErr w:type="spellEnd"/>
+            <w:r>
+              <w:t xml:space="preserve"> </w:t>
+            </w:r>
+            <w:proofErr w:type="spellStart"/>
+            <w:r>
+              <w:t>módosítása</w:t>
+            </w:r>
+            <w:proofErr w:type="spellEnd"/>
           </w:p>
         </w:tc>
         <w:tc>
@@ -2184,9 +2527,35 @@
             <w:hideMark/>
           </w:tcPr>
           <w:p>
-            <w:r>
-              <w:t>Kurzus/tantárgy kiosztása oktatónak</w:t>
-            </w:r>
+            <w:proofErr w:type="spellStart"/>
+            <w:r>
+              <w:t>Kurzus</w:t>
+            </w:r>
+            <w:proofErr w:type="spellEnd"/>
+            <w:r>
+              <w:t>/</w:t>
+            </w:r>
+            <w:proofErr w:type="spellStart"/>
+            <w:r>
+              <w:t>tantárgy</w:t>
+            </w:r>
+            <w:proofErr w:type="spellEnd"/>
+            <w:r>
+              <w:t xml:space="preserve"> </w:t>
+            </w:r>
+            <w:proofErr w:type="spellStart"/>
+            <w:r>
+              <w:t>kiosztása</w:t>
+            </w:r>
+            <w:proofErr w:type="spellEnd"/>
+            <w:r>
+              <w:t xml:space="preserve"> </w:t>
+            </w:r>
+            <w:proofErr w:type="spellStart"/>
+            <w:r>
+              <w:t>oktatónak</w:t>
+            </w:r>
+            <w:proofErr w:type="spellEnd"/>
           </w:p>
         </w:tc>
         <w:tc>
@@ -2197,9 +2566,19 @@
             <w:hideMark/>
           </w:tcPr>
           <w:p>
-            <w:r>
-              <w:t>Átlagok számítása</w:t>
-            </w:r>
+            <w:proofErr w:type="spellStart"/>
+            <w:r>
+              <w:t>Átlagok</w:t>
+            </w:r>
+            <w:proofErr w:type="spellEnd"/>
+            <w:r>
+              <w:t xml:space="preserve"> </w:t>
+            </w:r>
+            <w:proofErr w:type="spellStart"/>
+            <w:r>
+              <w:t>számítása</w:t>
+            </w:r>
+            <w:proofErr w:type="spellEnd"/>
           </w:p>
         </w:tc>
         <w:tc>
@@ -2210,9 +2589,27 @@
             <w:hideMark/>
           </w:tcPr>
           <w:p>
-            <w:r>
-              <w:t>Évfolyam statisztika számítása</w:t>
-            </w:r>
+            <w:proofErr w:type="spellStart"/>
+            <w:r>
+              <w:t>Évfolyam</w:t>
+            </w:r>
+            <w:proofErr w:type="spellEnd"/>
+            <w:r>
+              <w:t xml:space="preserve"> </w:t>
+            </w:r>
+            <w:proofErr w:type="spellStart"/>
+            <w:r>
+              <w:t>statisztika</w:t>
+            </w:r>
+            <w:proofErr w:type="spellEnd"/>
+            <w:r>
+              <w:t xml:space="preserve"> </w:t>
+            </w:r>
+            <w:proofErr w:type="spellStart"/>
+            <w:r>
+              <w:t>számítása</w:t>
+            </w:r>
+            <w:proofErr w:type="spellEnd"/>
           </w:p>
         </w:tc>
         <w:tc>
@@ -2223,9 +2620,27 @@
             <w:hideMark/>
           </w:tcPr>
           <w:p>
-            <w:r>
-              <w:t>Pénzügyi adatok kezelése</w:t>
-            </w:r>
+            <w:proofErr w:type="spellStart"/>
+            <w:r>
+              <w:t>Pénzügyi</w:t>
+            </w:r>
+            <w:proofErr w:type="spellEnd"/>
+            <w:r>
+              <w:t xml:space="preserve"> </w:t>
+            </w:r>
+            <w:proofErr w:type="spellStart"/>
+            <w:r>
+              <w:t>adatok</w:t>
+            </w:r>
+            <w:proofErr w:type="spellEnd"/>
+            <w:r>
+              <w:t xml:space="preserve"> </w:t>
+            </w:r>
+            <w:proofErr w:type="spellStart"/>
+            <w:r>
+              <w:t>kezelése</w:t>
+            </w:r>
+            <w:proofErr w:type="spellEnd"/>
           </w:p>
         </w:tc>
         <w:tc>
@@ -2236,9 +2651,19 @@
             <w:hideMark/>
           </w:tcPr>
           <w:p>
-            <w:r>
-              <w:t>Kifizetések kezelése</w:t>
-            </w:r>
+            <w:proofErr w:type="spellStart"/>
+            <w:r>
+              <w:t>Kifizetések</w:t>
+            </w:r>
+            <w:proofErr w:type="spellEnd"/>
+            <w:r>
+              <w:t xml:space="preserve"> </w:t>
+            </w:r>
+            <w:proofErr w:type="spellStart"/>
+            <w:r>
+              <w:t>kezelése</w:t>
+            </w:r>
+            <w:proofErr w:type="spellEnd"/>
           </w:p>
         </w:tc>
         <w:tc>
@@ -2249,9 +2674,19 @@
             <w:hideMark/>
           </w:tcPr>
           <w:p>
-            <w:r>
-              <w:t>Órarend megjelenítése</w:t>
-            </w:r>
+            <w:proofErr w:type="spellStart"/>
+            <w:r>
+              <w:t>Órarend</w:t>
+            </w:r>
+            <w:proofErr w:type="spellEnd"/>
+            <w:r>
+              <w:t xml:space="preserve"> </w:t>
+            </w:r>
+            <w:proofErr w:type="spellStart"/>
+            <w:r>
+              <w:t>megjelenítése</w:t>
+            </w:r>
+            <w:proofErr w:type="spellEnd"/>
           </w:p>
         </w:tc>
         <w:tc>
@@ -2262,9 +2697,19 @@
             <w:hideMark/>
           </w:tcPr>
           <w:p>
-            <w:r>
-              <w:t>Üzenőfal kezelése</w:t>
-            </w:r>
+            <w:proofErr w:type="spellStart"/>
+            <w:r>
+              <w:t>Üzenőfal</w:t>
+            </w:r>
+            <w:proofErr w:type="spellEnd"/>
+            <w:r>
+              <w:t xml:space="preserve"> </w:t>
+            </w:r>
+            <w:proofErr w:type="spellStart"/>
+            <w:r>
+              <w:t>kezelése</w:t>
+            </w:r>
+            <w:proofErr w:type="spellEnd"/>
           </w:p>
         </w:tc>
         <w:tc>
@@ -2275,9 +2720,19 @@
             <w:hideMark/>
           </w:tcPr>
           <w:p>
-            <w:r>
-              <w:t>Fórum kezelése</w:t>
-            </w:r>
+            <w:proofErr w:type="spellStart"/>
+            <w:r>
+              <w:t>Fórum</w:t>
+            </w:r>
+            <w:proofErr w:type="spellEnd"/>
+            <w:r>
+              <w:t xml:space="preserve"> </w:t>
+            </w:r>
+            <w:proofErr w:type="spellStart"/>
+            <w:r>
+              <w:t>kezelése</w:t>
+            </w:r>
+            <w:proofErr w:type="spellEnd"/>
           </w:p>
         </w:tc>
         <w:tc>
@@ -2288,9 +2743,11 @@
             <w:hideMark/>
           </w:tcPr>
           <w:p>
+            <w:proofErr w:type="spellStart"/>
             <w:r>
               <w:t>Hozzászólás</w:t>
             </w:r>
+            <w:proofErr w:type="spellEnd"/>
           </w:p>
         </w:tc>
         <w:tc>
@@ -2301,9 +2758,35 @@
             <w:hideMark/>
           </w:tcPr>
           <w:p>
-            <w:r>
-              <w:t>Kurzusok és tantárgyak kezelése</w:t>
-            </w:r>
+            <w:proofErr w:type="spellStart"/>
+            <w:r>
+              <w:t>Kurzusok</w:t>
+            </w:r>
+            <w:proofErr w:type="spellEnd"/>
+            <w:r>
+              <w:t xml:space="preserve"> </w:t>
+            </w:r>
+            <w:proofErr w:type="spellStart"/>
+            <w:r>
+              <w:t>és</w:t>
+            </w:r>
+            <w:proofErr w:type="spellEnd"/>
+            <w:r>
+              <w:t xml:space="preserve"> </w:t>
+            </w:r>
+            <w:proofErr w:type="spellStart"/>
+            <w:r>
+              <w:t>tantárgyak</w:t>
+            </w:r>
+            <w:proofErr w:type="spellEnd"/>
+            <w:r>
+              <w:t xml:space="preserve"> </w:t>
+            </w:r>
+            <w:proofErr w:type="spellStart"/>
+            <w:r>
+              <w:t>kezelése</w:t>
+            </w:r>
+            <w:proofErr w:type="spellEnd"/>
           </w:p>
         </w:tc>
         <w:tc>
@@ -2314,9 +2797,27 @@
             <w:hideMark/>
           </w:tcPr>
           <w:p>
-            <w:r>
-              <w:t>Teremkihasználtsági statisztika számítása</w:t>
-            </w:r>
+            <w:proofErr w:type="spellStart"/>
+            <w:r>
+              <w:t>Teremkihasználtsági</w:t>
+            </w:r>
+            <w:proofErr w:type="spellEnd"/>
+            <w:r>
+              <w:t xml:space="preserve"> </w:t>
+            </w:r>
+            <w:proofErr w:type="spellStart"/>
+            <w:r>
+              <w:t>statisztika</w:t>
+            </w:r>
+            <w:proofErr w:type="spellEnd"/>
+            <w:r>
+              <w:t xml:space="preserve"> </w:t>
+            </w:r>
+            <w:proofErr w:type="spellStart"/>
+            <w:r>
+              <w:t>számítása</w:t>
+            </w:r>
+            <w:proofErr w:type="spellEnd"/>
           </w:p>
         </w:tc>
         <w:tc>
@@ -2327,9 +2828,19 @@
             <w:hideMark/>
           </w:tcPr>
           <w:p>
-            <w:r>
-              <w:t>Termek kezelése</w:t>
-            </w:r>
+            <w:proofErr w:type="spellStart"/>
+            <w:r>
+              <w:t>Termek</w:t>
+            </w:r>
+            <w:proofErr w:type="spellEnd"/>
+            <w:r>
+              <w:t xml:space="preserve"> </w:t>
+            </w:r>
+            <w:proofErr w:type="spellStart"/>
+            <w:r>
+              <w:t>kezelése</w:t>
+            </w:r>
+            <w:proofErr w:type="spellEnd"/>
           </w:p>
         </w:tc>
         <w:tc>
@@ -2340,9 +2851,19 @@
             <w:hideMark/>
           </w:tcPr>
           <w:p>
-            <w:r>
-              <w:t>Tantervi teljesítések</w:t>
-            </w:r>
+            <w:proofErr w:type="spellStart"/>
+            <w:r>
+              <w:t>Tantervi</w:t>
+            </w:r>
+            <w:proofErr w:type="spellEnd"/>
+            <w:r>
+              <w:t xml:space="preserve"> </w:t>
+            </w:r>
+            <w:proofErr w:type="spellStart"/>
+            <w:r>
+              <w:t>teljesítések</w:t>
+            </w:r>
+            <w:proofErr w:type="spellEnd"/>
           </w:p>
         </w:tc>
         <w:tc>
@@ -2354,8 +2875,13 @@
           </w:tcPr>
           <w:p>
             <w:r>
-              <w:t>Hallgató jóváhagyása</w:t>
-            </w:r>
+              <w:t xml:space="preserve">Hallgató </w:t>
+            </w:r>
+            <w:proofErr w:type="spellStart"/>
+            <w:r>
+              <w:t>jóváhagyása</w:t>
+            </w:r>
+            <w:proofErr w:type="spellEnd"/>
           </w:p>
         </w:tc>
         <w:tc>
@@ -2366,9 +2892,19 @@
             <w:hideMark/>
           </w:tcPr>
           <w:p>
-            <w:r>
-              <w:t>Vizsgák kezelése</w:t>
-            </w:r>
+            <w:proofErr w:type="spellStart"/>
+            <w:r>
+              <w:t>Vizsgák</w:t>
+            </w:r>
+            <w:proofErr w:type="spellEnd"/>
+            <w:r>
+              <w:t xml:space="preserve"> </w:t>
+            </w:r>
+            <w:proofErr w:type="spellStart"/>
+            <w:r>
+              <w:t>kezelése</w:t>
+            </w:r>
+            <w:proofErr w:type="spellEnd"/>
           </w:p>
         </w:tc>
         <w:tc>
@@ -2379,9 +2915,27 @@
             <w:hideMark/>
           </w:tcPr>
           <w:p>
-            <w:r>
-              <w:t>Diplomáló hallgatók statisztikái</w:t>
-            </w:r>
+            <w:proofErr w:type="spellStart"/>
+            <w:r>
+              <w:t>Diplomáló</w:t>
+            </w:r>
+            <w:proofErr w:type="spellEnd"/>
+            <w:r>
+              <w:t xml:space="preserve"> </w:t>
+            </w:r>
+            <w:proofErr w:type="spellStart"/>
+            <w:r>
+              <w:t>hallgatók</w:t>
+            </w:r>
+            <w:proofErr w:type="spellEnd"/>
+            <w:r>
+              <w:t xml:space="preserve"> </w:t>
+            </w:r>
+            <w:proofErr w:type="spellStart"/>
+            <w:r>
+              <w:t>statisztikái</w:t>
+            </w:r>
+            <w:proofErr w:type="spellEnd"/>
           </w:p>
         </w:tc>
       </w:tr>
@@ -2649,9 +3203,19 @@
             <w:hideMark/>
           </w:tcPr>
           <w:p>
-            <w:r>
-              <w:t>Regisztrált felhasználó</w:t>
-            </w:r>
+            <w:proofErr w:type="spellStart"/>
+            <w:r>
+              <w:t>Regisztrált</w:t>
+            </w:r>
+            <w:proofErr w:type="spellEnd"/>
+            <w:r>
+              <w:t xml:space="preserve"> </w:t>
+            </w:r>
+            <w:proofErr w:type="spellStart"/>
+            <w:r>
+              <w:t>felhasználó</w:t>
+            </w:r>
+            <w:proofErr w:type="spellEnd"/>
           </w:p>
         </w:tc>
         <w:tc>
@@ -3099,9 +3663,11 @@
             <w:hideMark/>
           </w:tcPr>
           <w:p>
+            <w:proofErr w:type="spellStart"/>
             <w:r>
               <w:t>Oktató</w:t>
             </w:r>
+            <w:proofErr w:type="spellEnd"/>
           </w:p>
         </w:tc>
         <w:tc>
@@ -3332,9 +3898,11 @@
             <w:hideMark/>
           </w:tcPr>
           <w:p>
+            <w:proofErr w:type="spellStart"/>
             <w:r>
               <w:t>Látogató</w:t>
             </w:r>
+            <w:proofErr w:type="spellEnd"/>
           </w:p>
         </w:tc>
         <w:tc>
@@ -3520,8 +4088,21 @@
       </w:pPr>
       <w:r>
         <w:lastRenderedPageBreak/>
-        <w:t>Egyed-esemény mátrix</w:t>
-      </w:r>
+        <w:t>Egyed-</w:t>
+      </w:r>
+      <w:proofErr w:type="spellStart"/>
+      <w:r>
+        <w:t>esemény</w:t>
+      </w:r>
+      <w:proofErr w:type="spellEnd"/>
+      <w:r>
+        <w:t xml:space="preserve"> </w:t>
+      </w:r>
+      <w:proofErr w:type="spellStart"/>
+      <w:r>
+        <w:t>mátrix</w:t>
+      </w:r>
+      <w:proofErr w:type="spellEnd"/>
       <w:r>
         <w:t>:</w:t>
       </w:r>
@@ -3541,11 +4122,33 @@
           <w:lang w:val="hu-HU"/>
         </w:rPr>
       </w:pPr>
-      <w:r>
-        <w:rPr>
-          <w:lang w:val="hu-HU"/>
-        </w:rPr>
-        <w:t>Create: C, Read: R, Update: U, Delete: D</w:t>
+      <w:proofErr w:type="spellStart"/>
+      <w:r>
+        <w:rPr>
+          <w:lang w:val="hu-HU"/>
+        </w:rPr>
+        <w:t>Create</w:t>
+      </w:r>
+      <w:proofErr w:type="spellEnd"/>
+      <w:r>
+        <w:rPr>
+          <w:lang w:val="hu-HU"/>
+        </w:rPr>
+        <w:t xml:space="preserve">: C, Read: R, Update: U, </w:t>
+      </w:r>
+      <w:proofErr w:type="spellStart"/>
+      <w:r>
+        <w:rPr>
+          <w:lang w:val="hu-HU"/>
+        </w:rPr>
+        <w:t>Delete</w:t>
+      </w:r>
+      <w:proofErr w:type="spellEnd"/>
+      <w:r>
+        <w:rPr>
+          <w:lang w:val="hu-HU"/>
+        </w:rPr>
+        <w:t>: D</w:t>
       </w:r>
     </w:p>
     <w:p>
@@ -3604,9 +4207,19 @@
       <w:pPr>
         <w:pStyle w:val="Cmsor2"/>
       </w:pPr>
-      <w:r>
-        <w:t>Funkció megadása</w:t>
-      </w:r>
+      <w:proofErr w:type="spellStart"/>
+      <w:r>
+        <w:t>Funkció</w:t>
+      </w:r>
+      <w:proofErr w:type="spellEnd"/>
+      <w:r>
+        <w:t xml:space="preserve"> </w:t>
+      </w:r>
+      <w:proofErr w:type="spellStart"/>
+      <w:r>
+        <w:t>megadása</w:t>
+      </w:r>
+      <w:proofErr w:type="spellEnd"/>
     </w:p>
     <w:p>
       <w:pPr>
@@ -3636,40 +4249,255 @@
       <w:pPr>
         <w:pStyle w:val="Cmsor2"/>
       </w:pPr>
-      <w:r>
+      <w:proofErr w:type="spellStart"/>
+      <w:r>
+        <w:lastRenderedPageBreak/>
         <w:t>Képernyőtervek</w:t>
       </w:r>
+      <w:proofErr w:type="spellEnd"/>
     </w:p>
     <w:p>
       <w:pPr>
         <w:pStyle w:val="Cmsor2"/>
       </w:pPr>
       <w:r>
+        <w:rPr>
+          <w:noProof/>
+        </w:rPr>
+        <w:drawing>
+          <wp:inline distT="0" distB="0" distL="0" distR="0" wp14:anchorId="3E312E77" wp14:editId="165287A3">
+            <wp:extent cx="3742430" cy="2106386"/>
+            <wp:effectExtent l="0" t="0" r="0" b="8255"/>
+            <wp:docPr id="986677902" name="Kép 2" descr="A képen szöveg, képernyőkép, diagram, Betűtípus látható&#10;&#10;Automatikusan generált leírás"/>
+            <wp:cNvGraphicFramePr>
+              <a:graphicFrameLocks xmlns:a="http://schemas.openxmlformats.org/drawingml/2006/main" noChangeAspect="1"/>
+            </wp:cNvGraphicFramePr>
+            <a:graphic xmlns:a="http://schemas.openxmlformats.org/drawingml/2006/main">
+              <a:graphicData uri="http://schemas.openxmlformats.org/drawingml/2006/picture">
+                <pic:pic xmlns:pic="http://schemas.openxmlformats.org/drawingml/2006/picture">
+                  <pic:nvPicPr>
+                    <pic:cNvPr id="986677902" name="Kép 2" descr="A képen szöveg, képernyőkép, diagram, Betűtípus látható&#10;&#10;Automatikusan generált leírás"/>
+                    <pic:cNvPicPr>
+                      <a:picLocks noChangeAspect="1" noChangeArrowheads="1"/>
+                    </pic:cNvPicPr>
+                  </pic:nvPicPr>
+                  <pic:blipFill>
+                    <a:blip r:embed="rId10" cstate="print">
+                      <a:extLst>
+                        <a:ext uri="{28A0092B-C50C-407E-A947-70E740481C1C}">
+                          <a14:useLocalDpi xmlns:a14="http://schemas.microsoft.com/office/drawing/2010/main" val="0"/>
+                        </a:ext>
+                      </a:extLst>
+                    </a:blip>
+                    <a:srcRect/>
+                    <a:stretch>
+                      <a:fillRect/>
+                    </a:stretch>
+                  </pic:blipFill>
+                  <pic:spPr bwMode="auto">
+                    <a:xfrm>
+                      <a:off x="0" y="0"/>
+                      <a:ext cx="3770521" cy="2122197"/>
+                    </a:xfrm>
+                    <a:prstGeom prst="rect">
+                      <a:avLst/>
+                    </a:prstGeom>
+                    <a:noFill/>
+                    <a:ln>
+                      <a:noFill/>
+                    </a:ln>
+                  </pic:spPr>
+                </pic:pic>
+              </a:graphicData>
+            </a:graphic>
+          </wp:inline>
+        </w:drawing>
+      </w:r>
+    </w:p>
+    <w:p>
+      <w:pPr>
+        <w:pStyle w:val="Cmsor2"/>
+      </w:pPr>
+      <w:r>
+        <w:rPr>
+          <w:noProof/>
+        </w:rPr>
+        <w:drawing>
+          <wp:inline distT="0" distB="0" distL="0" distR="0" wp14:anchorId="4F73DC0C" wp14:editId="705209E5">
+            <wp:extent cx="3636055" cy="2046514"/>
+            <wp:effectExtent l="0" t="0" r="2540" b="0"/>
+            <wp:docPr id="2115424482" name="Kép 3" descr="A képen szöveg, képernyőkép látható&#10;&#10;Automatikusan generált leírás"/>
+            <wp:cNvGraphicFramePr>
+              <a:graphicFrameLocks xmlns:a="http://schemas.openxmlformats.org/drawingml/2006/main" noChangeAspect="1"/>
+            </wp:cNvGraphicFramePr>
+            <a:graphic xmlns:a="http://schemas.openxmlformats.org/drawingml/2006/main">
+              <a:graphicData uri="http://schemas.openxmlformats.org/drawingml/2006/picture">
+                <pic:pic xmlns:pic="http://schemas.openxmlformats.org/drawingml/2006/picture">
+                  <pic:nvPicPr>
+                    <pic:cNvPr id="2115424482" name="Kép 3" descr="A képen szöveg, képernyőkép látható&#10;&#10;Automatikusan generált leírás"/>
+                    <pic:cNvPicPr>
+                      <a:picLocks noChangeAspect="1" noChangeArrowheads="1"/>
+                    </pic:cNvPicPr>
+                  </pic:nvPicPr>
+                  <pic:blipFill>
+                    <a:blip r:embed="rId11" cstate="print">
+                      <a:extLst>
+                        <a:ext uri="{28A0092B-C50C-407E-A947-70E740481C1C}">
+                          <a14:useLocalDpi xmlns:a14="http://schemas.microsoft.com/office/drawing/2010/main" val="0"/>
+                        </a:ext>
+                      </a:extLst>
+                    </a:blip>
+                    <a:srcRect/>
+                    <a:stretch>
+                      <a:fillRect/>
+                    </a:stretch>
+                  </pic:blipFill>
+                  <pic:spPr bwMode="auto">
+                    <a:xfrm>
+                      <a:off x="0" y="0"/>
+                      <a:ext cx="3687367" cy="2075395"/>
+                    </a:xfrm>
+                    <a:prstGeom prst="rect">
+                      <a:avLst/>
+                    </a:prstGeom>
+                    <a:noFill/>
+                    <a:ln>
+                      <a:noFill/>
+                    </a:ln>
+                  </pic:spPr>
+                </pic:pic>
+              </a:graphicData>
+            </a:graphic>
+          </wp:inline>
+        </w:drawing>
+      </w:r>
+    </w:p>
+    <w:p>
+      <w:pPr>
+        <w:pStyle w:val="Cmsor2"/>
+      </w:pPr>
+    </w:p>
+    <w:p>
+      <w:pPr>
+        <w:pStyle w:val="Cmsor2"/>
+      </w:pPr>
+      <w:r>
+        <w:rPr>
+          <w:noProof/>
+        </w:rPr>
+        <w:drawing>
+          <wp:inline distT="0" distB="0" distL="0" distR="0" wp14:anchorId="2BD5FB8C" wp14:editId="59781F35">
+            <wp:extent cx="3695700" cy="2080085"/>
+            <wp:effectExtent l="0" t="0" r="0" b="0"/>
+            <wp:docPr id="1414946539" name="Kép 1" descr="A képen szöveg, képernyőkép, Téglalap, Acélkék látható&#10;&#10;Automatikusan generált leírás"/>
+            <wp:cNvGraphicFramePr>
+              <a:graphicFrameLocks xmlns:a="http://schemas.openxmlformats.org/drawingml/2006/main" noChangeAspect="1"/>
+            </wp:cNvGraphicFramePr>
+            <a:graphic xmlns:a="http://schemas.openxmlformats.org/drawingml/2006/main">
+              <a:graphicData uri="http://schemas.openxmlformats.org/drawingml/2006/picture">
+                <pic:pic xmlns:pic="http://schemas.openxmlformats.org/drawingml/2006/picture">
+                  <pic:nvPicPr>
+                    <pic:cNvPr id="1414946539" name="Kép 1" descr="A képen szöveg, képernyőkép, Téglalap, Acélkék látható&#10;&#10;Automatikusan generált leírás"/>
+                    <pic:cNvPicPr>
+                      <a:picLocks noChangeAspect="1" noChangeArrowheads="1"/>
+                    </pic:cNvPicPr>
+                  </pic:nvPicPr>
+                  <pic:blipFill>
+                    <a:blip r:embed="rId12" cstate="print">
+                      <a:extLst>
+                        <a:ext uri="{28A0092B-C50C-407E-A947-70E740481C1C}">
+                          <a14:useLocalDpi xmlns:a14="http://schemas.microsoft.com/office/drawing/2010/main" val="0"/>
+                        </a:ext>
+                      </a:extLst>
+                    </a:blip>
+                    <a:srcRect/>
+                    <a:stretch>
+                      <a:fillRect/>
+                    </a:stretch>
+                  </pic:blipFill>
+                  <pic:spPr bwMode="auto">
+                    <a:xfrm>
+                      <a:off x="0" y="0"/>
+                      <a:ext cx="3708717" cy="2087412"/>
+                    </a:xfrm>
+                    <a:prstGeom prst="rect">
+                      <a:avLst/>
+                    </a:prstGeom>
+                    <a:noFill/>
+                    <a:ln>
+                      <a:noFill/>
+                    </a:ln>
+                  </pic:spPr>
+                </pic:pic>
+              </a:graphicData>
+            </a:graphic>
+          </wp:inline>
+        </w:drawing>
+      </w:r>
+    </w:p>
+    <w:p>
+      <w:pPr>
+        <w:pStyle w:val="Cmsor2"/>
+      </w:pPr>
+      <w:proofErr w:type="spellStart"/>
+      <w:r>
         <w:t>Menütervek</w:t>
       </w:r>
+      <w:proofErr w:type="spellEnd"/>
     </w:p>
     <w:p>
       <w:pPr>
         <w:pStyle w:val="Cmsor2"/>
       </w:pPr>
-      <w:r>
-        <w:t>Összetett lekérdezések</w:t>
-      </w:r>
+      <w:proofErr w:type="spellStart"/>
+      <w:r>
+        <w:t>Összetett</w:t>
+      </w:r>
+      <w:proofErr w:type="spellEnd"/>
+      <w:r>
+        <w:t xml:space="preserve"> </w:t>
+      </w:r>
+      <w:proofErr w:type="spellStart"/>
+      <w:r>
+        <w:t>lekérdezések</w:t>
+      </w:r>
+      <w:proofErr w:type="spellEnd"/>
     </w:p>
     <w:p>
       <w:pPr>
         <w:pStyle w:val="Cmsor2"/>
       </w:pPr>
       <w:r>
-        <w:t xml:space="preserve">Az alkalmazás telepítése </w:t>
+        <w:t xml:space="preserve">Az </w:t>
+      </w:r>
+      <w:proofErr w:type="spellStart"/>
+      <w:r>
+        <w:t>alkalmazás</w:t>
+      </w:r>
+      <w:proofErr w:type="spellEnd"/>
+      <w:r>
+        <w:t xml:space="preserve"> </w:t>
+      </w:r>
+      <w:proofErr w:type="spellStart"/>
+      <w:r>
+        <w:t>telepítése</w:t>
+      </w:r>
+      <w:proofErr w:type="spellEnd"/>
+      <w:r>
+        <w:t xml:space="preserve"> </w:t>
       </w:r>
     </w:p>
     <w:p>
       <w:pPr>
         <w:pStyle w:val="Cmsor2"/>
       </w:pPr>
-      <w:r>
-        <w:t>Egyéb:</w:t>
+      <w:proofErr w:type="spellStart"/>
+      <w:r>
+        <w:t>Egyéb</w:t>
+      </w:r>
+      <w:proofErr w:type="spellEnd"/>
+      <w:r>
+        <w:t>:</w:t>
       </w:r>
     </w:p>
     <w:p>

</xml_diff>

<commit_message>
Pénzügyi adatok törlése pár helyről
</commit_message>
<xml_diff>
--- a/docs/SSADM.docx
+++ b/docs/SSADM.docx
@@ -283,7 +283,7 @@
     </w:p>
     <w:p>
       <w:pPr>
-        <w:pStyle w:val="Cmsor2"/>
+        <w:pStyle w:val="Heading2"/>
       </w:pPr>
       <w:r>
         <w:lastRenderedPageBreak/>
@@ -317,7 +317,7 @@
     </w:p>
     <w:p>
       <w:pPr>
-        <w:pStyle w:val="Listaszerbekezds"/>
+        <w:pStyle w:val="ListParagraph"/>
         <w:numPr>
           <w:ilvl w:val="0"/>
           <w:numId w:val="3"/>
@@ -331,7 +331,7 @@
     </w:p>
     <w:p>
       <w:pPr>
-        <w:pStyle w:val="Listaszerbekezds"/>
+        <w:pStyle w:val="ListParagraph"/>
         <w:numPr>
           <w:ilvl w:val="0"/>
           <w:numId w:val="3"/>
@@ -343,7 +343,7 @@
     </w:p>
     <w:p>
       <w:pPr>
-        <w:pStyle w:val="Listaszerbekezds"/>
+        <w:pStyle w:val="ListParagraph"/>
         <w:numPr>
           <w:ilvl w:val="0"/>
           <w:numId w:val="3"/>
@@ -365,7 +365,7 @@
     </w:p>
     <w:p>
       <w:pPr>
-        <w:pStyle w:val="Listaszerbekezds"/>
+        <w:pStyle w:val="ListParagraph"/>
         <w:numPr>
           <w:ilvl w:val="0"/>
           <w:numId w:val="3"/>
@@ -387,7 +387,7 @@
     </w:p>
     <w:p>
       <w:pPr>
-        <w:pStyle w:val="Listaszerbekezds"/>
+        <w:pStyle w:val="ListParagraph"/>
         <w:numPr>
           <w:ilvl w:val="0"/>
           <w:numId w:val="3"/>
@@ -417,7 +417,7 @@
     </w:p>
     <w:p>
       <w:pPr>
-        <w:pStyle w:val="Listaszerbekezds"/>
+        <w:pStyle w:val="ListParagraph"/>
         <w:numPr>
           <w:ilvl w:val="0"/>
           <w:numId w:val="3"/>
@@ -432,7 +432,7 @@
     </w:p>
     <w:p>
       <w:pPr>
-        <w:pStyle w:val="Listaszerbekezds"/>
+        <w:pStyle w:val="ListParagraph"/>
         <w:numPr>
           <w:ilvl w:val="0"/>
           <w:numId w:val="3"/>
@@ -453,7 +453,7 @@
     </w:p>
     <w:p>
       <w:pPr>
-        <w:pStyle w:val="Listaszerbekezds"/>
+        <w:pStyle w:val="ListParagraph"/>
         <w:numPr>
           <w:ilvl w:val="0"/>
           <w:numId w:val="3"/>
@@ -471,7 +471,7 @@
     </w:p>
     <w:p>
       <w:pPr>
-        <w:pStyle w:val="Listaszerbekezds"/>
+        <w:pStyle w:val="ListParagraph"/>
         <w:numPr>
           <w:ilvl w:val="0"/>
           <w:numId w:val="3"/>
@@ -489,7 +489,7 @@
     </w:p>
     <w:p>
       <w:pPr>
-        <w:pStyle w:val="Listaszerbekezds"/>
+        <w:pStyle w:val="ListParagraph"/>
         <w:numPr>
           <w:ilvl w:val="0"/>
           <w:numId w:val="3"/>
@@ -507,7 +507,7 @@
     </w:p>
     <w:p>
       <w:pPr>
-        <w:pStyle w:val="Listaszerbekezds"/>
+        <w:pStyle w:val="ListParagraph"/>
         <w:numPr>
           <w:ilvl w:val="0"/>
           <w:numId w:val="3"/>
@@ -525,7 +525,7 @@
     </w:p>
     <w:p>
       <w:pPr>
-        <w:pStyle w:val="Listaszerbekezds"/>
+        <w:pStyle w:val="ListParagraph"/>
         <w:numPr>
           <w:ilvl w:val="0"/>
           <w:numId w:val="3"/>
@@ -545,7 +545,7 @@
     </w:p>
     <w:p>
       <w:pPr>
-        <w:pStyle w:val="Listaszerbekezds"/>
+        <w:pStyle w:val="ListParagraph"/>
         <w:numPr>
           <w:ilvl w:val="0"/>
           <w:numId w:val="3"/>
@@ -562,7 +562,7 @@
     </w:p>
     <w:p>
       <w:pPr>
-        <w:pStyle w:val="Listaszerbekezds"/>
+        <w:pStyle w:val="ListParagraph"/>
         <w:numPr>
           <w:ilvl w:val="0"/>
           <w:numId w:val="3"/>
@@ -582,7 +582,7 @@
     </w:p>
     <w:p>
       <w:pPr>
-        <w:pStyle w:val="Listaszerbekezds"/>
+        <w:pStyle w:val="ListParagraph"/>
         <w:numPr>
           <w:ilvl w:val="0"/>
           <w:numId w:val="3"/>
@@ -596,7 +596,7 @@
     </w:p>
     <w:p>
       <w:pPr>
-        <w:pStyle w:val="Listaszerbekezds"/>
+        <w:pStyle w:val="ListParagraph"/>
         <w:numPr>
           <w:ilvl w:val="0"/>
           <w:numId w:val="3"/>
@@ -626,7 +626,7 @@
     </w:p>
     <w:p>
       <w:pPr>
-        <w:pStyle w:val="Listaszerbekezds"/>
+        <w:pStyle w:val="ListParagraph"/>
         <w:numPr>
           <w:ilvl w:val="0"/>
           <w:numId w:val="3"/>
@@ -644,7 +644,7 @@
     </w:p>
     <w:p>
       <w:pPr>
-        <w:pStyle w:val="Listaszerbekezds"/>
+        <w:pStyle w:val="ListParagraph"/>
         <w:numPr>
           <w:ilvl w:val="0"/>
           <w:numId w:val="3"/>
@@ -662,7 +662,7 @@
     </w:p>
     <w:p>
       <w:pPr>
-        <w:pStyle w:val="Listaszerbekezds"/>
+        <w:pStyle w:val="ListParagraph"/>
         <w:numPr>
           <w:ilvl w:val="0"/>
           <w:numId w:val="3"/>
@@ -680,7 +680,7 @@
     </w:p>
     <w:p>
       <w:pPr>
-        <w:pStyle w:val="Listaszerbekezds"/>
+        <w:pStyle w:val="ListParagraph"/>
         <w:numPr>
           <w:ilvl w:val="0"/>
           <w:numId w:val="3"/>
@@ -698,7 +698,7 @@
     </w:p>
     <w:p>
       <w:pPr>
-        <w:pStyle w:val="Listaszerbekezds"/>
+        <w:pStyle w:val="ListParagraph"/>
         <w:numPr>
           <w:ilvl w:val="0"/>
           <w:numId w:val="3"/>
@@ -716,7 +716,7 @@
     </w:p>
     <w:p>
       <w:pPr>
-        <w:pStyle w:val="Listaszerbekezds"/>
+        <w:pStyle w:val="ListParagraph"/>
         <w:numPr>
           <w:ilvl w:val="0"/>
           <w:numId w:val="3"/>
@@ -734,7 +734,7 @@
     </w:p>
     <w:p>
       <w:pPr>
-        <w:pStyle w:val="Listaszerbekezds"/>
+        <w:pStyle w:val="ListParagraph"/>
         <w:numPr>
           <w:ilvl w:val="0"/>
           <w:numId w:val="3"/>
@@ -754,7 +754,7 @@
     </w:p>
     <w:p>
       <w:pPr>
-        <w:pStyle w:val="Listaszerbekezds"/>
+        <w:pStyle w:val="ListParagraph"/>
         <w:numPr>
           <w:ilvl w:val="0"/>
           <w:numId w:val="3"/>
@@ -782,7 +782,7 @@
     </w:p>
     <w:p>
       <w:pPr>
-        <w:pStyle w:val="Listaszerbekezds"/>
+        <w:pStyle w:val="ListParagraph"/>
         <w:numPr>
           <w:ilvl w:val="0"/>
           <w:numId w:val="3"/>
@@ -850,7 +850,7 @@
     </w:p>
     <w:p>
       <w:pPr>
-        <w:pStyle w:val="Listaszerbekezds"/>
+        <w:pStyle w:val="ListParagraph"/>
         <w:numPr>
           <w:ilvl w:val="0"/>
           <w:numId w:val="3"/>
@@ -872,7 +872,7 @@
     </w:p>
     <w:p>
       <w:pPr>
-        <w:pStyle w:val="Listaszerbekezds"/>
+        <w:pStyle w:val="ListParagraph"/>
         <w:numPr>
           <w:ilvl w:val="0"/>
           <w:numId w:val="3"/>
@@ -890,7 +890,7 @@
     </w:p>
     <w:p>
       <w:pPr>
-        <w:pStyle w:val="Listaszerbekezds"/>
+        <w:pStyle w:val="ListParagraph"/>
         <w:numPr>
           <w:ilvl w:val="0"/>
           <w:numId w:val="3"/>
@@ -908,7 +908,7 @@
     </w:p>
     <w:p>
       <w:pPr>
-        <w:pStyle w:val="Listaszerbekezds"/>
+        <w:pStyle w:val="ListParagraph"/>
         <w:numPr>
           <w:ilvl w:val="0"/>
           <w:numId w:val="3"/>
@@ -926,7 +926,7 @@
     </w:p>
     <w:p>
       <w:pPr>
-        <w:pStyle w:val="Listaszerbekezds"/>
+        <w:pStyle w:val="ListParagraph"/>
         <w:numPr>
           <w:ilvl w:val="0"/>
           <w:numId w:val="3"/>
@@ -949,7 +949,7 @@
     </w:p>
     <w:p>
       <w:pPr>
-        <w:pStyle w:val="Cmsor2"/>
+        <w:pStyle w:val="Heading2"/>
       </w:pPr>
       <w:proofErr w:type="spellStart"/>
       <w:r>
@@ -993,7 +993,7 @@
     </w:p>
     <w:p>
       <w:pPr>
-        <w:pStyle w:val="Cmsor2"/>
+        <w:pStyle w:val="Heading2"/>
       </w:pPr>
       <w:proofErr w:type="spellStart"/>
       <w:r>
@@ -1168,7 +1168,7 @@
     </w:p>
     <w:p>
       <w:pPr>
-        <w:pStyle w:val="Cmsor2"/>
+        <w:pStyle w:val="Heading2"/>
       </w:pPr>
       <w:proofErr w:type="spellStart"/>
       <w:r>
@@ -1539,7 +1539,7 @@
     </w:p>
     <w:p>
       <w:pPr>
-        <w:pStyle w:val="Cmsor2"/>
+        <w:pStyle w:val="Heading2"/>
       </w:pPr>
       <w:proofErr w:type="spellStart"/>
       <w:r>
@@ -1928,7 +1928,7 @@
     </w:p>
     <w:p>
       <w:pPr>
-        <w:pStyle w:val="Cmsor2"/>
+        <w:pStyle w:val="Heading2"/>
       </w:pPr>
       <w:proofErr w:type="spellStart"/>
       <w:r>
@@ -2005,7 +2005,7 @@
     </w:p>
     <w:p>
       <w:pPr>
-        <w:pStyle w:val="Cmsor2"/>
+        <w:pStyle w:val="Heading2"/>
       </w:pPr>
       <w:r>
         <w:t>EKT-</w:t>
@@ -2078,7 +2078,7 @@
     </w:p>
     <w:p>
       <w:pPr>
-        <w:pStyle w:val="Cmsor2"/>
+        <w:pStyle w:val="Heading2"/>
       </w:pPr>
       <w:proofErr w:type="spellStart"/>
       <w:r>
@@ -2105,7 +2105,6 @@
     </w:p>
     <w:p>
       <w:proofErr w:type="spellStart"/>
-      <w:proofErr w:type="gramStart"/>
       <w:r>
         <w:t>Felhasználó</w:t>
       </w:r>
@@ -2113,7 +2112,6 @@
       <w:r>
         <w:t>(</w:t>
       </w:r>
-      <w:proofErr w:type="gramEnd"/>
       <w:r>
         <w:rPr>
           <w:u w:val="single"/>
@@ -2193,7 +2191,6 @@
     </w:p>
     <w:p>
       <w:proofErr w:type="spellStart"/>
-      <w:proofErr w:type="gramStart"/>
       <w:r>
         <w:t>Szak</w:t>
       </w:r>
@@ -2201,7 +2198,6 @@
       <w:r>
         <w:t>(</w:t>
       </w:r>
-      <w:proofErr w:type="gramEnd"/>
       <w:r>
         <w:rPr>
           <w:u w:val="single"/>
@@ -2222,7 +2218,6 @@
     </w:p>
     <w:p>
       <w:proofErr w:type="spellStart"/>
-      <w:proofErr w:type="gramStart"/>
       <w:r>
         <w:t>Tantárgy</w:t>
       </w:r>
@@ -2230,7 +2225,6 @@
       <w:r>
         <w:t>(</w:t>
       </w:r>
-      <w:proofErr w:type="gramEnd"/>
       <w:r>
         <w:rPr>
           <w:u w:val="single"/>
@@ -2259,7 +2253,6 @@
     </w:p>
     <w:p>
       <w:proofErr w:type="spellStart"/>
-      <w:proofErr w:type="gramStart"/>
       <w:r>
         <w:lastRenderedPageBreak/>
         <w:t>Kurzus</w:t>
@@ -2268,7 +2261,6 @@
       <w:r>
         <w:t>(</w:t>
       </w:r>
-      <w:proofErr w:type="gramEnd"/>
       <w:r>
         <w:rPr>
           <w:u w:val="single"/>
@@ -2328,11 +2320,9 @@
       </w:r>
     </w:p>
     <w:p>
-      <w:proofErr w:type="gramStart"/>
       <w:r>
         <w:t>Terem(</w:t>
       </w:r>
-      <w:proofErr w:type="gramEnd"/>
       <w:r>
         <w:rPr>
           <w:u w:val="single"/>
@@ -2353,7 +2343,6 @@
     </w:p>
     <w:p>
       <w:proofErr w:type="spellStart"/>
-      <w:proofErr w:type="gramStart"/>
       <w:r>
         <w:t>Kötelező</w:t>
       </w:r>
@@ -2361,7 +2350,6 @@
       <w:r>
         <w:t>(</w:t>
       </w:r>
-      <w:proofErr w:type="gramEnd"/>
       <w:r>
         <w:rPr>
           <w:u w:val="single"/>
@@ -2383,7 +2371,6 @@
     </w:p>
     <w:p>
       <w:proofErr w:type="spellStart"/>
-      <w:proofErr w:type="gramStart"/>
       <w:r>
         <w:t>Előfeltétel</w:t>
       </w:r>
@@ -2391,7 +2378,6 @@
       <w:r>
         <w:t>(</w:t>
       </w:r>
-      <w:proofErr w:type="gramEnd"/>
       <w:r>
         <w:rPr>
           <w:u w:val="single"/>
@@ -2413,7 +2399,6 @@
     </w:p>
     <w:p>
       <w:proofErr w:type="spellStart"/>
-      <w:proofErr w:type="gramStart"/>
       <w:r>
         <w:t>Felvette</w:t>
       </w:r>
@@ -2421,7 +2406,6 @@
       <w:r>
         <w:t>(</w:t>
       </w:r>
-      <w:proofErr w:type="gramEnd"/>
       <w:r>
         <w:rPr>
           <w:u w:val="single"/>
@@ -2466,11 +2450,9 @@
       </w:r>
     </w:p>
     <w:p>
-      <w:proofErr w:type="gramStart"/>
       <w:r>
         <w:t>Poszt(</w:t>
       </w:r>
-      <w:proofErr w:type="gramEnd"/>
       <w:r>
         <w:rPr>
           <w:u w:val="single"/>
@@ -2499,7 +2481,6 @@
     </w:p>
     <w:p>
       <w:proofErr w:type="spellStart"/>
-      <w:proofErr w:type="gramStart"/>
       <w:r>
         <w:t>Komment</w:t>
       </w:r>
@@ -2507,7 +2488,6 @@
       <w:r>
         <w:t>(</w:t>
       </w:r>
-      <w:proofErr w:type="gramEnd"/>
       <w:r>
         <w:rPr>
           <w:u w:val="single"/>
@@ -2572,7 +2552,7 @@
         <mc:AlternateContent>
           <mc:Choice Requires="wps">
             <w:drawing>
-              <wp:anchor distT="45720" distB="45720" distL="114300" distR="114300" simplePos="0" relativeHeight="251659264" behindDoc="0" locked="0" layoutInCell="1" allowOverlap="1" wp14:anchorId="5053A992" wp14:editId="1532650E">
+              <wp:anchor distT="45720" distB="45720" distL="114300" distR="114300" simplePos="0" relativeHeight="251659264" behindDoc="0" locked="0" layoutInCell="1" allowOverlap="1" wp14:anchorId="5053A992" wp14:editId="21C52CDC">
                 <wp:simplePos x="0" y="0"/>
                 <wp:positionH relativeFrom="column">
                   <wp:posOffset>-38100</wp:posOffset>
@@ -2696,20 +2676,6 @@
                             <w:proofErr w:type="spellEnd"/>
                           </w:p>
                           <w:p>
-                            <w:proofErr w:type="spellStart"/>
-                            <w:r>
-                              <w:t>bankszámlaszám</w:t>
-                            </w:r>
-                            <w:proofErr w:type="spellEnd"/>
-                          </w:p>
-                          <w:p>
-                            <w:proofErr w:type="spellStart"/>
-                            <w:r>
-                              <w:t>adószám</w:t>
-                            </w:r>
-                            <w:proofErr w:type="spellEnd"/>
-                          </w:p>
-                          <w:p>
                             <w:r>
                               <w:t>Szak.ID</w:t>
                             </w:r>
@@ -2858,20 +2824,6 @@
                       <w:proofErr w:type="spellEnd"/>
                     </w:p>
                     <w:p>
-                      <w:proofErr w:type="spellStart"/>
-                      <w:r>
-                        <w:t>bankszámlaszám</w:t>
-                      </w:r>
-                      <w:proofErr w:type="spellEnd"/>
-                    </w:p>
-                    <w:p>
-                      <w:proofErr w:type="spellStart"/>
-                      <w:r>
-                        <w:t>adószám</w:t>
-                      </w:r>
-                      <w:proofErr w:type="spellEnd"/>
-                    </w:p>
-                    <w:p>
                       <w:r>
                         <w:t>Szak.ID</w:t>
                       </w:r>
@@ -2940,7 +2892,7 @@
         <mc:AlternateContent>
           <mc:Choice Requires="wps">
             <w:drawing>
-              <wp:anchor distT="45720" distB="45720" distL="114300" distR="114300" simplePos="0" relativeHeight="251661312" behindDoc="0" locked="0" layoutInCell="1" allowOverlap="1" wp14:anchorId="57A2C9DA" wp14:editId="578A3B35">
+              <wp:anchor distT="45720" distB="45720" distL="114300" distR="114300" simplePos="0" relativeHeight="251661312" behindDoc="0" locked="0" layoutInCell="1" allowOverlap="1" wp14:anchorId="57A2C9DA" wp14:editId="6745BE6A">
                 <wp:simplePos x="0" y="0"/>
                 <wp:positionH relativeFrom="column">
                   <wp:posOffset>2726055</wp:posOffset>
@@ -3062,20 +3014,6 @@
                             <w:proofErr w:type="spellEnd"/>
                           </w:p>
                           <w:p>
-                            <w:proofErr w:type="spellStart"/>
-                            <w:r>
-                              <w:t>bankszámlaszám</w:t>
-                            </w:r>
-                            <w:proofErr w:type="spellEnd"/>
-                          </w:p>
-                          <w:p>
-                            <w:proofErr w:type="spellStart"/>
-                            <w:r>
-                              <w:t>adószám</w:t>
-                            </w:r>
-                            <w:proofErr w:type="spellEnd"/>
-                          </w:p>
-                          <w:p>
                             <w:r>
                               <w:t>Szak.ID</w:t>
                             </w:r>
@@ -3218,20 +3156,6 @@
                       <w:proofErr w:type="spellEnd"/>
                     </w:p>
                     <w:p>
-                      <w:proofErr w:type="spellStart"/>
-                      <w:r>
-                        <w:t>bankszámlaszám</w:t>
-                      </w:r>
-                      <w:proofErr w:type="spellEnd"/>
-                    </w:p>
-                    <w:p>
-                      <w:proofErr w:type="spellStart"/>
-                      <w:r>
-                        <w:t>adószám</w:t>
-                      </w:r>
-                      <w:proofErr w:type="spellEnd"/>
-                    </w:p>
-                    <w:p>
                       <w:r>
                         <w:t>Szak.ID</w:t>
                       </w:r>
@@ -3291,7 +3215,7 @@
         <mc:AlternateContent>
           <mc:Choice Requires="wps">
             <w:drawing>
-              <wp:anchor distT="45720" distB="45720" distL="114300" distR="114300" simplePos="0" relativeHeight="251660288" behindDoc="0" locked="0" layoutInCell="1" allowOverlap="1" wp14:anchorId="30A14BE8" wp14:editId="24EC3C19">
+              <wp:anchor distT="45720" distB="45720" distL="114300" distR="114300" simplePos="0" relativeHeight="251660288" behindDoc="0" locked="0" layoutInCell="1" allowOverlap="1" wp14:anchorId="30A14BE8" wp14:editId="798F18FE">
                 <wp:simplePos x="0" y="0"/>
                 <wp:positionH relativeFrom="column">
                   <wp:posOffset>1405255</wp:posOffset>
@@ -3413,20 +3337,6 @@
                             <w:proofErr w:type="spellEnd"/>
                           </w:p>
                           <w:p>
-                            <w:proofErr w:type="spellStart"/>
-                            <w:r>
-                              <w:t>bankszámlaszám</w:t>
-                            </w:r>
-                            <w:proofErr w:type="spellEnd"/>
-                          </w:p>
-                          <w:p>
-                            <w:proofErr w:type="spellStart"/>
-                            <w:r>
-                              <w:t>adószám</w:t>
-                            </w:r>
-                            <w:proofErr w:type="spellEnd"/>
-                          </w:p>
-                          <w:p>
                             <w:r>
                               <w:t>Szak.ID</w:t>
                             </w:r>
@@ -3569,20 +3479,6 @@
                       <w:proofErr w:type="spellEnd"/>
                     </w:p>
                     <w:p>
-                      <w:proofErr w:type="spellStart"/>
-                      <w:r>
-                        <w:t>bankszámlaszám</w:t>
-                      </w:r>
-                      <w:proofErr w:type="spellEnd"/>
-                    </w:p>
-                    <w:p>
-                      <w:proofErr w:type="spellStart"/>
-                      <w:r>
-                        <w:t>adószám</w:t>
-                      </w:r>
-                      <w:proofErr w:type="spellEnd"/>
-                    </w:p>
-                    <w:p>
                       <w:r>
                         <w:t>Szak.ID</w:t>
                       </w:r>
@@ -3642,7 +3538,7 @@
         <mc:AlternateContent>
           <mc:Choice Requires="wps">
             <w:drawing>
-              <wp:anchor distT="45720" distB="45720" distL="114300" distR="114300" simplePos="0" relativeHeight="251662336" behindDoc="0" locked="0" layoutInCell="1" allowOverlap="1" wp14:anchorId="09785C73" wp14:editId="5AFF347C">
+              <wp:anchor distT="45720" distB="45720" distL="114300" distR="114300" simplePos="0" relativeHeight="251662336" behindDoc="0" locked="0" layoutInCell="1" allowOverlap="1" wp14:anchorId="09785C73" wp14:editId="54D952A1">
                 <wp:simplePos x="0" y="0"/>
                 <wp:positionH relativeFrom="column">
                   <wp:posOffset>3983355</wp:posOffset>
@@ -3764,20 +3660,6 @@
                             <w:proofErr w:type="spellEnd"/>
                           </w:p>
                           <w:p>
-                            <w:proofErr w:type="spellStart"/>
-                            <w:r>
-                              <w:t>bankszámlaszám</w:t>
-                            </w:r>
-                            <w:proofErr w:type="spellEnd"/>
-                          </w:p>
-                          <w:p>
-                            <w:proofErr w:type="spellStart"/>
-                            <w:r>
-                              <w:t>adószám</w:t>
-                            </w:r>
-                            <w:proofErr w:type="spellEnd"/>
-                          </w:p>
-                          <w:p>
                             <w:r>
                               <w:t>Szak.ID</w:t>
                             </w:r>
@@ -3916,20 +3798,6 @@
                       <w:proofErr w:type="spellStart"/>
                       <w:r>
                         <w:t>jelszó</w:t>
-                      </w:r>
-                      <w:proofErr w:type="spellEnd"/>
-                    </w:p>
-                    <w:p>
-                      <w:proofErr w:type="spellStart"/>
-                      <w:r>
-                        <w:t>bankszámlaszám</w:t>
-                      </w:r>
-                      <w:proofErr w:type="spellEnd"/>
-                    </w:p>
-                    <w:p>
-                      <w:proofErr w:type="spellStart"/>
-                      <w:r>
-                        <w:t>adószám</w:t>
                       </w:r>
                       <w:proofErr w:type="spellEnd"/>
                     </w:p>
@@ -11844,7 +11712,7 @@
     </w:p>
     <w:p>
       <w:pPr>
-        <w:pStyle w:val="Cmsor2"/>
+        <w:pStyle w:val="Heading2"/>
       </w:pPr>
       <w:proofErr w:type="spellStart"/>
       <w:r>
@@ -11898,7 +11766,7 @@
     </w:p>
     <w:tbl>
       <w:tblPr>
-        <w:tblStyle w:val="Rcsostblzat"/>
+        <w:tblStyle w:val="TableGrid"/>
         <w:tblW w:w="0" w:type="auto"/>
         <w:jc w:val="center"/>
         <w:tblLook w:val="04A0" w:firstRow="1" w:lastRow="0" w:firstColumn="1" w:lastColumn="0" w:noHBand="0" w:noVBand="1"/>
@@ -12274,14 +12142,15 @@
         </w:tc>
       </w:tr>
       <w:tr>
+        <w:tblPrEx>
+          <w:jc w:val="left"/>
+        </w:tblPrEx>
         <w:trPr>
           <w:trHeight w:val="594"/>
-          <w:jc w:val="center"/>
         </w:trPr>
         <w:tc>
           <w:tcPr>
             <w:tcW w:w="2286" w:type="dxa"/>
-            <w:vAlign w:val="center"/>
           </w:tcPr>
           <w:p>
             <w:pPr>
@@ -12293,14 +12162,13 @@
               <w:rPr>
                 <w:lang w:val="hu-HU"/>
               </w:rPr>
-              <w:t>bankszámlaszám</w:t>
+              <w:t>Szak.ID</w:t>
             </w:r>
           </w:p>
         </w:tc>
         <w:tc>
           <w:tcPr>
             <w:tcW w:w="3078" w:type="dxa"/>
-            <w:vAlign w:val="center"/>
           </w:tcPr>
           <w:p>
             <w:pPr>
@@ -12325,7 +12193,6 @@
         <w:tc>
           <w:tcPr>
             <w:tcW w:w="5063" w:type="dxa"/>
-            <w:vAlign w:val="center"/>
           </w:tcPr>
           <w:p>
             <w:pPr>
@@ -12337,7 +12204,7 @@
               <w:rPr>
                 <w:lang w:val="hu-HU"/>
               </w:rPr>
-              <w:t>A felhasználó bankszámlaszáma.</w:t>
+              <w:t>A felhasználó szakjának az azonosítója</w:t>
             </w:r>
           </w:p>
         </w:tc>
@@ -12363,7 +12230,7 @@
               <w:rPr>
                 <w:lang w:val="hu-HU"/>
               </w:rPr>
-              <w:t>adószám</w:t>
+              <w:t>jogosultság</w:t>
             </w:r>
           </w:p>
         </w:tc>
@@ -12405,7 +12272,7 @@
               <w:rPr>
                 <w:lang w:val="hu-HU"/>
               </w:rPr>
-              <w:t>A felhasználó adószáma.</w:t>
+              <w:t>A felhasználó jogosultsági szintje.</w:t>
             </w:r>
           </w:p>
         </w:tc>
@@ -12431,7 +12298,7 @@
               <w:rPr>
                 <w:lang w:val="hu-HU"/>
               </w:rPr>
-              <w:t>Szak.ID</w:t>
+              <w:t>kezdés éve</w:t>
             </w:r>
           </w:p>
         </w:tc>
@@ -12449,13 +12316,7 @@
               <w:rPr>
                 <w:lang w:val="hu-HU"/>
               </w:rPr>
-              <w:t>VARCHAR</w:t>
-            </w:r>
-            <w:r>
-              <w:rPr>
-                <w:lang w:val="hu-HU"/>
-              </w:rPr>
-              <w:t>2</w:t>
+              <w:t>DATE</w:t>
             </w:r>
           </w:p>
         </w:tc>
@@ -12473,7 +12334,7 @@
               <w:rPr>
                 <w:lang w:val="hu-HU"/>
               </w:rPr>
-              <w:t>A felhasználó szakjának az azonosítója</w:t>
+              <w:t>A felhasználó tanulmányainak megkezdésének éve.</w:t>
             </w:r>
           </w:p>
         </w:tc>
@@ -12499,136 +12360,6 @@
               <w:rPr>
                 <w:lang w:val="hu-HU"/>
               </w:rPr>
-              <w:t>jogosultság</w:t>
-            </w:r>
-          </w:p>
-        </w:tc>
-        <w:tc>
-          <w:tcPr>
-            <w:tcW w:w="3078" w:type="dxa"/>
-          </w:tcPr>
-          <w:p>
-            <w:pPr>
-              <w:rPr>
-                <w:lang w:val="hu-HU"/>
-              </w:rPr>
-            </w:pPr>
-            <w:r>
-              <w:rPr>
-                <w:lang w:val="hu-HU"/>
-              </w:rPr>
-              <w:t>VARCHAR</w:t>
-            </w:r>
-            <w:r>
-              <w:rPr>
-                <w:lang w:val="hu-HU"/>
-              </w:rPr>
-              <w:t>2</w:t>
-            </w:r>
-          </w:p>
-        </w:tc>
-        <w:tc>
-          <w:tcPr>
-            <w:tcW w:w="5063" w:type="dxa"/>
-          </w:tcPr>
-          <w:p>
-            <w:pPr>
-              <w:rPr>
-                <w:lang w:val="hu-HU"/>
-              </w:rPr>
-            </w:pPr>
-            <w:r>
-              <w:rPr>
-                <w:lang w:val="hu-HU"/>
-              </w:rPr>
-              <w:t>A felhasználó jogosultsági szintje.</w:t>
-            </w:r>
-          </w:p>
-        </w:tc>
-      </w:tr>
-      <w:tr>
-        <w:tblPrEx>
-          <w:jc w:val="left"/>
-        </w:tblPrEx>
-        <w:trPr>
-          <w:trHeight w:val="594"/>
-        </w:trPr>
-        <w:tc>
-          <w:tcPr>
-            <w:tcW w:w="2286" w:type="dxa"/>
-          </w:tcPr>
-          <w:p>
-            <w:pPr>
-              <w:rPr>
-                <w:lang w:val="hu-HU"/>
-              </w:rPr>
-            </w:pPr>
-            <w:r>
-              <w:rPr>
-                <w:lang w:val="hu-HU"/>
-              </w:rPr>
-              <w:t>kezdés éve</w:t>
-            </w:r>
-          </w:p>
-        </w:tc>
-        <w:tc>
-          <w:tcPr>
-            <w:tcW w:w="3078" w:type="dxa"/>
-          </w:tcPr>
-          <w:p>
-            <w:pPr>
-              <w:rPr>
-                <w:lang w:val="hu-HU"/>
-              </w:rPr>
-            </w:pPr>
-            <w:r>
-              <w:rPr>
-                <w:lang w:val="hu-HU"/>
-              </w:rPr>
-              <w:t>DATE</w:t>
-            </w:r>
-          </w:p>
-        </w:tc>
-        <w:tc>
-          <w:tcPr>
-            <w:tcW w:w="5063" w:type="dxa"/>
-          </w:tcPr>
-          <w:p>
-            <w:pPr>
-              <w:rPr>
-                <w:lang w:val="hu-HU"/>
-              </w:rPr>
-            </w:pPr>
-            <w:r>
-              <w:rPr>
-                <w:lang w:val="hu-HU"/>
-              </w:rPr>
-              <w:t>A felhasználó tanulmányainak megkezdésének éve.</w:t>
-            </w:r>
-          </w:p>
-        </w:tc>
-      </w:tr>
-      <w:tr>
-        <w:tblPrEx>
-          <w:jc w:val="left"/>
-        </w:tblPrEx>
-        <w:trPr>
-          <w:trHeight w:val="594"/>
-        </w:trPr>
-        <w:tc>
-          <w:tcPr>
-            <w:tcW w:w="2286" w:type="dxa"/>
-          </w:tcPr>
-          <w:p>
-            <w:pPr>
-              <w:rPr>
-                <w:lang w:val="hu-HU"/>
-              </w:rPr>
-            </w:pPr>
-            <w:r>
-              <w:rPr>
-                <w:lang w:val="hu-HU"/>
-              </w:rPr>
               <w:t>végzés ideje</w:t>
             </w:r>
           </w:p>
@@ -12673,7 +12404,7 @@
     </w:tbl>
     <w:p>
       <w:pPr>
-        <w:pStyle w:val="Cmsor2"/>
+        <w:pStyle w:val="Heading2"/>
         <w:rPr>
           <w:b w:val="0"/>
           <w:bCs w:val="0"/>
@@ -12704,7 +12435,7 @@
     </w:p>
     <w:tbl>
       <w:tblPr>
-        <w:tblStyle w:val="Rcsostblzat"/>
+        <w:tblStyle w:val="TableGrid"/>
         <w:tblW w:w="0" w:type="auto"/>
         <w:jc w:val="center"/>
         <w:tblLook w:val="04A0" w:firstRow="1" w:lastRow="0" w:firstColumn="1" w:lastColumn="0" w:noHBand="0" w:noVBand="1"/>
@@ -12930,7 +12661,7 @@
     </w:tbl>
     <w:p>
       <w:pPr>
-        <w:pStyle w:val="Cmsor2"/>
+        <w:pStyle w:val="Heading2"/>
         <w:rPr>
           <w:b w:val="0"/>
           <w:bCs w:val="0"/>
@@ -12961,7 +12692,7 @@
     </w:p>
     <w:tbl>
       <w:tblPr>
-        <w:tblStyle w:val="Rcsostblzat"/>
+        <w:tblStyle w:val="TableGrid"/>
         <w:tblW w:w="0" w:type="auto"/>
         <w:jc w:val="center"/>
         <w:tblLook w:val="04A0" w:firstRow="1" w:lastRow="0" w:firstColumn="1" w:lastColumn="0" w:noHBand="0" w:noVBand="1"/>
@@ -13256,7 +12987,7 @@
     </w:tbl>
     <w:p>
       <w:pPr>
-        <w:pStyle w:val="Cmsor2"/>
+        <w:pStyle w:val="Heading2"/>
         <w:rPr>
           <w:b w:val="0"/>
           <w:bCs w:val="0"/>
@@ -13287,7 +13018,7 @@
     </w:p>
     <w:tbl>
       <w:tblPr>
-        <w:tblStyle w:val="Rcsostblzat"/>
+        <w:tblStyle w:val="TableGrid"/>
         <w:tblW w:w="0" w:type="auto"/>
         <w:jc w:val="center"/>
         <w:tblLook w:val="04A0" w:firstRow="1" w:lastRow="0" w:firstColumn="1" w:lastColumn="0" w:noHBand="0" w:noVBand="1"/>
@@ -13599,7 +13330,6 @@
               <w:rPr>
                 <w:lang w:val="hu-HU"/>
               </w:rPr>
-              <w:lastRenderedPageBreak/>
               <w:t>kezdés ideje</w:t>
             </w:r>
           </w:p>
@@ -13733,6 +13463,7 @@
               <w:rPr>
                 <w:lang w:val="hu-HU"/>
               </w:rPr>
+              <w:lastRenderedPageBreak/>
               <w:t>Terem.ID</w:t>
             </w:r>
           </w:p>
@@ -13837,21 +13568,7 @@
               <w:rPr>
                 <w:lang w:val="hu-HU"/>
               </w:rPr>
-              <w:t xml:space="preserve">Fel lehet-e venni az adott kurzust (nincs </w:t>
-            </w:r>
-            <w:proofErr w:type="gramStart"/>
-            <w:r>
-              <w:rPr>
-                <w:lang w:val="hu-HU"/>
-              </w:rPr>
-              <w:t>betelve,</w:t>
-            </w:r>
-            <w:proofErr w:type="gramEnd"/>
-            <w:r>
-              <w:rPr>
-                <w:lang w:val="hu-HU"/>
-              </w:rPr>
-              <w:t xml:space="preserve"> stb.)</w:t>
+              <w:t>Fel lehet-e venni az adott kurzust (nincs betelve, stb.)</w:t>
             </w:r>
           </w:p>
         </w:tc>
@@ -13921,7 +13638,7 @@
     </w:tbl>
     <w:p>
       <w:pPr>
-        <w:pStyle w:val="Cmsor2"/>
+        <w:pStyle w:val="Heading2"/>
         <w:rPr>
           <w:b w:val="0"/>
           <w:bCs w:val="0"/>
@@ -13932,7 +13649,7 @@
     </w:p>
     <w:p>
       <w:pPr>
-        <w:pStyle w:val="Cmsor2"/>
+        <w:pStyle w:val="Heading2"/>
         <w:rPr>
           <w:b w:val="0"/>
           <w:bCs w:val="0"/>
@@ -13952,7 +13669,7 @@
     </w:p>
     <w:tbl>
       <w:tblPr>
-        <w:tblStyle w:val="Rcsostblzat"/>
+        <w:tblStyle w:val="TableGrid"/>
         <w:tblW w:w="0" w:type="auto"/>
         <w:jc w:val="center"/>
         <w:tblLook w:val="04A0" w:firstRow="1" w:lastRow="0" w:firstColumn="1" w:lastColumn="0" w:noHBand="0" w:noVBand="1"/>
@@ -14172,7 +13889,7 @@
     </w:tbl>
     <w:p>
       <w:pPr>
-        <w:pStyle w:val="Cmsor2"/>
+        <w:pStyle w:val="Heading2"/>
         <w:rPr>
           <w:b w:val="0"/>
           <w:bCs w:val="0"/>
@@ -14203,7 +13920,7 @@
     </w:p>
     <w:tbl>
       <w:tblPr>
-        <w:tblStyle w:val="Rcsostblzat"/>
+        <w:tblStyle w:val="TableGrid"/>
         <w:tblW w:w="0" w:type="auto"/>
         <w:jc w:val="center"/>
         <w:tblLook w:val="04A0" w:firstRow="1" w:lastRow="0" w:firstColumn="1" w:lastColumn="0" w:noHBand="0" w:noVBand="1"/>
@@ -14429,7 +14146,7 @@
     </w:tbl>
     <w:p>
       <w:pPr>
-        <w:pStyle w:val="Cmsor2"/>
+        <w:pStyle w:val="Heading2"/>
         <w:rPr>
           <w:b w:val="0"/>
           <w:bCs w:val="0"/>
@@ -14460,7 +14177,7 @@
     </w:p>
     <w:tbl>
       <w:tblPr>
-        <w:tblStyle w:val="Rcsostblzat"/>
+        <w:tblStyle w:val="TableGrid"/>
         <w:tblW w:w="0" w:type="auto"/>
         <w:jc w:val="center"/>
         <w:tblLook w:val="04A0" w:firstRow="1" w:lastRow="0" w:firstColumn="1" w:lastColumn="0" w:noHBand="0" w:noVBand="1"/>
@@ -14686,7 +14403,7 @@
     </w:tbl>
     <w:p>
       <w:pPr>
-        <w:pStyle w:val="Cmsor2"/>
+        <w:pStyle w:val="Heading2"/>
         <w:rPr>
           <w:b w:val="0"/>
           <w:bCs w:val="0"/>
@@ -14717,7 +14434,7 @@
     </w:p>
     <w:tbl>
       <w:tblPr>
-        <w:tblStyle w:val="Rcsostblzat"/>
+        <w:tblStyle w:val="TableGrid"/>
         <w:tblW w:w="0" w:type="auto"/>
         <w:jc w:val="center"/>
         <w:tblLook w:val="04A0" w:firstRow="1" w:lastRow="0" w:firstColumn="1" w:lastColumn="0" w:noHBand="0" w:noVBand="1"/>
@@ -15075,7 +14792,7 @@
     </w:tbl>
     <w:p>
       <w:pPr>
-        <w:pStyle w:val="Cmsor2"/>
+        <w:pStyle w:val="Heading2"/>
         <w:rPr>
           <w:b w:val="0"/>
           <w:bCs w:val="0"/>
@@ -15086,7 +14803,7 @@
     </w:p>
     <w:p>
       <w:pPr>
-        <w:pStyle w:val="Cmsor2"/>
+        <w:pStyle w:val="Heading2"/>
         <w:keepLines w:val="0"/>
         <w:pageBreakBefore/>
         <w:rPr>
@@ -15109,7 +14826,7 @@
     </w:p>
     <w:tbl>
       <w:tblPr>
-        <w:tblStyle w:val="Rcsostblzat"/>
+        <w:tblStyle w:val="TableGrid"/>
         <w:tblW w:w="0" w:type="auto"/>
         <w:jc w:val="center"/>
         <w:tblLook w:val="04A0" w:firstRow="1" w:lastRow="0" w:firstColumn="1" w:lastColumn="0" w:noHBand="0" w:noVBand="1"/>
@@ -15398,7 +15115,7 @@
     </w:tbl>
     <w:p>
       <w:pPr>
-        <w:pStyle w:val="Cmsor2"/>
+        <w:pStyle w:val="Heading2"/>
         <w:rPr>
           <w:b w:val="0"/>
           <w:bCs w:val="0"/>
@@ -15429,7 +15146,7 @@
     </w:p>
     <w:tbl>
       <w:tblPr>
-        <w:tblStyle w:val="Rcsostblzat"/>
+        <w:tblStyle w:val="TableGrid"/>
         <w:tblW w:w="0" w:type="auto"/>
         <w:jc w:val="center"/>
         <w:tblLook w:val="04A0" w:firstRow="1" w:lastRow="0" w:firstColumn="1" w:lastColumn="0" w:noHBand="0" w:noVBand="1"/>
@@ -15718,7 +15435,7 @@
     </w:tbl>
     <w:p>
       <w:pPr>
-        <w:pStyle w:val="Cmsor2"/>
+        <w:pStyle w:val="Heading2"/>
         <w:rPr>
           <w:color w:val="FF0000"/>
         </w:rPr>
@@ -15726,7 +15443,7 @@
     </w:p>
     <w:p>
       <w:pPr>
-        <w:pStyle w:val="Cmsor2"/>
+        <w:pStyle w:val="Heading2"/>
       </w:pPr>
       <w:proofErr w:type="spellStart"/>
       <w:r>
@@ -15747,37 +15464,36 @@
     </w:p>
     <w:p>
       <w:pPr>
-        <w:pStyle w:val="Cmsor2"/>
+        <w:pStyle w:val="Heading2"/>
       </w:pPr>
     </w:p>
     <w:tbl>
       <w:tblPr>
-        <w:tblStyle w:val="Rcsostblzat"/>
+        <w:tblStyle w:val="TableGrid"/>
         <w:tblW w:w="0" w:type="auto"/>
         <w:tblLook w:val="04A0" w:firstRow="1" w:lastRow="0" w:firstColumn="1" w:lastColumn="0" w:noHBand="0" w:noVBand="1"/>
       </w:tblPr>
       <w:tblGrid>
-        <w:gridCol w:w="1643"/>
-        <w:gridCol w:w="440"/>
-        <w:gridCol w:w="440"/>
-        <w:gridCol w:w="440"/>
-        <w:gridCol w:w="440"/>
-        <w:gridCol w:w="440"/>
-        <w:gridCol w:w="440"/>
-        <w:gridCol w:w="440"/>
-        <w:gridCol w:w="441"/>
-        <w:gridCol w:w="441"/>
-        <w:gridCol w:w="441"/>
-        <w:gridCol w:w="441"/>
-        <w:gridCol w:w="441"/>
-        <w:gridCol w:w="441"/>
-        <w:gridCol w:w="441"/>
-        <w:gridCol w:w="441"/>
-        <w:gridCol w:w="441"/>
-        <w:gridCol w:w="441"/>
-        <w:gridCol w:w="441"/>
-        <w:gridCol w:w="441"/>
-        <w:gridCol w:w="441"/>
+        <w:gridCol w:w="1477"/>
+        <w:gridCol w:w="472"/>
+        <w:gridCol w:w="472"/>
+        <w:gridCol w:w="472"/>
+        <w:gridCol w:w="472"/>
+        <w:gridCol w:w="472"/>
+        <w:gridCol w:w="472"/>
+        <w:gridCol w:w="472"/>
+        <w:gridCol w:w="472"/>
+        <w:gridCol w:w="473"/>
+        <w:gridCol w:w="473"/>
+        <w:gridCol w:w="473"/>
+        <w:gridCol w:w="473"/>
+        <w:gridCol w:w="473"/>
+        <w:gridCol w:w="473"/>
+        <w:gridCol w:w="473"/>
+        <w:gridCol w:w="473"/>
+        <w:gridCol w:w="473"/>
+        <w:gridCol w:w="473"/>
+        <w:gridCol w:w="473"/>
       </w:tblGrid>
       <w:tr>
         <w:trPr>
@@ -15785,7 +15501,7 @@
         </w:trPr>
         <w:tc>
           <w:tcPr>
-            <w:tcW w:w="2060" w:type="dxa"/>
+            <w:tcW w:w="1643" w:type="dxa"/>
             <w:noWrap/>
             <w:textDirection w:val="btLr"/>
             <w:hideMark/>
@@ -15800,7 +15516,7 @@
         </w:tc>
         <w:tc>
           <w:tcPr>
-            <w:tcW w:w="380" w:type="dxa"/>
+            <w:tcW w:w="440" w:type="dxa"/>
             <w:noWrap/>
             <w:textDirection w:val="btLr"/>
             <w:hideMark/>
@@ -15815,7 +15531,7 @@
         </w:tc>
         <w:tc>
           <w:tcPr>
-            <w:tcW w:w="380" w:type="dxa"/>
+            <w:tcW w:w="440" w:type="dxa"/>
             <w:noWrap/>
             <w:textDirection w:val="btLr"/>
             <w:hideMark/>
@@ -15830,7 +15546,7 @@
         </w:tc>
         <w:tc>
           <w:tcPr>
-            <w:tcW w:w="380" w:type="dxa"/>
+            <w:tcW w:w="440" w:type="dxa"/>
             <w:noWrap/>
             <w:textDirection w:val="btLr"/>
             <w:hideMark/>
@@ -15845,7 +15561,7 @@
         </w:tc>
         <w:tc>
           <w:tcPr>
-            <w:tcW w:w="380" w:type="dxa"/>
+            <w:tcW w:w="440" w:type="dxa"/>
             <w:noWrap/>
             <w:textDirection w:val="btLr"/>
             <w:hideMark/>
@@ -15876,7 +15592,7 @@
         </w:tc>
         <w:tc>
           <w:tcPr>
-            <w:tcW w:w="380" w:type="dxa"/>
+            <w:tcW w:w="440" w:type="dxa"/>
             <w:noWrap/>
             <w:textDirection w:val="btLr"/>
             <w:hideMark/>
@@ -15915,7 +15631,7 @@
         </w:tc>
         <w:tc>
           <w:tcPr>
-            <w:tcW w:w="380" w:type="dxa"/>
+            <w:tcW w:w="440" w:type="dxa"/>
             <w:noWrap/>
             <w:textDirection w:val="btLr"/>
             <w:hideMark/>
@@ -15938,7 +15654,7 @@
         </w:tc>
         <w:tc>
           <w:tcPr>
-            <w:tcW w:w="380" w:type="dxa"/>
+            <w:tcW w:w="440" w:type="dxa"/>
             <w:noWrap/>
             <w:textDirection w:val="btLr"/>
             <w:hideMark/>
@@ -15969,7 +15685,7 @@
         </w:tc>
         <w:tc>
           <w:tcPr>
-            <w:tcW w:w="380" w:type="dxa"/>
+            <w:tcW w:w="441" w:type="dxa"/>
             <w:noWrap/>
             <w:textDirection w:val="btLr"/>
             <w:hideMark/>
@@ -15977,7 +15693,7 @@
           <w:p>
             <w:proofErr w:type="spellStart"/>
             <w:r>
-              <w:t>Pénzügyi</w:t>
+              <w:t>Kifizetések</w:t>
             </w:r>
             <w:proofErr w:type="spellEnd"/>
             <w:r>
@@ -15985,22 +15701,14 @@
             </w:r>
             <w:proofErr w:type="spellStart"/>
             <w:r>
-              <w:t>adatok</w:t>
+              <w:t>kezelése</w:t>
             </w:r>
             <w:proofErr w:type="spellEnd"/>
-            <w:r>
-              <w:t xml:space="preserve"> </w:t>
-            </w:r>
-            <w:proofErr w:type="spellStart"/>
-            <w:r>
-              <w:t>kezelése</w:t>
-            </w:r>
-            <w:proofErr w:type="spellEnd"/>
-          </w:p>
-        </w:tc>
-        <w:tc>
-          <w:tcPr>
-            <w:tcW w:w="380" w:type="dxa"/>
+          </w:p>
+        </w:tc>
+        <w:tc>
+          <w:tcPr>
+            <w:tcW w:w="441" w:type="dxa"/>
             <w:noWrap/>
             <w:textDirection w:val="btLr"/>
             <w:hideMark/>
@@ -16008,7 +15716,7 @@
           <w:p>
             <w:proofErr w:type="spellStart"/>
             <w:r>
-              <w:t>Kifizetések</w:t>
+              <w:t>Órarend</w:t>
             </w:r>
             <w:proofErr w:type="spellEnd"/>
             <w:r>
@@ -16016,14 +15724,14 @@
             </w:r>
             <w:proofErr w:type="spellStart"/>
             <w:r>
-              <w:t>kezelése</w:t>
+              <w:t>megjelenítése</w:t>
             </w:r>
             <w:proofErr w:type="spellEnd"/>
           </w:p>
         </w:tc>
         <w:tc>
           <w:tcPr>
-            <w:tcW w:w="380" w:type="dxa"/>
+            <w:tcW w:w="441" w:type="dxa"/>
             <w:noWrap/>
             <w:textDirection w:val="btLr"/>
             <w:hideMark/>
@@ -16031,7 +15739,7 @@
           <w:p>
             <w:proofErr w:type="spellStart"/>
             <w:r>
-              <w:t>Órarend</w:t>
+              <w:t>Üzenőfal</w:t>
             </w:r>
             <w:proofErr w:type="spellEnd"/>
             <w:r>
@@ -16039,14 +15747,14 @@
             </w:r>
             <w:proofErr w:type="spellStart"/>
             <w:r>
-              <w:t>megjelenítése</w:t>
+              <w:t>kezelése</w:t>
             </w:r>
             <w:proofErr w:type="spellEnd"/>
           </w:p>
         </w:tc>
         <w:tc>
           <w:tcPr>
-            <w:tcW w:w="380" w:type="dxa"/>
+            <w:tcW w:w="441" w:type="dxa"/>
             <w:noWrap/>
             <w:textDirection w:val="btLr"/>
             <w:hideMark/>
@@ -16054,7 +15762,7 @@
           <w:p>
             <w:proofErr w:type="spellStart"/>
             <w:r>
-              <w:t>Üzenőfal</w:t>
+              <w:t>Fórum</w:t>
             </w:r>
             <w:proofErr w:type="spellEnd"/>
             <w:r>
@@ -16069,7 +15777,7 @@
         </w:tc>
         <w:tc>
           <w:tcPr>
-            <w:tcW w:w="380" w:type="dxa"/>
+            <w:tcW w:w="441" w:type="dxa"/>
             <w:noWrap/>
             <w:textDirection w:val="btLr"/>
             <w:hideMark/>
@@ -16077,22 +15785,14 @@
           <w:p>
             <w:proofErr w:type="spellStart"/>
             <w:r>
-              <w:t>Fórum</w:t>
+              <w:t>Hozzászólás</w:t>
             </w:r>
             <w:proofErr w:type="spellEnd"/>
-            <w:r>
-              <w:t xml:space="preserve"> </w:t>
-            </w:r>
-            <w:proofErr w:type="spellStart"/>
-            <w:r>
-              <w:t>kezelése</w:t>
-            </w:r>
-            <w:proofErr w:type="spellEnd"/>
-          </w:p>
-        </w:tc>
-        <w:tc>
-          <w:tcPr>
-            <w:tcW w:w="380" w:type="dxa"/>
+          </w:p>
+        </w:tc>
+        <w:tc>
+          <w:tcPr>
+            <w:tcW w:w="441" w:type="dxa"/>
             <w:noWrap/>
             <w:textDirection w:val="btLr"/>
             <w:hideMark/>
@@ -16100,14 +15800,38 @@
           <w:p>
             <w:proofErr w:type="spellStart"/>
             <w:r>
-              <w:t>Hozzászólás</w:t>
+              <w:t>Kurzusok</w:t>
             </w:r>
             <w:proofErr w:type="spellEnd"/>
-          </w:p>
-        </w:tc>
-        <w:tc>
-          <w:tcPr>
-            <w:tcW w:w="380" w:type="dxa"/>
+            <w:r>
+              <w:t xml:space="preserve"> </w:t>
+            </w:r>
+            <w:proofErr w:type="spellStart"/>
+            <w:r>
+              <w:t>és</w:t>
+            </w:r>
+            <w:proofErr w:type="spellEnd"/>
+            <w:r>
+              <w:t xml:space="preserve"> </w:t>
+            </w:r>
+            <w:proofErr w:type="spellStart"/>
+            <w:r>
+              <w:t>tantárgyak</w:t>
+            </w:r>
+            <w:proofErr w:type="spellEnd"/>
+            <w:r>
+              <w:t xml:space="preserve"> </w:t>
+            </w:r>
+            <w:proofErr w:type="spellStart"/>
+            <w:r>
+              <w:t>kezelése</w:t>
+            </w:r>
+            <w:proofErr w:type="spellEnd"/>
+          </w:p>
+        </w:tc>
+        <w:tc>
+          <w:tcPr>
+            <w:tcW w:w="441" w:type="dxa"/>
             <w:noWrap/>
             <w:textDirection w:val="btLr"/>
             <w:hideMark/>
@@ -16115,7 +15839,7 @@
           <w:p>
             <w:proofErr w:type="spellStart"/>
             <w:r>
-              <w:t>Kurzusok</w:t>
+              <w:t>Teremkihasználtsági</w:t>
             </w:r>
             <w:proofErr w:type="spellEnd"/>
             <w:r>
@@ -16123,7 +15847,7 @@
             </w:r>
             <w:proofErr w:type="spellStart"/>
             <w:r>
-              <w:t>és</w:t>
+              <w:t>statisztika</w:t>
             </w:r>
             <w:proofErr w:type="spellEnd"/>
             <w:r>
@@ -16131,22 +15855,14 @@
             </w:r>
             <w:proofErr w:type="spellStart"/>
             <w:r>
-              <w:t>tantárgyak</w:t>
+              <w:t>számítása</w:t>
             </w:r>
             <w:proofErr w:type="spellEnd"/>
-            <w:r>
-              <w:t xml:space="preserve"> </w:t>
-            </w:r>
-            <w:proofErr w:type="spellStart"/>
-            <w:r>
-              <w:t>kezelése</w:t>
-            </w:r>
-            <w:proofErr w:type="spellEnd"/>
-          </w:p>
-        </w:tc>
-        <w:tc>
-          <w:tcPr>
-            <w:tcW w:w="380" w:type="dxa"/>
+          </w:p>
+        </w:tc>
+        <w:tc>
+          <w:tcPr>
+            <w:tcW w:w="441" w:type="dxa"/>
             <w:noWrap/>
             <w:textDirection w:val="btLr"/>
             <w:hideMark/>
@@ -16154,7 +15870,7 @@
           <w:p>
             <w:proofErr w:type="spellStart"/>
             <w:r>
-              <w:t>Teremkihasználtsági</w:t>
+              <w:t>Termek</w:t>
             </w:r>
             <w:proofErr w:type="spellEnd"/>
             <w:r>
@@ -16162,22 +15878,14 @@
             </w:r>
             <w:proofErr w:type="spellStart"/>
             <w:r>
-              <w:t>statisztika</w:t>
+              <w:t>kezelése</w:t>
             </w:r>
             <w:proofErr w:type="spellEnd"/>
-            <w:r>
-              <w:t xml:space="preserve"> </w:t>
-            </w:r>
-            <w:proofErr w:type="spellStart"/>
-            <w:r>
-              <w:t>számítása</w:t>
-            </w:r>
-            <w:proofErr w:type="spellEnd"/>
-          </w:p>
-        </w:tc>
-        <w:tc>
-          <w:tcPr>
-            <w:tcW w:w="380" w:type="dxa"/>
+          </w:p>
+        </w:tc>
+        <w:tc>
+          <w:tcPr>
+            <w:tcW w:w="441" w:type="dxa"/>
             <w:noWrap/>
             <w:textDirection w:val="btLr"/>
             <w:hideMark/>
@@ -16185,7 +15893,7 @@
           <w:p>
             <w:proofErr w:type="spellStart"/>
             <w:r>
-              <w:t>Termek</w:t>
+              <w:t>Tantervi</w:t>
             </w:r>
             <w:proofErr w:type="spellEnd"/>
             <w:r>
@@ -16193,78 +15901,55 @@
             </w:r>
             <w:proofErr w:type="spellStart"/>
             <w:r>
-              <w:t>kezelése</w:t>
+              <w:t>teljesítések</w:t>
             </w:r>
             <w:proofErr w:type="spellEnd"/>
           </w:p>
         </w:tc>
         <w:tc>
           <w:tcPr>
-            <w:tcW w:w="380" w:type="dxa"/>
+            <w:tcW w:w="441" w:type="dxa"/>
             <w:noWrap/>
             <w:textDirection w:val="btLr"/>
             <w:hideMark/>
           </w:tcPr>
           <w:p>
+            <w:r>
+              <w:t xml:space="preserve">Hallgató </w:t>
+            </w:r>
             <w:proofErr w:type="spellStart"/>
             <w:r>
-              <w:t>Tantervi</w:t>
+              <w:t>jóváhagyása</w:t>
             </w:r>
             <w:proofErr w:type="spellEnd"/>
-            <w:r>
-              <w:t xml:space="preserve"> </w:t>
-            </w:r>
-            <w:proofErr w:type="spellStart"/>
-            <w:r>
-              <w:t>teljesítések</w:t>
-            </w:r>
-            <w:proofErr w:type="spellEnd"/>
-          </w:p>
-        </w:tc>
-        <w:tc>
-          <w:tcPr>
-            <w:tcW w:w="380" w:type="dxa"/>
+          </w:p>
+        </w:tc>
+        <w:tc>
+          <w:tcPr>
+            <w:tcW w:w="441" w:type="dxa"/>
             <w:noWrap/>
             <w:textDirection w:val="btLr"/>
             <w:hideMark/>
           </w:tcPr>
           <w:p>
-            <w:r>
-              <w:t xml:space="preserve">Hallgató </w:t>
-            </w:r>
             <w:proofErr w:type="spellStart"/>
             <w:r>
-              <w:t>jóváhagyása</w:t>
+              <w:t>Vizsgák</w:t>
             </w:r>
             <w:proofErr w:type="spellEnd"/>
-          </w:p>
-        </w:tc>
-        <w:tc>
-          <w:tcPr>
-            <w:tcW w:w="380" w:type="dxa"/>
-            <w:noWrap/>
-            <w:textDirection w:val="btLr"/>
-            <w:hideMark/>
-          </w:tcPr>
-          <w:p>
+            <w:r>
+              <w:t xml:space="preserve"> </w:t>
+            </w:r>
             <w:proofErr w:type="spellStart"/>
             <w:r>
-              <w:t>Vizsgák</w:t>
+              <w:t>kezelése</w:t>
             </w:r>
             <w:proofErr w:type="spellEnd"/>
-            <w:r>
-              <w:t xml:space="preserve"> </w:t>
-            </w:r>
-            <w:proofErr w:type="spellStart"/>
-            <w:r>
-              <w:t>kezelése</w:t>
-            </w:r>
-            <w:proofErr w:type="spellEnd"/>
-          </w:p>
-        </w:tc>
-        <w:tc>
-          <w:tcPr>
-            <w:tcW w:w="380" w:type="dxa"/>
+          </w:p>
+        </w:tc>
+        <w:tc>
+          <w:tcPr>
+            <w:tcW w:w="441" w:type="dxa"/>
             <w:noWrap/>
             <w:textDirection w:val="btLr"/>
             <w:hideMark/>
@@ -16300,7 +15985,7 @@
         </w:trPr>
         <w:tc>
           <w:tcPr>
-            <w:tcW w:w="2060" w:type="dxa"/>
+            <w:tcW w:w="1643" w:type="dxa"/>
             <w:noWrap/>
             <w:hideMark/>
           </w:tcPr>
@@ -16312,7 +15997,7 @@
         </w:tc>
         <w:tc>
           <w:tcPr>
-            <w:tcW w:w="380" w:type="dxa"/>
+            <w:tcW w:w="440" w:type="dxa"/>
             <w:noWrap/>
             <w:hideMark/>
           </w:tcPr>
@@ -16324,7 +16009,7 @@
         </w:tc>
         <w:tc>
           <w:tcPr>
-            <w:tcW w:w="380" w:type="dxa"/>
+            <w:tcW w:w="440" w:type="dxa"/>
             <w:noWrap/>
             <w:hideMark/>
           </w:tcPr>
@@ -16336,7 +16021,7 @@
         </w:tc>
         <w:tc>
           <w:tcPr>
-            <w:tcW w:w="380" w:type="dxa"/>
+            <w:tcW w:w="440" w:type="dxa"/>
             <w:noWrap/>
             <w:hideMark/>
           </w:tcPr>
@@ -16344,7 +16029,7 @@
         </w:tc>
         <w:tc>
           <w:tcPr>
-            <w:tcW w:w="380" w:type="dxa"/>
+            <w:tcW w:w="440" w:type="dxa"/>
             <w:noWrap/>
             <w:hideMark/>
           </w:tcPr>
@@ -16356,7 +16041,7 @@
         </w:tc>
         <w:tc>
           <w:tcPr>
-            <w:tcW w:w="380" w:type="dxa"/>
+            <w:tcW w:w="440" w:type="dxa"/>
             <w:noWrap/>
             <w:hideMark/>
           </w:tcPr>
@@ -16368,7 +16053,7 @@
         </w:tc>
         <w:tc>
           <w:tcPr>
-            <w:tcW w:w="380" w:type="dxa"/>
+            <w:tcW w:w="440" w:type="dxa"/>
             <w:noWrap/>
             <w:hideMark/>
           </w:tcPr>
@@ -16380,7 +16065,7 @@
         </w:tc>
         <w:tc>
           <w:tcPr>
-            <w:tcW w:w="380" w:type="dxa"/>
+            <w:tcW w:w="440" w:type="dxa"/>
             <w:noWrap/>
             <w:hideMark/>
           </w:tcPr>
@@ -16392,7 +16077,7 @@
         </w:tc>
         <w:tc>
           <w:tcPr>
-            <w:tcW w:w="380" w:type="dxa"/>
+            <w:tcW w:w="441" w:type="dxa"/>
             <w:noWrap/>
             <w:hideMark/>
           </w:tcPr>
@@ -16404,7 +16089,7 @@
         </w:tc>
         <w:tc>
           <w:tcPr>
-            <w:tcW w:w="380" w:type="dxa"/>
+            <w:tcW w:w="441" w:type="dxa"/>
             <w:noWrap/>
             <w:hideMark/>
           </w:tcPr>
@@ -16416,7 +16101,7 @@
         </w:tc>
         <w:tc>
           <w:tcPr>
-            <w:tcW w:w="380" w:type="dxa"/>
+            <w:tcW w:w="441" w:type="dxa"/>
             <w:noWrap/>
             <w:hideMark/>
           </w:tcPr>
@@ -16428,7 +16113,7 @@
         </w:tc>
         <w:tc>
           <w:tcPr>
-            <w:tcW w:w="380" w:type="dxa"/>
+            <w:tcW w:w="441" w:type="dxa"/>
             <w:noWrap/>
             <w:hideMark/>
           </w:tcPr>
@@ -16440,7 +16125,7 @@
         </w:tc>
         <w:tc>
           <w:tcPr>
-            <w:tcW w:w="380" w:type="dxa"/>
+            <w:tcW w:w="441" w:type="dxa"/>
             <w:noWrap/>
             <w:hideMark/>
           </w:tcPr>
@@ -16452,7 +16137,7 @@
         </w:tc>
         <w:tc>
           <w:tcPr>
-            <w:tcW w:w="380" w:type="dxa"/>
+            <w:tcW w:w="441" w:type="dxa"/>
             <w:noWrap/>
             <w:hideMark/>
           </w:tcPr>
@@ -16464,7 +16149,7 @@
         </w:tc>
         <w:tc>
           <w:tcPr>
-            <w:tcW w:w="380" w:type="dxa"/>
+            <w:tcW w:w="441" w:type="dxa"/>
             <w:noWrap/>
             <w:hideMark/>
           </w:tcPr>
@@ -16476,7 +16161,7 @@
         </w:tc>
         <w:tc>
           <w:tcPr>
-            <w:tcW w:w="380" w:type="dxa"/>
+            <w:tcW w:w="441" w:type="dxa"/>
             <w:noWrap/>
             <w:hideMark/>
           </w:tcPr>
@@ -16488,7 +16173,7 @@
         </w:tc>
         <w:tc>
           <w:tcPr>
-            <w:tcW w:w="380" w:type="dxa"/>
+            <w:tcW w:w="441" w:type="dxa"/>
             <w:noWrap/>
             <w:hideMark/>
           </w:tcPr>
@@ -16500,7 +16185,7 @@
         </w:tc>
         <w:tc>
           <w:tcPr>
-            <w:tcW w:w="380" w:type="dxa"/>
+            <w:tcW w:w="441" w:type="dxa"/>
             <w:noWrap/>
             <w:hideMark/>
           </w:tcPr>
@@ -16512,7 +16197,7 @@
         </w:tc>
         <w:tc>
           <w:tcPr>
-            <w:tcW w:w="380" w:type="dxa"/>
+            <w:tcW w:w="441" w:type="dxa"/>
             <w:noWrap/>
             <w:hideMark/>
           </w:tcPr>
@@ -16524,19 +16209,7 @@
         </w:tc>
         <w:tc>
           <w:tcPr>
-            <w:tcW w:w="380" w:type="dxa"/>
-            <w:noWrap/>
-            <w:hideMark/>
-          </w:tcPr>
-          <w:p>
-            <w:r>
-              <w:t>X</w:t>
-            </w:r>
-          </w:p>
-        </w:tc>
-        <w:tc>
-          <w:tcPr>
-            <w:tcW w:w="380" w:type="dxa"/>
+            <w:tcW w:w="441" w:type="dxa"/>
             <w:noWrap/>
             <w:hideMark/>
           </w:tcPr>
@@ -16553,7 +16226,7 @@
         </w:trPr>
         <w:tc>
           <w:tcPr>
-            <w:tcW w:w="2060" w:type="dxa"/>
+            <w:tcW w:w="1643" w:type="dxa"/>
             <w:noWrap/>
             <w:hideMark/>
           </w:tcPr>
@@ -16575,7 +16248,7 @@
         </w:tc>
         <w:tc>
           <w:tcPr>
-            <w:tcW w:w="380" w:type="dxa"/>
+            <w:tcW w:w="440" w:type="dxa"/>
             <w:noWrap/>
             <w:hideMark/>
           </w:tcPr>
@@ -16583,7 +16256,7 @@
         </w:tc>
         <w:tc>
           <w:tcPr>
-            <w:tcW w:w="380" w:type="dxa"/>
+            <w:tcW w:w="440" w:type="dxa"/>
             <w:noWrap/>
             <w:hideMark/>
           </w:tcPr>
@@ -16595,7 +16268,7 @@
         </w:tc>
         <w:tc>
           <w:tcPr>
-            <w:tcW w:w="380" w:type="dxa"/>
+            <w:tcW w:w="440" w:type="dxa"/>
             <w:noWrap/>
             <w:hideMark/>
           </w:tcPr>
@@ -16607,7 +16280,7 @@
         </w:tc>
         <w:tc>
           <w:tcPr>
-            <w:tcW w:w="380" w:type="dxa"/>
+            <w:tcW w:w="440" w:type="dxa"/>
             <w:noWrap/>
             <w:hideMark/>
           </w:tcPr>
@@ -16615,7 +16288,7 @@
         </w:tc>
         <w:tc>
           <w:tcPr>
-            <w:tcW w:w="380" w:type="dxa"/>
+            <w:tcW w:w="440" w:type="dxa"/>
             <w:noWrap/>
             <w:hideMark/>
           </w:tcPr>
@@ -16623,7 +16296,7 @@
         </w:tc>
         <w:tc>
           <w:tcPr>
-            <w:tcW w:w="380" w:type="dxa"/>
+            <w:tcW w:w="440" w:type="dxa"/>
             <w:noWrap/>
             <w:hideMark/>
           </w:tcPr>
@@ -16635,7 +16308,7 @@
         </w:tc>
         <w:tc>
           <w:tcPr>
-            <w:tcW w:w="380" w:type="dxa"/>
+            <w:tcW w:w="440" w:type="dxa"/>
             <w:noWrap/>
             <w:hideMark/>
           </w:tcPr>
@@ -16643,7 +16316,7 @@
         </w:tc>
         <w:tc>
           <w:tcPr>
-            <w:tcW w:w="380" w:type="dxa"/>
+            <w:tcW w:w="441" w:type="dxa"/>
             <w:noWrap/>
             <w:hideMark/>
           </w:tcPr>
@@ -16655,7 +16328,7 @@
         </w:tc>
         <w:tc>
           <w:tcPr>
-            <w:tcW w:w="380" w:type="dxa"/>
+            <w:tcW w:w="441" w:type="dxa"/>
             <w:noWrap/>
             <w:hideMark/>
           </w:tcPr>
@@ -16667,7 +16340,7 @@
         </w:tc>
         <w:tc>
           <w:tcPr>
-            <w:tcW w:w="380" w:type="dxa"/>
+            <w:tcW w:w="441" w:type="dxa"/>
             <w:noWrap/>
             <w:hideMark/>
           </w:tcPr>
@@ -16679,7 +16352,7 @@
         </w:tc>
         <w:tc>
           <w:tcPr>
-            <w:tcW w:w="380" w:type="dxa"/>
+            <w:tcW w:w="441" w:type="dxa"/>
             <w:noWrap/>
             <w:hideMark/>
           </w:tcPr>
@@ -16691,7 +16364,7 @@
         </w:tc>
         <w:tc>
           <w:tcPr>
-            <w:tcW w:w="380" w:type="dxa"/>
+            <w:tcW w:w="441" w:type="dxa"/>
             <w:noWrap/>
             <w:hideMark/>
           </w:tcPr>
@@ -16703,19 +16376,15 @@
         </w:tc>
         <w:tc>
           <w:tcPr>
-            <w:tcW w:w="380" w:type="dxa"/>
+            <w:tcW w:w="441" w:type="dxa"/>
             <w:noWrap/>
             <w:hideMark/>
           </w:tcPr>
-          <w:p>
-            <w:r>
-              <w:t>X</w:t>
-            </w:r>
-          </w:p>
-        </w:tc>
-        <w:tc>
-          <w:tcPr>
-            <w:tcW w:w="380" w:type="dxa"/>
+          <w:p/>
+        </w:tc>
+        <w:tc>
+          <w:tcPr>
+            <w:tcW w:w="441" w:type="dxa"/>
             <w:noWrap/>
             <w:hideMark/>
           </w:tcPr>
@@ -16723,7 +16392,7 @@
         </w:tc>
         <w:tc>
           <w:tcPr>
-            <w:tcW w:w="380" w:type="dxa"/>
+            <w:tcW w:w="441" w:type="dxa"/>
             <w:noWrap/>
             <w:hideMark/>
           </w:tcPr>
@@ -16731,38 +16400,30 @@
         </w:tc>
         <w:tc>
           <w:tcPr>
-            <w:tcW w:w="380" w:type="dxa"/>
+            <w:tcW w:w="441" w:type="dxa"/>
             <w:noWrap/>
             <w:hideMark/>
           </w:tcPr>
-          <w:p/>
-        </w:tc>
-        <w:tc>
-          <w:tcPr>
-            <w:tcW w:w="380" w:type="dxa"/>
+          <w:p>
+            <w:r>
+              <w:t>X</w:t>
+            </w:r>
+          </w:p>
+        </w:tc>
+        <w:tc>
+          <w:tcPr>
+            <w:tcW w:w="441" w:type="dxa"/>
             <w:noWrap/>
             <w:hideMark/>
           </w:tcPr>
-          <w:p>
-            <w:r>
-              <w:t>X</w:t>
-            </w:r>
-          </w:p>
-        </w:tc>
-        <w:tc>
-          <w:tcPr>
-            <w:tcW w:w="380" w:type="dxa"/>
+          <w:p/>
+        </w:tc>
+        <w:tc>
+          <w:tcPr>
+            <w:tcW w:w="441" w:type="dxa"/>
             <w:noWrap/>
             <w:hideMark/>
           </w:tcPr>
-          <w:p/>
-        </w:tc>
-        <w:tc>
-          <w:tcPr>
-            <w:tcW w:w="380" w:type="dxa"/>
-            <w:noWrap/>
-            <w:hideMark/>
-          </w:tcPr>
           <w:p>
             <w:r>
               <w:t>X</w:t>
@@ -16771,7 +16432,7 @@
         </w:tc>
         <w:tc>
           <w:tcPr>
-            <w:tcW w:w="380" w:type="dxa"/>
+            <w:tcW w:w="441" w:type="dxa"/>
             <w:noWrap/>
             <w:hideMark/>
           </w:tcPr>
@@ -16788,7 +16449,7 @@
         </w:trPr>
         <w:tc>
           <w:tcPr>
-            <w:tcW w:w="2060" w:type="dxa"/>
+            <w:tcW w:w="1643" w:type="dxa"/>
             <w:noWrap/>
             <w:hideMark/>
           </w:tcPr>
@@ -16800,7 +16461,7 @@
         </w:tc>
         <w:tc>
           <w:tcPr>
-            <w:tcW w:w="380" w:type="dxa"/>
+            <w:tcW w:w="440" w:type="dxa"/>
             <w:noWrap/>
             <w:hideMark/>
           </w:tcPr>
@@ -16808,7 +16469,7 @@
         </w:tc>
         <w:tc>
           <w:tcPr>
-            <w:tcW w:w="380" w:type="dxa"/>
+            <w:tcW w:w="440" w:type="dxa"/>
             <w:noWrap/>
             <w:hideMark/>
           </w:tcPr>
@@ -16820,7 +16481,7 @@
         </w:tc>
         <w:tc>
           <w:tcPr>
-            <w:tcW w:w="380" w:type="dxa"/>
+            <w:tcW w:w="440" w:type="dxa"/>
             <w:noWrap/>
             <w:hideMark/>
           </w:tcPr>
@@ -16832,7 +16493,7 @@
         </w:tc>
         <w:tc>
           <w:tcPr>
-            <w:tcW w:w="380" w:type="dxa"/>
+            <w:tcW w:w="440" w:type="dxa"/>
             <w:noWrap/>
             <w:hideMark/>
           </w:tcPr>
@@ -16840,7 +16501,7 @@
         </w:tc>
         <w:tc>
           <w:tcPr>
-            <w:tcW w:w="380" w:type="dxa"/>
+            <w:tcW w:w="440" w:type="dxa"/>
             <w:noWrap/>
             <w:hideMark/>
           </w:tcPr>
@@ -16848,7 +16509,7 @@
         </w:tc>
         <w:tc>
           <w:tcPr>
-            <w:tcW w:w="380" w:type="dxa"/>
+            <w:tcW w:w="440" w:type="dxa"/>
             <w:noWrap/>
             <w:hideMark/>
           </w:tcPr>
@@ -16860,7 +16521,7 @@
         </w:tc>
         <w:tc>
           <w:tcPr>
-            <w:tcW w:w="380" w:type="dxa"/>
+            <w:tcW w:w="440" w:type="dxa"/>
             <w:noWrap/>
             <w:hideMark/>
           </w:tcPr>
@@ -16868,7 +16529,7 @@
         </w:tc>
         <w:tc>
           <w:tcPr>
-            <w:tcW w:w="380" w:type="dxa"/>
+            <w:tcW w:w="441" w:type="dxa"/>
             <w:noWrap/>
             <w:hideMark/>
           </w:tcPr>
@@ -16880,7 +16541,7 @@
         </w:tc>
         <w:tc>
           <w:tcPr>
-            <w:tcW w:w="380" w:type="dxa"/>
+            <w:tcW w:w="441" w:type="dxa"/>
             <w:noWrap/>
             <w:hideMark/>
           </w:tcPr>
@@ -16892,7 +16553,7 @@
         </w:tc>
         <w:tc>
           <w:tcPr>
-            <w:tcW w:w="380" w:type="dxa"/>
+            <w:tcW w:w="441" w:type="dxa"/>
             <w:noWrap/>
             <w:hideMark/>
           </w:tcPr>
@@ -16904,7 +16565,7 @@
         </w:tc>
         <w:tc>
           <w:tcPr>
-            <w:tcW w:w="380" w:type="dxa"/>
+            <w:tcW w:w="441" w:type="dxa"/>
             <w:noWrap/>
             <w:hideMark/>
           </w:tcPr>
@@ -16916,7 +16577,7 @@
         </w:tc>
         <w:tc>
           <w:tcPr>
-            <w:tcW w:w="380" w:type="dxa"/>
+            <w:tcW w:w="441" w:type="dxa"/>
             <w:noWrap/>
             <w:hideMark/>
           </w:tcPr>
@@ -16928,19 +16589,15 @@
         </w:tc>
         <w:tc>
           <w:tcPr>
-            <w:tcW w:w="380" w:type="dxa"/>
+            <w:tcW w:w="441" w:type="dxa"/>
             <w:noWrap/>
             <w:hideMark/>
           </w:tcPr>
-          <w:p>
-            <w:r>
-              <w:t>X</w:t>
-            </w:r>
-          </w:p>
-        </w:tc>
-        <w:tc>
-          <w:tcPr>
-            <w:tcW w:w="380" w:type="dxa"/>
+          <w:p/>
+        </w:tc>
+        <w:tc>
+          <w:tcPr>
+            <w:tcW w:w="441" w:type="dxa"/>
             <w:noWrap/>
             <w:hideMark/>
           </w:tcPr>
@@ -16948,7 +16605,7 @@
         </w:tc>
         <w:tc>
           <w:tcPr>
-            <w:tcW w:w="380" w:type="dxa"/>
+            <w:tcW w:w="441" w:type="dxa"/>
             <w:noWrap/>
             <w:hideMark/>
           </w:tcPr>
@@ -16956,38 +16613,30 @@
         </w:tc>
         <w:tc>
           <w:tcPr>
-            <w:tcW w:w="380" w:type="dxa"/>
+            <w:tcW w:w="441" w:type="dxa"/>
             <w:noWrap/>
             <w:hideMark/>
           </w:tcPr>
-          <w:p/>
-        </w:tc>
-        <w:tc>
-          <w:tcPr>
-            <w:tcW w:w="380" w:type="dxa"/>
+          <w:p>
+            <w:r>
+              <w:t>X</w:t>
+            </w:r>
+          </w:p>
+        </w:tc>
+        <w:tc>
+          <w:tcPr>
+            <w:tcW w:w="441" w:type="dxa"/>
             <w:noWrap/>
             <w:hideMark/>
           </w:tcPr>
-          <w:p>
-            <w:r>
-              <w:t>X</w:t>
-            </w:r>
-          </w:p>
-        </w:tc>
-        <w:tc>
-          <w:tcPr>
-            <w:tcW w:w="380" w:type="dxa"/>
+          <w:p/>
+        </w:tc>
+        <w:tc>
+          <w:tcPr>
+            <w:tcW w:w="441" w:type="dxa"/>
             <w:noWrap/>
             <w:hideMark/>
           </w:tcPr>
-          <w:p/>
-        </w:tc>
-        <w:tc>
-          <w:tcPr>
-            <w:tcW w:w="380" w:type="dxa"/>
-            <w:noWrap/>
-            <w:hideMark/>
-          </w:tcPr>
           <w:p>
             <w:r>
               <w:t>X</w:t>
@@ -16996,7 +16645,7 @@
         </w:tc>
         <w:tc>
           <w:tcPr>
-            <w:tcW w:w="380" w:type="dxa"/>
+            <w:tcW w:w="441" w:type="dxa"/>
             <w:noWrap/>
             <w:hideMark/>
           </w:tcPr>
@@ -17013,7 +16662,7 @@
         </w:trPr>
         <w:tc>
           <w:tcPr>
-            <w:tcW w:w="2060" w:type="dxa"/>
+            <w:tcW w:w="1643" w:type="dxa"/>
             <w:noWrap/>
             <w:hideMark/>
           </w:tcPr>
@@ -17027,7 +16676,7 @@
         </w:tc>
         <w:tc>
           <w:tcPr>
-            <w:tcW w:w="380" w:type="dxa"/>
+            <w:tcW w:w="440" w:type="dxa"/>
             <w:noWrap/>
             <w:hideMark/>
           </w:tcPr>
@@ -17035,7 +16684,7 @@
         </w:tc>
         <w:tc>
           <w:tcPr>
-            <w:tcW w:w="380" w:type="dxa"/>
+            <w:tcW w:w="440" w:type="dxa"/>
             <w:noWrap/>
             <w:hideMark/>
           </w:tcPr>
@@ -17047,7 +16696,7 @@
         </w:tc>
         <w:tc>
           <w:tcPr>
-            <w:tcW w:w="380" w:type="dxa"/>
+            <w:tcW w:w="440" w:type="dxa"/>
             <w:noWrap/>
             <w:hideMark/>
           </w:tcPr>
@@ -17055,7 +16704,7 @@
         </w:tc>
         <w:tc>
           <w:tcPr>
-            <w:tcW w:w="380" w:type="dxa"/>
+            <w:tcW w:w="440" w:type="dxa"/>
             <w:noWrap/>
             <w:hideMark/>
           </w:tcPr>
@@ -17067,7 +16716,7 @@
         </w:tc>
         <w:tc>
           <w:tcPr>
-            <w:tcW w:w="380" w:type="dxa"/>
+            <w:tcW w:w="440" w:type="dxa"/>
             <w:noWrap/>
             <w:hideMark/>
           </w:tcPr>
@@ -17075,7 +16724,7 @@
         </w:tc>
         <w:tc>
           <w:tcPr>
-            <w:tcW w:w="380" w:type="dxa"/>
+            <w:tcW w:w="440" w:type="dxa"/>
             <w:noWrap/>
             <w:hideMark/>
           </w:tcPr>
@@ -17087,7 +16736,7 @@
         </w:tc>
         <w:tc>
           <w:tcPr>
-            <w:tcW w:w="380" w:type="dxa"/>
+            <w:tcW w:w="440" w:type="dxa"/>
             <w:noWrap/>
             <w:hideMark/>
           </w:tcPr>
@@ -17095,7 +16744,7 @@
         </w:tc>
         <w:tc>
           <w:tcPr>
-            <w:tcW w:w="380" w:type="dxa"/>
+            <w:tcW w:w="441" w:type="dxa"/>
             <w:noWrap/>
             <w:hideMark/>
           </w:tcPr>
@@ -17107,7 +16756,7 @@
         </w:tc>
         <w:tc>
           <w:tcPr>
-            <w:tcW w:w="380" w:type="dxa"/>
+            <w:tcW w:w="441" w:type="dxa"/>
             <w:noWrap/>
             <w:hideMark/>
           </w:tcPr>
@@ -17119,7 +16768,7 @@
         </w:tc>
         <w:tc>
           <w:tcPr>
-            <w:tcW w:w="380" w:type="dxa"/>
+            <w:tcW w:w="441" w:type="dxa"/>
             <w:noWrap/>
             <w:hideMark/>
           </w:tcPr>
@@ -17131,7 +16780,7 @@
         </w:tc>
         <w:tc>
           <w:tcPr>
-            <w:tcW w:w="380" w:type="dxa"/>
+            <w:tcW w:w="441" w:type="dxa"/>
             <w:noWrap/>
             <w:hideMark/>
           </w:tcPr>
@@ -17143,7 +16792,7 @@
         </w:tc>
         <w:tc>
           <w:tcPr>
-            <w:tcW w:w="380" w:type="dxa"/>
+            <w:tcW w:w="441" w:type="dxa"/>
             <w:noWrap/>
             <w:hideMark/>
           </w:tcPr>
@@ -17155,47 +16804,47 @@
         </w:tc>
         <w:tc>
           <w:tcPr>
-            <w:tcW w:w="380" w:type="dxa"/>
+            <w:tcW w:w="441" w:type="dxa"/>
             <w:noWrap/>
             <w:hideMark/>
           </w:tcPr>
-          <w:p>
-            <w:r>
-              <w:t>X</w:t>
-            </w:r>
-          </w:p>
-        </w:tc>
-        <w:tc>
-          <w:tcPr>
-            <w:tcW w:w="380" w:type="dxa"/>
+          <w:p/>
+        </w:tc>
+        <w:tc>
+          <w:tcPr>
+            <w:tcW w:w="441" w:type="dxa"/>
             <w:noWrap/>
             <w:hideMark/>
           </w:tcPr>
-          <w:p/>
-        </w:tc>
-        <w:tc>
-          <w:tcPr>
-            <w:tcW w:w="380" w:type="dxa"/>
+          <w:p>
+            <w:r>
+              <w:t>X</w:t>
+            </w:r>
+          </w:p>
+        </w:tc>
+        <w:tc>
+          <w:tcPr>
+            <w:tcW w:w="441" w:type="dxa"/>
             <w:noWrap/>
             <w:hideMark/>
           </w:tcPr>
-          <w:p>
-            <w:r>
-              <w:t>X</w:t>
-            </w:r>
-          </w:p>
-        </w:tc>
-        <w:tc>
-          <w:tcPr>
-            <w:tcW w:w="380" w:type="dxa"/>
+          <w:p/>
+        </w:tc>
+        <w:tc>
+          <w:tcPr>
+            <w:tcW w:w="441" w:type="dxa"/>
             <w:noWrap/>
             <w:hideMark/>
           </w:tcPr>
-          <w:p/>
-        </w:tc>
-        <w:tc>
-          <w:tcPr>
-            <w:tcW w:w="380" w:type="dxa"/>
+          <w:p>
+            <w:r>
+              <w:t>X</w:t>
+            </w:r>
+          </w:p>
+        </w:tc>
+        <w:tc>
+          <w:tcPr>
+            <w:tcW w:w="441" w:type="dxa"/>
             <w:noWrap/>
             <w:hideMark/>
           </w:tcPr>
@@ -17207,7 +16856,7 @@
         </w:tc>
         <w:tc>
           <w:tcPr>
-            <w:tcW w:w="380" w:type="dxa"/>
+            <w:tcW w:w="441" w:type="dxa"/>
             <w:noWrap/>
             <w:hideMark/>
           </w:tcPr>
@@ -17219,19 +16868,7 @@
         </w:tc>
         <w:tc>
           <w:tcPr>
-            <w:tcW w:w="380" w:type="dxa"/>
-            <w:noWrap/>
-            <w:hideMark/>
-          </w:tcPr>
-          <w:p>
-            <w:r>
-              <w:t>X</w:t>
-            </w:r>
-          </w:p>
-        </w:tc>
-        <w:tc>
-          <w:tcPr>
-            <w:tcW w:w="380" w:type="dxa"/>
+            <w:tcW w:w="441" w:type="dxa"/>
             <w:noWrap/>
             <w:hideMark/>
           </w:tcPr>
@@ -17248,7 +16885,7 @@
         </w:trPr>
         <w:tc>
           <w:tcPr>
-            <w:tcW w:w="2060" w:type="dxa"/>
+            <w:tcW w:w="1643" w:type="dxa"/>
             <w:noWrap/>
             <w:hideMark/>
           </w:tcPr>
@@ -17262,7 +16899,7 @@
         </w:tc>
         <w:tc>
           <w:tcPr>
-            <w:tcW w:w="380" w:type="dxa"/>
+            <w:tcW w:w="440" w:type="dxa"/>
             <w:noWrap/>
             <w:hideMark/>
           </w:tcPr>
@@ -17270,7 +16907,7 @@
         </w:tc>
         <w:tc>
           <w:tcPr>
-            <w:tcW w:w="380" w:type="dxa"/>
+            <w:tcW w:w="440" w:type="dxa"/>
             <w:noWrap/>
             <w:hideMark/>
           </w:tcPr>
@@ -17278,7 +16915,7 @@
         </w:tc>
         <w:tc>
           <w:tcPr>
-            <w:tcW w:w="380" w:type="dxa"/>
+            <w:tcW w:w="440" w:type="dxa"/>
             <w:noWrap/>
             <w:hideMark/>
           </w:tcPr>
@@ -17286,7 +16923,7 @@
         </w:tc>
         <w:tc>
           <w:tcPr>
-            <w:tcW w:w="380" w:type="dxa"/>
+            <w:tcW w:w="440" w:type="dxa"/>
             <w:noWrap/>
             <w:hideMark/>
           </w:tcPr>
@@ -17294,7 +16931,7 @@
         </w:tc>
         <w:tc>
           <w:tcPr>
-            <w:tcW w:w="380" w:type="dxa"/>
+            <w:tcW w:w="440" w:type="dxa"/>
             <w:noWrap/>
             <w:hideMark/>
           </w:tcPr>
@@ -17302,7 +16939,7 @@
         </w:tc>
         <w:tc>
           <w:tcPr>
-            <w:tcW w:w="380" w:type="dxa"/>
+            <w:tcW w:w="440" w:type="dxa"/>
             <w:noWrap/>
             <w:hideMark/>
           </w:tcPr>
@@ -17310,7 +16947,7 @@
         </w:tc>
         <w:tc>
           <w:tcPr>
-            <w:tcW w:w="380" w:type="dxa"/>
+            <w:tcW w:w="440" w:type="dxa"/>
             <w:noWrap/>
             <w:hideMark/>
           </w:tcPr>
@@ -17318,7 +16955,7 @@
         </w:tc>
         <w:tc>
           <w:tcPr>
-            <w:tcW w:w="380" w:type="dxa"/>
+            <w:tcW w:w="441" w:type="dxa"/>
             <w:noWrap/>
             <w:hideMark/>
           </w:tcPr>
@@ -17326,7 +16963,7 @@
         </w:tc>
         <w:tc>
           <w:tcPr>
-            <w:tcW w:w="380" w:type="dxa"/>
+            <w:tcW w:w="441" w:type="dxa"/>
             <w:noWrap/>
             <w:hideMark/>
           </w:tcPr>
@@ -17334,27 +16971,27 @@
         </w:tc>
         <w:tc>
           <w:tcPr>
-            <w:tcW w:w="380" w:type="dxa"/>
+            <w:tcW w:w="441" w:type="dxa"/>
             <w:noWrap/>
             <w:hideMark/>
           </w:tcPr>
-          <w:p/>
-        </w:tc>
-        <w:tc>
-          <w:tcPr>
-            <w:tcW w:w="380" w:type="dxa"/>
+          <w:p>
+            <w:r>
+              <w:t>X</w:t>
+            </w:r>
+          </w:p>
+        </w:tc>
+        <w:tc>
+          <w:tcPr>
+            <w:tcW w:w="441" w:type="dxa"/>
             <w:noWrap/>
             <w:hideMark/>
           </w:tcPr>
-          <w:p>
-            <w:r>
-              <w:t>X</w:t>
-            </w:r>
-          </w:p>
-        </w:tc>
-        <w:tc>
-          <w:tcPr>
-            <w:tcW w:w="380" w:type="dxa"/>
+          <w:p/>
+        </w:tc>
+        <w:tc>
+          <w:tcPr>
+            <w:tcW w:w="441" w:type="dxa"/>
             <w:noWrap/>
             <w:hideMark/>
           </w:tcPr>
@@ -17362,7 +16999,7 @@
         </w:tc>
         <w:tc>
           <w:tcPr>
-            <w:tcW w:w="380" w:type="dxa"/>
+            <w:tcW w:w="441" w:type="dxa"/>
             <w:noWrap/>
             <w:hideMark/>
           </w:tcPr>
@@ -17370,7 +17007,7 @@
         </w:tc>
         <w:tc>
           <w:tcPr>
-            <w:tcW w:w="380" w:type="dxa"/>
+            <w:tcW w:w="441" w:type="dxa"/>
             <w:noWrap/>
             <w:hideMark/>
           </w:tcPr>
@@ -17378,7 +17015,7 @@
         </w:tc>
         <w:tc>
           <w:tcPr>
-            <w:tcW w:w="380" w:type="dxa"/>
+            <w:tcW w:w="441" w:type="dxa"/>
             <w:noWrap/>
             <w:hideMark/>
           </w:tcPr>
@@ -17386,7 +17023,7 @@
         </w:tc>
         <w:tc>
           <w:tcPr>
-            <w:tcW w:w="380" w:type="dxa"/>
+            <w:tcW w:w="441" w:type="dxa"/>
             <w:noWrap/>
             <w:hideMark/>
           </w:tcPr>
@@ -17394,7 +17031,7 @@
         </w:tc>
         <w:tc>
           <w:tcPr>
-            <w:tcW w:w="380" w:type="dxa"/>
+            <w:tcW w:w="441" w:type="dxa"/>
             <w:noWrap/>
             <w:hideMark/>
           </w:tcPr>
@@ -17402,7 +17039,7 @@
         </w:tc>
         <w:tc>
           <w:tcPr>
-            <w:tcW w:w="380" w:type="dxa"/>
+            <w:tcW w:w="441" w:type="dxa"/>
             <w:noWrap/>
             <w:hideMark/>
           </w:tcPr>
@@ -17410,15 +17047,7 @@
         </w:tc>
         <w:tc>
           <w:tcPr>
-            <w:tcW w:w="380" w:type="dxa"/>
-            <w:noWrap/>
-            <w:hideMark/>
-          </w:tcPr>
-          <w:p/>
-        </w:tc>
-        <w:tc>
-          <w:tcPr>
-            <w:tcW w:w="380" w:type="dxa"/>
+            <w:tcW w:w="441" w:type="dxa"/>
             <w:noWrap/>
             <w:hideMark/>
           </w:tcPr>
@@ -17439,7 +17068,7 @@
     </w:p>
     <w:p>
       <w:pPr>
-        <w:pStyle w:val="Cmsor2"/>
+        <w:pStyle w:val="Heading2"/>
       </w:pPr>
       <w:r>
         <w:t>Egyed-</w:t>
@@ -17560,7 +17189,7 @@
     </w:p>
     <w:p>
       <w:pPr>
-        <w:pStyle w:val="Cmsor2"/>
+        <w:pStyle w:val="Heading2"/>
       </w:pPr>
       <w:proofErr w:type="spellStart"/>
       <w:r>
@@ -17602,7 +17231,7 @@
     </w:p>
     <w:p>
       <w:pPr>
-        <w:pStyle w:val="Cmsor2"/>
+        <w:pStyle w:val="Heading2"/>
       </w:pPr>
       <w:proofErr w:type="spellStart"/>
       <w:r>
@@ -17613,7 +17242,7 @@
     </w:p>
     <w:p>
       <w:pPr>
-        <w:pStyle w:val="Cmsor2"/>
+        <w:pStyle w:val="Heading2"/>
       </w:pPr>
       <w:r>
         <w:rPr>
@@ -17671,7 +17300,7 @@
     </w:p>
     <w:p>
       <w:pPr>
-        <w:pStyle w:val="Cmsor2"/>
+        <w:pStyle w:val="Heading2"/>
       </w:pPr>
       <w:r>
         <w:rPr>
@@ -17729,12 +17358,12 @@
     </w:p>
     <w:p>
       <w:pPr>
-        <w:pStyle w:val="Cmsor2"/>
+        <w:pStyle w:val="Heading2"/>
       </w:pPr>
     </w:p>
     <w:p>
       <w:pPr>
-        <w:pStyle w:val="Cmsor2"/>
+        <w:pStyle w:val="Heading2"/>
       </w:pPr>
       <w:r>
         <w:rPr>
@@ -17792,7 +17421,7 @@
     </w:p>
     <w:p>
       <w:pPr>
-        <w:pStyle w:val="Cmsor2"/>
+        <w:pStyle w:val="Heading2"/>
       </w:pPr>
       <w:proofErr w:type="spellStart"/>
       <w:r>
@@ -17802,7 +17431,7 @@
     </w:p>
     <w:p>
       <w:pPr>
-        <w:pStyle w:val="Cmsor2"/>
+        <w:pStyle w:val="Heading2"/>
       </w:pPr>
       <w:proofErr w:type="spellStart"/>
       <w:r>
@@ -17820,7 +17449,7 @@
     </w:p>
     <w:p>
       <w:pPr>
-        <w:pStyle w:val="Cmsor2"/>
+        <w:pStyle w:val="Heading2"/>
       </w:pPr>
       <w:r>
         <w:t xml:space="preserve">Az </w:t>
@@ -17844,7 +17473,7 @@
     </w:p>
     <w:p>
       <w:pPr>
-        <w:pStyle w:val="Cmsor2"/>
+        <w:pStyle w:val="Heading2"/>
       </w:pPr>
       <w:proofErr w:type="spellStart"/>
       <w:r>
@@ -17857,7 +17486,7 @@
     </w:p>
     <w:p>
       <w:pPr>
-        <w:pStyle w:val="Cmsor2"/>
+        <w:pStyle w:val="Heading2"/>
       </w:pPr>
     </w:p>
     <w:p>
@@ -18602,7 +18231,7 @@
     <w:lsdException w:name="Unresolved Mention" w:semiHidden="1" w:unhideWhenUsed="1"/>
     <w:lsdException w:name="Smart Link" w:semiHidden="1" w:unhideWhenUsed="1"/>
   </w:latentStyles>
-  <w:style w:type="paragraph" w:default="1" w:styleId="Norml">
+  <w:style w:type="paragraph" w:default="1" w:styleId="Normal">
     <w:name w:val="Normal"/>
     <w:qFormat/>
     <w:rsid w:val="00B30B33"/>
@@ -18616,10 +18245,10 @@
       <w:lang w:val="en-US"/>
     </w:rPr>
   </w:style>
-  <w:style w:type="paragraph" w:styleId="Cmsor1">
+  <w:style w:type="paragraph" w:styleId="Heading1">
     <w:name w:val="heading 1"/>
-    <w:basedOn w:val="Norml"/>
-    <w:link w:val="Cmsor1Char"/>
+    <w:basedOn w:val="Normal"/>
+    <w:link w:val="Heading1Char"/>
     <w:uiPriority w:val="9"/>
     <w:qFormat/>
     <w:rsid w:val="004B1C4D"/>
@@ -18638,10 +18267,10 @@
       <w:szCs w:val="28"/>
     </w:rPr>
   </w:style>
-  <w:style w:type="paragraph" w:styleId="Cmsor2">
+  <w:style w:type="paragraph" w:styleId="Heading2">
     <w:name w:val="heading 2"/>
-    <w:basedOn w:val="Norml"/>
-    <w:link w:val="Cmsor2Char"/>
+    <w:basedOn w:val="Normal"/>
+    <w:link w:val="Heading2Char"/>
     <w:uiPriority w:val="9"/>
     <w:unhideWhenUsed/>
     <w:qFormat/>
@@ -18660,10 +18289,10 @@
       <w:szCs w:val="26"/>
     </w:rPr>
   </w:style>
-  <w:style w:type="paragraph" w:styleId="Cmsor3">
+  <w:style w:type="paragraph" w:styleId="Heading3">
     <w:name w:val="heading 3"/>
-    <w:basedOn w:val="Norml"/>
-    <w:link w:val="Cmsor3Char"/>
+    <w:basedOn w:val="Normal"/>
+    <w:link w:val="Heading3Char"/>
     <w:uiPriority w:val="9"/>
     <w:unhideWhenUsed/>
     <w:qFormat/>
@@ -18682,11 +18311,11 @@
       <w:sz w:val="26"/>
     </w:rPr>
   </w:style>
-  <w:style w:type="paragraph" w:styleId="Cmsor4">
+  <w:style w:type="paragraph" w:styleId="Heading4">
     <w:name w:val="heading 4"/>
-    <w:basedOn w:val="Norml"/>
-    <w:next w:val="Norml"/>
-    <w:link w:val="Cmsor4Char"/>
+    <w:basedOn w:val="Normal"/>
+    <w:next w:val="Normal"/>
+    <w:link w:val="Heading4Char"/>
     <w:uiPriority w:val="9"/>
     <w:unhideWhenUsed/>
     <w:qFormat/>
@@ -18707,11 +18336,11 @@
       <w:sz w:val="22"/>
     </w:rPr>
   </w:style>
-  <w:style w:type="paragraph" w:styleId="Cmsor5">
+  <w:style w:type="paragraph" w:styleId="Heading5">
     <w:name w:val="heading 5"/>
-    <w:basedOn w:val="Norml"/>
-    <w:next w:val="Norml"/>
-    <w:link w:val="Cmsor5Char"/>
+    <w:basedOn w:val="Normal"/>
+    <w:next w:val="Normal"/>
+    <w:link w:val="Heading5Char"/>
     <w:uiPriority w:val="9"/>
     <w:unhideWhenUsed/>
     <w:qFormat/>
@@ -18728,11 +18357,11 @@
       <w:sz w:val="22"/>
     </w:rPr>
   </w:style>
-  <w:style w:type="paragraph" w:styleId="Cmsor6">
+  <w:style w:type="paragraph" w:styleId="Heading6">
     <w:name w:val="heading 6"/>
-    <w:basedOn w:val="Norml"/>
-    <w:next w:val="Norml"/>
-    <w:link w:val="Cmsor6Char"/>
+    <w:basedOn w:val="Normal"/>
+    <w:next w:val="Normal"/>
+    <w:link w:val="Heading6Char"/>
     <w:uiPriority w:val="9"/>
     <w:unhideWhenUsed/>
     <w:qFormat/>
@@ -18751,13 +18380,13 @@
       <w:sz w:val="22"/>
     </w:rPr>
   </w:style>
-  <w:style w:type="character" w:default="1" w:styleId="Bekezdsalapbettpusa">
+  <w:style w:type="character" w:default="1" w:styleId="DefaultParagraphFont">
     <w:name w:val="Default Paragraph Font"/>
     <w:uiPriority w:val="1"/>
     <w:semiHidden/>
     <w:unhideWhenUsed/>
   </w:style>
-  <w:style w:type="table" w:default="1" w:styleId="Normltblzat">
+  <w:style w:type="table" w:default="1" w:styleId="TableNormal">
     <w:name w:val="Normal Table"/>
     <w:uiPriority w:val="99"/>
     <w:semiHidden/>
@@ -18772,16 +18401,16 @@
       </w:tblCellMar>
     </w:tblPr>
   </w:style>
-  <w:style w:type="numbering" w:default="1" w:styleId="Nemlista">
+  <w:style w:type="numbering" w:default="1" w:styleId="NoList">
     <w:name w:val="No List"/>
     <w:uiPriority w:val="99"/>
     <w:semiHidden/>
     <w:unhideWhenUsed/>
   </w:style>
-  <w:style w:type="character" w:customStyle="1" w:styleId="Cmsor1Char">
-    <w:name w:val="Címsor 1 Char"/>
-    <w:basedOn w:val="Bekezdsalapbettpusa"/>
-    <w:link w:val="Cmsor1"/>
+  <w:style w:type="character" w:customStyle="1" w:styleId="Heading1Char">
+    <w:name w:val="Heading 1 Char"/>
+    <w:basedOn w:val="DefaultParagraphFont"/>
+    <w:link w:val="Heading1"/>
     <w:uiPriority w:val="9"/>
     <w:rsid w:val="004B1C4D"/>
     <w:rPr>
@@ -18792,10 +18421,10 @@
       <w:szCs w:val="28"/>
     </w:rPr>
   </w:style>
-  <w:style w:type="character" w:customStyle="1" w:styleId="Cmsor2Char">
-    <w:name w:val="Címsor 2 Char"/>
-    <w:basedOn w:val="Bekezdsalapbettpusa"/>
-    <w:link w:val="Cmsor2"/>
+  <w:style w:type="character" w:customStyle="1" w:styleId="Heading2Char">
+    <w:name w:val="Heading 2 Char"/>
+    <w:basedOn w:val="DefaultParagraphFont"/>
+    <w:link w:val="Heading2"/>
     <w:uiPriority w:val="9"/>
     <w:rsid w:val="004B1C4D"/>
     <w:rPr>
@@ -18806,10 +18435,10 @@
       <w:szCs w:val="26"/>
     </w:rPr>
   </w:style>
-  <w:style w:type="character" w:customStyle="1" w:styleId="Cmsor3Char">
-    <w:name w:val="Címsor 3 Char"/>
-    <w:basedOn w:val="Bekezdsalapbettpusa"/>
-    <w:link w:val="Cmsor3"/>
+  <w:style w:type="character" w:customStyle="1" w:styleId="Heading3Char">
+    <w:name w:val="Heading 3 Char"/>
+    <w:basedOn w:val="DefaultParagraphFont"/>
+    <w:link w:val="Heading3"/>
     <w:uiPriority w:val="9"/>
     <w:rsid w:val="004B1C4D"/>
     <w:rPr>
@@ -18820,10 +18449,10 @@
       <w:sz w:val="26"/>
     </w:rPr>
   </w:style>
-  <w:style w:type="character" w:customStyle="1" w:styleId="Cmsor4Char">
-    <w:name w:val="Címsor 4 Char"/>
-    <w:basedOn w:val="Bekezdsalapbettpusa"/>
-    <w:link w:val="Cmsor4"/>
+  <w:style w:type="character" w:customStyle="1" w:styleId="Heading4Char">
+    <w:name w:val="Heading 4 Char"/>
+    <w:basedOn w:val="DefaultParagraphFont"/>
+    <w:link w:val="Heading4"/>
     <w:uiPriority w:val="9"/>
     <w:rsid w:val="004B1C4D"/>
     <w:rPr>
@@ -18835,10 +18464,10 @@
       <w:color w:val="4F81BD" w:themeColor="accent1"/>
     </w:rPr>
   </w:style>
-  <w:style w:type="character" w:customStyle="1" w:styleId="Cmsor5Char">
-    <w:name w:val="Címsor 5 Char"/>
-    <w:basedOn w:val="Bekezdsalapbettpusa"/>
-    <w:link w:val="Cmsor5"/>
+  <w:style w:type="character" w:customStyle="1" w:styleId="Heading5Char">
+    <w:name w:val="Heading 5 Char"/>
+    <w:basedOn w:val="DefaultParagraphFont"/>
+    <w:link w:val="Heading5"/>
     <w:uiPriority w:val="9"/>
     <w:rsid w:val="004B1C4D"/>
     <w:rPr>
@@ -18846,10 +18475,10 @@
       <w:color w:val="243F60" w:themeColor="accent1" w:themeShade="7F"/>
     </w:rPr>
   </w:style>
-  <w:style w:type="character" w:customStyle="1" w:styleId="Cmsor6Char">
-    <w:name w:val="Címsor 6 Char"/>
-    <w:basedOn w:val="Bekezdsalapbettpusa"/>
-    <w:link w:val="Cmsor6"/>
+  <w:style w:type="character" w:customStyle="1" w:styleId="Heading6Char">
+    <w:name w:val="Heading 6 Char"/>
+    <w:basedOn w:val="DefaultParagraphFont"/>
+    <w:link w:val="Heading6"/>
     <w:uiPriority w:val="9"/>
     <w:rsid w:val="004B1C4D"/>
     <w:rPr>
@@ -18859,11 +18488,11 @@
       <w:color w:val="243F60" w:themeColor="accent1" w:themeShade="7F"/>
     </w:rPr>
   </w:style>
-  <w:style w:type="paragraph" w:styleId="Cm">
+  <w:style w:type="paragraph" w:styleId="Title">
     <w:name w:val="Title"/>
-    <w:basedOn w:val="Norml"/>
-    <w:next w:val="Norml"/>
-    <w:link w:val="CmChar"/>
+    <w:basedOn w:val="Normal"/>
+    <w:next w:val="Normal"/>
+    <w:link w:val="TitleChar"/>
     <w:uiPriority w:val="10"/>
     <w:qFormat/>
     <w:rsid w:val="004B1C4D"/>
@@ -18883,10 +18512,10 @@
       <w:szCs w:val="52"/>
     </w:rPr>
   </w:style>
-  <w:style w:type="character" w:customStyle="1" w:styleId="CmChar">
-    <w:name w:val="Cím Char"/>
-    <w:basedOn w:val="Bekezdsalapbettpusa"/>
-    <w:link w:val="Cm"/>
+  <w:style w:type="character" w:customStyle="1" w:styleId="TitleChar">
+    <w:name w:val="Title Char"/>
+    <w:basedOn w:val="DefaultParagraphFont"/>
+    <w:link w:val="Title"/>
     <w:uiPriority w:val="10"/>
     <w:rsid w:val="004B1C4D"/>
     <w:rPr>
@@ -18898,11 +18527,11 @@
       <w:szCs w:val="52"/>
     </w:rPr>
   </w:style>
-  <w:style w:type="paragraph" w:styleId="Alcm">
+  <w:style w:type="paragraph" w:styleId="Subtitle">
     <w:name w:val="Subtitle"/>
-    <w:basedOn w:val="Norml"/>
-    <w:next w:val="Norml"/>
-    <w:link w:val="AlcmChar"/>
+    <w:basedOn w:val="Normal"/>
+    <w:next w:val="Normal"/>
+    <w:link w:val="SubtitleChar"/>
     <w:uiPriority w:val="11"/>
     <w:qFormat/>
     <w:rsid w:val="004B1C4D"/>
@@ -18919,10 +18548,10 @@
       <w:spacing w:val="15"/>
     </w:rPr>
   </w:style>
-  <w:style w:type="character" w:customStyle="1" w:styleId="AlcmChar">
-    <w:name w:val="Alcím Char"/>
-    <w:basedOn w:val="Bekezdsalapbettpusa"/>
-    <w:link w:val="Alcm"/>
+  <w:style w:type="character" w:customStyle="1" w:styleId="SubtitleChar">
+    <w:name w:val="Subtitle Char"/>
+    <w:basedOn w:val="DefaultParagraphFont"/>
+    <w:link w:val="Subtitle"/>
     <w:uiPriority w:val="11"/>
     <w:rsid w:val="004B1C4D"/>
     <w:rPr>
@@ -18935,7 +18564,7 @@
       <w:szCs w:val="24"/>
     </w:rPr>
   </w:style>
-  <w:style w:type="paragraph" w:styleId="Nincstrkz">
+  <w:style w:type="paragraph" w:styleId="NoSpacing">
     <w:name w:val="No Spacing"/>
     <w:uiPriority w:val="1"/>
     <w:qFormat/>
@@ -18948,9 +18577,9 @@
       <w:sz w:val="24"/>
     </w:rPr>
   </w:style>
-  <w:style w:type="paragraph" w:styleId="Listaszerbekezds">
+  <w:style w:type="paragraph" w:styleId="ListParagraph">
     <w:name w:val="List Paragraph"/>
-    <w:basedOn w:val="Norml"/>
+    <w:basedOn w:val="Normal"/>
     <w:uiPriority w:val="34"/>
     <w:qFormat/>
     <w:rsid w:val="004B1C4D"/>
@@ -18959,10 +18588,10 @@
       <w:contextualSpacing/>
     </w:pPr>
   </w:style>
-  <w:style w:type="paragraph" w:styleId="Tartalomjegyzkcmsora">
+  <w:style w:type="paragraph" w:styleId="TOCHeading">
     <w:name w:val="TOC Heading"/>
-    <w:basedOn w:val="Cmsor1"/>
-    <w:next w:val="Norml"/>
+    <w:basedOn w:val="Heading1"/>
+    <w:next w:val="Normal"/>
     <w:uiPriority w:val="39"/>
     <w:semiHidden/>
     <w:unhideWhenUsed/>
@@ -18979,9 +18608,9 @@
       <w:lang w:eastAsia="hu-HU"/>
     </w:rPr>
   </w:style>
-  <w:style w:type="table" w:styleId="Rcsostblzat">
+  <w:style w:type="table" w:styleId="TableGrid">
     <w:name w:val="Table Grid"/>
-    <w:basedOn w:val="Normltblzat"/>
+    <w:basedOn w:val="TableNormal"/>
     <w:uiPriority w:val="39"/>
     <w:rsid w:val="006B6768"/>
     <w:pPr>

</xml_diff>

<commit_message>
Update table column types
</commit_message>
<xml_diff>
--- a/docs/SSADM.docx
+++ b/docs/SSADM.docx
@@ -2105,6 +2105,7 @@
     </w:p>
     <w:p>
       <w:proofErr w:type="spellStart"/>
+      <w:proofErr w:type="gramStart"/>
       <w:r>
         <w:t>Felhasználó</w:t>
       </w:r>
@@ -2112,6 +2113,7 @@
       <w:r>
         <w:t>(</w:t>
       </w:r>
+      <w:proofErr w:type="gramEnd"/>
       <w:r>
         <w:rPr>
           <w:u w:val="single"/>
@@ -2191,6 +2193,7 @@
     </w:p>
     <w:p>
       <w:proofErr w:type="spellStart"/>
+      <w:proofErr w:type="gramStart"/>
       <w:r>
         <w:t>Szak</w:t>
       </w:r>
@@ -2198,6 +2201,7 @@
       <w:r>
         <w:t>(</w:t>
       </w:r>
+      <w:proofErr w:type="gramEnd"/>
       <w:r>
         <w:rPr>
           <w:u w:val="single"/>
@@ -2218,6 +2222,7 @@
     </w:p>
     <w:p>
       <w:proofErr w:type="spellStart"/>
+      <w:proofErr w:type="gramStart"/>
       <w:r>
         <w:t>Tantárgy</w:t>
       </w:r>
@@ -2225,6 +2230,7 @@
       <w:r>
         <w:t>(</w:t>
       </w:r>
+      <w:proofErr w:type="gramEnd"/>
       <w:r>
         <w:rPr>
           <w:u w:val="single"/>
@@ -2253,6 +2259,7 @@
     </w:p>
     <w:p>
       <w:proofErr w:type="spellStart"/>
+      <w:proofErr w:type="gramStart"/>
       <w:r>
         <w:lastRenderedPageBreak/>
         <w:t>Kurzus</w:t>
@@ -2261,6 +2268,7 @@
       <w:r>
         <w:t>(</w:t>
       </w:r>
+      <w:proofErr w:type="gramEnd"/>
       <w:r>
         <w:rPr>
           <w:u w:val="single"/>
@@ -2320,9 +2328,11 @@
       </w:r>
     </w:p>
     <w:p>
+      <w:proofErr w:type="gramStart"/>
       <w:r>
         <w:t>Terem(</w:t>
       </w:r>
+      <w:proofErr w:type="gramEnd"/>
       <w:r>
         <w:rPr>
           <w:u w:val="single"/>
@@ -2343,6 +2353,7 @@
     </w:p>
     <w:p>
       <w:proofErr w:type="spellStart"/>
+      <w:proofErr w:type="gramStart"/>
       <w:r>
         <w:t>Kötelező</w:t>
       </w:r>
@@ -2350,6 +2361,7 @@
       <w:r>
         <w:t>(</w:t>
       </w:r>
+      <w:proofErr w:type="gramEnd"/>
       <w:r>
         <w:rPr>
           <w:u w:val="single"/>
@@ -2371,6 +2383,7 @@
     </w:p>
     <w:p>
       <w:proofErr w:type="spellStart"/>
+      <w:proofErr w:type="gramStart"/>
       <w:r>
         <w:t>Előfeltétel</w:t>
       </w:r>
@@ -2378,6 +2391,7 @@
       <w:r>
         <w:t>(</w:t>
       </w:r>
+      <w:proofErr w:type="gramEnd"/>
       <w:r>
         <w:rPr>
           <w:u w:val="single"/>
@@ -2399,6 +2413,7 @@
     </w:p>
     <w:p>
       <w:proofErr w:type="spellStart"/>
+      <w:proofErr w:type="gramStart"/>
       <w:r>
         <w:t>Felvette</w:t>
       </w:r>
@@ -2406,6 +2421,7 @@
       <w:r>
         <w:t>(</w:t>
       </w:r>
+      <w:proofErr w:type="gramEnd"/>
       <w:r>
         <w:rPr>
           <w:u w:val="single"/>
@@ -2450,9 +2466,11 @@
       </w:r>
     </w:p>
     <w:p>
+      <w:proofErr w:type="gramStart"/>
       <w:r>
         <w:t>Poszt(</w:t>
       </w:r>
+      <w:proofErr w:type="gramEnd"/>
       <w:r>
         <w:rPr>
           <w:u w:val="single"/>
@@ -2481,6 +2499,7 @@
     </w:p>
     <w:p>
       <w:proofErr w:type="spellStart"/>
+      <w:proofErr w:type="gramStart"/>
       <w:r>
         <w:t>Komment</w:t>
       </w:r>
@@ -2488,6 +2507,7 @@
       <w:r>
         <w:t>(</w:t>
       </w:r>
+      <w:proofErr w:type="gramEnd"/>
       <w:r>
         <w:rPr>
           <w:u w:val="single"/>
@@ -6890,41 +6910,27 @@
                               <w:rPr>
                                 <w:u w:val="single"/>
                               </w:rPr>
+                              <w:t xml:space="preserve">ID </w:t>
+                            </w:r>
+                          </w:p>
+                          <w:p>
+                            <w:r>
                               <w:t>Poszt.ID</w:t>
                             </w:r>
                           </w:p>
                           <w:p>
-                            <w:pPr>
-                              <w:rPr>
-                                <w:u w:val="single"/>
-                              </w:rPr>
-                            </w:pPr>
-                            <w:r>
-                              <w:rPr>
-                                <w:u w:val="single"/>
-                              </w:rPr>
+                            <w:r>
                               <w:t>Felhasználó.PS-</w:t>
                             </w:r>
                             <w:proofErr w:type="spellStart"/>
                             <w:r>
-                              <w:rPr>
-                                <w:u w:val="single"/>
-                              </w:rPr>
                               <w:t>kód</w:t>
                             </w:r>
                             <w:proofErr w:type="spellEnd"/>
                           </w:p>
                           <w:p>
-                            <w:pPr>
-                              <w:rPr>
-                                <w:u w:val="single"/>
-                              </w:rPr>
-                            </w:pPr>
                             <w:proofErr w:type="spellStart"/>
                             <w:r>
-                              <w:rPr>
-                                <w:u w:val="single"/>
-                              </w:rPr>
                               <w:t>tartalom</w:t>
                             </w:r>
                             <w:proofErr w:type="spellEnd"/>
@@ -6948,7 +6954,11 @@
           </mc:Choice>
           <mc:Fallback>
             <w:pict>
-              <v:shape w14:anchorId="65A61B8D" id="_x0000_s1043" type="#_x0000_t202" style="position:absolute;left:0;text-align:left;margin-left:-.05pt;margin-top:527.7pt;width:102.75pt;height:117pt;z-index:251701248;visibility:visible;mso-wrap-style:square;mso-width-percent:0;mso-height-percent:0;mso-wrap-distance-left:9pt;mso-wrap-distance-top:3.6pt;mso-wrap-distance-right:9pt;mso-wrap-distance-bottom:3.6pt;mso-position-horizontal:absolute;mso-position-horizontal-relative:margin;mso-position-vertical:absolute;mso-position-vertical-relative:text;mso-width-percent:0;mso-height-percent:0;mso-width-relative:margin;mso-height-relative:margin;v-text-anchor:top" o:gfxdata="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">
+              <v:shapetype w14:anchorId="65A61B8D" id="_x0000_t202" coordsize="21600,21600" o:spt="202" path="m,l,21600r21600,l21600,xe">
+                <v:stroke joinstyle="miter"/>
+                <v:path gradientshapeok="t" o:connecttype="rect"/>
+              </v:shapetype>
+              <v:shape id="_x0000_s1043" type="#_x0000_t202" style="position:absolute;left:0;text-align:left;margin-left:-.05pt;margin-top:527.7pt;width:102.75pt;height:117pt;z-index:251701248;visibility:visible;mso-wrap-style:square;mso-width-percent:0;mso-height-percent:0;mso-wrap-distance-left:9pt;mso-wrap-distance-top:3.6pt;mso-wrap-distance-right:9pt;mso-wrap-distance-bottom:3.6pt;mso-position-horizontal:absolute;mso-position-horizontal-relative:margin;mso-position-vertical:absolute;mso-position-vertical-relative:text;mso-width-percent:0;mso-height-percent:0;mso-width-relative:margin;mso-height-relative:margin;v-text-anchor:top" o:gfxdata="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">
                 <v:textbox>
                   <w:txbxContent>
                     <w:p>
@@ -6995,41 +7005,27 @@
                         <w:rPr>
                           <w:u w:val="single"/>
                         </w:rPr>
+                        <w:t xml:space="preserve">ID </w:t>
+                      </w:r>
+                    </w:p>
+                    <w:p>
+                      <w:r>
                         <w:t>Poszt.ID</w:t>
                       </w:r>
                     </w:p>
                     <w:p>
-                      <w:pPr>
-                        <w:rPr>
-                          <w:u w:val="single"/>
-                        </w:rPr>
-                      </w:pPr>
-                      <w:r>
-                        <w:rPr>
-                          <w:u w:val="single"/>
-                        </w:rPr>
+                      <w:r>
                         <w:t>Felhasználó.PS-</w:t>
                       </w:r>
                       <w:proofErr w:type="spellStart"/>
                       <w:r>
-                        <w:rPr>
-                          <w:u w:val="single"/>
-                        </w:rPr>
                         <w:t>kód</w:t>
                       </w:r>
                       <w:proofErr w:type="spellEnd"/>
                     </w:p>
                     <w:p>
-                      <w:pPr>
-                        <w:rPr>
-                          <w:u w:val="single"/>
-                        </w:rPr>
-                      </w:pPr>
                       <w:proofErr w:type="spellStart"/>
                       <w:r>
-                        <w:rPr>
-                          <w:u w:val="single"/>
-                        </w:rPr>
                         <w:t>tartalom</w:t>
                       </w:r>
                       <w:proofErr w:type="spellEnd"/>
@@ -7344,41 +7340,27 @@
                               <w:rPr>
                                 <w:u w:val="single"/>
                               </w:rPr>
+                              <w:t xml:space="preserve">ID </w:t>
+                            </w:r>
+                          </w:p>
+                          <w:p>
+                            <w:r>
                               <w:t>Poszt.ID</w:t>
                             </w:r>
                           </w:p>
                           <w:p>
-                            <w:pPr>
-                              <w:rPr>
-                                <w:u w:val="single"/>
-                              </w:rPr>
-                            </w:pPr>
-                            <w:r>
-                              <w:rPr>
-                                <w:u w:val="single"/>
-                              </w:rPr>
+                            <w:r>
                               <w:t>Felhasználó.PS-</w:t>
                             </w:r>
                             <w:proofErr w:type="spellStart"/>
                             <w:r>
-                              <w:rPr>
-                                <w:u w:val="single"/>
-                              </w:rPr>
                               <w:t>kód</w:t>
                             </w:r>
                             <w:proofErr w:type="spellEnd"/>
                           </w:p>
                           <w:p>
-                            <w:pPr>
-                              <w:rPr>
-                                <w:u w:val="single"/>
-                              </w:rPr>
-                            </w:pPr>
                             <w:proofErr w:type="spellStart"/>
                             <w:r>
-                              <w:rPr>
-                                <w:u w:val="single"/>
-                              </w:rPr>
                               <w:t>tartalom</w:t>
                             </w:r>
                             <w:proofErr w:type="spellEnd"/>
@@ -7447,41 +7429,27 @@
                         <w:rPr>
                           <w:u w:val="single"/>
                         </w:rPr>
+                        <w:t xml:space="preserve">ID </w:t>
+                      </w:r>
+                    </w:p>
+                    <w:p>
+                      <w:r>
                         <w:t>Poszt.ID</w:t>
                       </w:r>
                     </w:p>
                     <w:p>
-                      <w:pPr>
-                        <w:rPr>
-                          <w:u w:val="single"/>
-                        </w:rPr>
-                      </w:pPr>
-                      <w:r>
-                        <w:rPr>
-                          <w:u w:val="single"/>
-                        </w:rPr>
+                      <w:r>
                         <w:t>Felhasználó.PS-</w:t>
                       </w:r>
                       <w:proofErr w:type="spellStart"/>
                       <w:r>
-                        <w:rPr>
-                          <w:u w:val="single"/>
-                        </w:rPr>
                         <w:t>kód</w:t>
                       </w:r>
                       <w:proofErr w:type="spellEnd"/>
                     </w:p>
                     <w:p>
-                      <w:pPr>
-                        <w:rPr>
-                          <w:u w:val="single"/>
-                        </w:rPr>
-                      </w:pPr>
                       <w:proofErr w:type="spellStart"/>
                       <w:r>
-                        <w:rPr>
-                          <w:u w:val="single"/>
-                        </w:rPr>
                         <w:t>tartalom</w:t>
                       </w:r>
                       <w:proofErr w:type="spellEnd"/>
@@ -7589,41 +7557,27 @@
                               <w:rPr>
                                 <w:u w:val="single"/>
                               </w:rPr>
+                              <w:t xml:space="preserve">ID </w:t>
+                            </w:r>
+                          </w:p>
+                          <w:p>
+                            <w:r>
                               <w:t>Poszt.ID</w:t>
                             </w:r>
                           </w:p>
                           <w:p>
-                            <w:pPr>
-                              <w:rPr>
-                                <w:u w:val="single"/>
-                              </w:rPr>
-                            </w:pPr>
-                            <w:r>
-                              <w:rPr>
-                                <w:u w:val="single"/>
-                              </w:rPr>
+                            <w:r>
                               <w:t>Felhasználó.PS-</w:t>
                             </w:r>
                             <w:proofErr w:type="spellStart"/>
                             <w:r>
-                              <w:rPr>
-                                <w:u w:val="single"/>
-                              </w:rPr>
                               <w:t>kód</w:t>
                             </w:r>
                             <w:proofErr w:type="spellEnd"/>
                           </w:p>
                           <w:p>
-                            <w:pPr>
-                              <w:rPr>
-                                <w:u w:val="single"/>
-                              </w:rPr>
-                            </w:pPr>
                             <w:proofErr w:type="spellStart"/>
                             <w:r>
-                              <w:rPr>
-                                <w:u w:val="single"/>
-                              </w:rPr>
                               <w:t>tartalom</w:t>
                             </w:r>
                             <w:proofErr w:type="spellEnd"/>
@@ -7692,41 +7646,27 @@
                         <w:rPr>
                           <w:u w:val="single"/>
                         </w:rPr>
+                        <w:t xml:space="preserve">ID </w:t>
+                      </w:r>
+                    </w:p>
+                    <w:p>
+                      <w:r>
                         <w:t>Poszt.ID</w:t>
                       </w:r>
                     </w:p>
                     <w:p>
-                      <w:pPr>
-                        <w:rPr>
-                          <w:u w:val="single"/>
-                        </w:rPr>
-                      </w:pPr>
-                      <w:r>
-                        <w:rPr>
-                          <w:u w:val="single"/>
-                        </w:rPr>
+                      <w:r>
                         <w:t>Felhasználó.PS-</w:t>
                       </w:r>
                       <w:proofErr w:type="spellStart"/>
                       <w:r>
-                        <w:rPr>
-                          <w:u w:val="single"/>
-                        </w:rPr>
                         <w:t>kód</w:t>
                       </w:r>
                       <w:proofErr w:type="spellEnd"/>
                     </w:p>
                     <w:p>
-                      <w:pPr>
-                        <w:rPr>
-                          <w:u w:val="single"/>
-                        </w:rPr>
-                      </w:pPr>
                       <w:proofErr w:type="spellStart"/>
                       <w:r>
-                        <w:rPr>
-                          <w:u w:val="single"/>
-                        </w:rPr>
                         <w:t>tartalom</w:t>
                       </w:r>
                       <w:proofErr w:type="spellEnd"/>
@@ -7834,41 +7774,27 @@
                               <w:rPr>
                                 <w:u w:val="single"/>
                               </w:rPr>
+                              <w:t xml:space="preserve">ID </w:t>
+                            </w:r>
+                          </w:p>
+                          <w:p>
+                            <w:r>
                               <w:t>Poszt.ID</w:t>
                             </w:r>
                           </w:p>
                           <w:p>
-                            <w:pPr>
-                              <w:rPr>
-                                <w:u w:val="single"/>
-                              </w:rPr>
-                            </w:pPr>
-                            <w:r>
-                              <w:rPr>
-                                <w:u w:val="single"/>
-                              </w:rPr>
+                            <w:r>
                               <w:t>Felhasználó.PS-</w:t>
                             </w:r>
                             <w:proofErr w:type="spellStart"/>
                             <w:r>
-                              <w:rPr>
-                                <w:u w:val="single"/>
-                              </w:rPr>
                               <w:t>kód</w:t>
                             </w:r>
                             <w:proofErr w:type="spellEnd"/>
                           </w:p>
                           <w:p>
-                            <w:pPr>
-                              <w:rPr>
-                                <w:u w:val="single"/>
-                              </w:rPr>
-                            </w:pPr>
                             <w:proofErr w:type="spellStart"/>
                             <w:r>
-                              <w:rPr>
-                                <w:u w:val="single"/>
-                              </w:rPr>
                               <w:t>tartalom</w:t>
                             </w:r>
                             <w:proofErr w:type="spellEnd"/>
@@ -7937,41 +7863,27 @@
                         <w:rPr>
                           <w:u w:val="single"/>
                         </w:rPr>
+                        <w:t xml:space="preserve">ID </w:t>
+                      </w:r>
+                    </w:p>
+                    <w:p>
+                      <w:r>
                         <w:t>Poszt.ID</w:t>
                       </w:r>
                     </w:p>
                     <w:p>
-                      <w:pPr>
-                        <w:rPr>
-                          <w:u w:val="single"/>
-                        </w:rPr>
-                      </w:pPr>
-                      <w:r>
-                        <w:rPr>
-                          <w:u w:val="single"/>
-                        </w:rPr>
+                      <w:r>
                         <w:t>Felhasználó.PS-</w:t>
                       </w:r>
                       <w:proofErr w:type="spellStart"/>
                       <w:r>
-                        <w:rPr>
-                          <w:u w:val="single"/>
-                        </w:rPr>
                         <w:t>kód</w:t>
                       </w:r>
                       <w:proofErr w:type="spellEnd"/>
                     </w:p>
                     <w:p>
-                      <w:pPr>
-                        <w:rPr>
-                          <w:u w:val="single"/>
-                        </w:rPr>
-                      </w:pPr>
                       <w:proofErr w:type="spellStart"/>
                       <w:r>
-                        <w:rPr>
-                          <w:u w:val="single"/>
-                        </w:rPr>
                         <w:t>tartalom</w:t>
                       </w:r>
                       <w:proofErr w:type="spellEnd"/>
@@ -11898,6 +11810,12 @@
               </w:rPr>
               <w:t>2</w:t>
             </w:r>
+            <w:r>
+              <w:rPr>
+                <w:lang w:val="hu-HU"/>
+              </w:rPr>
+              <w:t>(20)</w:t>
+            </w:r>
           </w:p>
         </w:tc>
         <w:tc>
@@ -11967,6 +11885,12 @@
               </w:rPr>
               <w:t>2</w:t>
             </w:r>
+            <w:r>
+              <w:rPr>
+                <w:lang w:val="hu-HU"/>
+              </w:rPr>
+              <w:t>(50)</w:t>
+            </w:r>
           </w:p>
         </w:tc>
         <w:tc>
@@ -12036,6 +11960,12 @@
               </w:rPr>
               <w:t>2</w:t>
             </w:r>
+            <w:r>
+              <w:rPr>
+                <w:lang w:val="hu-HU"/>
+              </w:rPr>
+              <w:t>(50)</w:t>
+            </w:r>
           </w:p>
         </w:tc>
         <w:tc>
@@ -12104,6 +12034,12 @@
                 <w:lang w:val="hu-HU"/>
               </w:rPr>
               <w:t>2</w:t>
+            </w:r>
+            <w:r>
+              <w:rPr>
+                <w:lang w:val="hu-HU"/>
+              </w:rPr>
+              <w:t>(500)</w:t>
             </w:r>
           </w:p>
         </w:tc>
@@ -12180,13 +12116,7 @@
               <w:rPr>
                 <w:lang w:val="hu-HU"/>
               </w:rPr>
-              <w:t>VARCHAR</w:t>
-            </w:r>
-            <w:r>
-              <w:rPr>
-                <w:lang w:val="hu-HU"/>
-              </w:rPr>
-              <w:t>2</w:t>
+              <w:t>NUMBER</w:t>
             </w:r>
           </w:p>
         </w:tc>
@@ -12255,6 +12185,12 @@
                 <w:lang w:val="hu-HU"/>
               </w:rPr>
               <w:t>2</w:t>
+            </w:r>
+            <w:r>
+              <w:rPr>
+                <w:lang w:val="hu-HU"/>
+              </w:rPr>
+              <w:t>(50)</w:t>
             </w:r>
           </w:p>
         </w:tc>
@@ -12559,13 +12495,7 @@
               <w:rPr>
                 <w:lang w:val="hu-HU"/>
               </w:rPr>
-              <w:t>VARCHAR</w:t>
-            </w:r>
-            <w:r>
-              <w:rPr>
-                <w:lang w:val="hu-HU"/>
-              </w:rPr>
-              <w:t>2</w:t>
+              <w:t>NUMBER</w:t>
             </w:r>
           </w:p>
         </w:tc>
@@ -12635,6 +12565,12 @@
                 <w:lang w:val="hu-HU"/>
               </w:rPr>
               <w:t>2</w:t>
+            </w:r>
+            <w:r>
+              <w:rPr>
+                <w:lang w:val="hu-HU"/>
+              </w:rPr>
+              <w:t>(50)</w:t>
             </w:r>
           </w:p>
         </w:tc>
@@ -12816,13 +12752,7 @@
               <w:rPr>
                 <w:lang w:val="hu-HU"/>
               </w:rPr>
-              <w:t>VARCHAR</w:t>
-            </w:r>
-            <w:r>
-              <w:rPr>
-                <w:lang w:val="hu-HU"/>
-              </w:rPr>
-              <w:t>2</w:t>
+              <w:t>NUMBER</w:t>
             </w:r>
           </w:p>
         </w:tc>
@@ -12893,6 +12823,12 @@
               </w:rPr>
               <w:t>2</w:t>
             </w:r>
+            <w:r>
+              <w:rPr>
+                <w:lang w:val="hu-HU"/>
+              </w:rPr>
+              <w:t>(50)</w:t>
+            </w:r>
           </w:p>
         </w:tc>
         <w:tc>
@@ -12962,6 +12898,24 @@
               </w:rPr>
               <w:t>2</w:t>
             </w:r>
+            <w:r>
+              <w:rPr>
+                <w:lang w:val="hu-HU"/>
+              </w:rPr>
+              <w:t>(</w:t>
+            </w:r>
+            <w:r>
+              <w:rPr>
+                <w:lang w:val="hu-HU"/>
+              </w:rPr>
+              <w:t>20</w:t>
+            </w:r>
+            <w:r>
+              <w:rPr>
+                <w:lang w:val="hu-HU"/>
+              </w:rPr>
+              <w:t>)</w:t>
+            </w:r>
           </w:p>
         </w:tc>
         <w:tc>
@@ -13014,6 +12968,808 @@
           <w:iCs/>
         </w:rPr>
         <w:t>:</w:t>
+      </w:r>
+    </w:p>
+    <w:tbl>
+      <w:tblPr>
+        <w:tblStyle w:val="TableGrid"/>
+        <w:tblW w:w="0" w:type="auto"/>
+        <w:jc w:val="center"/>
+        <w:tblLook w:val="04A0" w:firstRow="1" w:lastRow="0" w:firstColumn="1" w:lastColumn="0" w:noHBand="0" w:noVBand="1"/>
+      </w:tblPr>
+      <w:tblGrid>
+        <w:gridCol w:w="2309"/>
+        <w:gridCol w:w="3078"/>
+        <w:gridCol w:w="5063"/>
+      </w:tblGrid>
+      <w:tr>
+        <w:trPr>
+          <w:trHeight w:val="500"/>
+          <w:jc w:val="center"/>
+        </w:trPr>
+        <w:tc>
+          <w:tcPr>
+            <w:tcW w:w="2286" w:type="dxa"/>
+            <w:shd w:val="pct45" w:color="auto" w:fill="auto"/>
+            <w:vAlign w:val="center"/>
+          </w:tcPr>
+          <w:p>
+            <w:pPr>
+              <w:jc w:val="center"/>
+              <w:rPr>
+                <w:b/>
+                <w:lang w:val="hu-HU"/>
+              </w:rPr>
+            </w:pPr>
+            <w:r>
+              <w:rPr>
+                <w:b/>
+                <w:lang w:val="hu-HU"/>
+              </w:rPr>
+              <w:t>Név</w:t>
+            </w:r>
+          </w:p>
+        </w:tc>
+        <w:tc>
+          <w:tcPr>
+            <w:tcW w:w="3078" w:type="dxa"/>
+            <w:shd w:val="pct45" w:color="auto" w:fill="auto"/>
+            <w:vAlign w:val="center"/>
+          </w:tcPr>
+          <w:p>
+            <w:pPr>
+              <w:jc w:val="center"/>
+              <w:rPr>
+                <w:b/>
+                <w:lang w:val="hu-HU"/>
+              </w:rPr>
+            </w:pPr>
+            <w:r>
+              <w:rPr>
+                <w:b/>
+                <w:lang w:val="hu-HU"/>
+              </w:rPr>
+              <w:t>Típus</w:t>
+            </w:r>
+          </w:p>
+        </w:tc>
+        <w:tc>
+          <w:tcPr>
+            <w:tcW w:w="5063" w:type="dxa"/>
+            <w:shd w:val="pct45" w:color="auto" w:fill="auto"/>
+            <w:vAlign w:val="center"/>
+          </w:tcPr>
+          <w:p>
+            <w:pPr>
+              <w:jc w:val="center"/>
+              <w:rPr>
+                <w:b/>
+                <w:lang w:val="hu-HU"/>
+              </w:rPr>
+            </w:pPr>
+            <w:r>
+              <w:rPr>
+                <w:b/>
+                <w:lang w:val="hu-HU"/>
+              </w:rPr>
+              <w:t>Leírás</w:t>
+            </w:r>
+          </w:p>
+        </w:tc>
+      </w:tr>
+      <w:tr>
+        <w:trPr>
+          <w:trHeight w:val="500"/>
+          <w:jc w:val="center"/>
+        </w:trPr>
+        <w:tc>
+          <w:tcPr>
+            <w:tcW w:w="2286" w:type="dxa"/>
+            <w:vAlign w:val="center"/>
+          </w:tcPr>
+          <w:p>
+            <w:pPr>
+              <w:rPr>
+                <w:lang w:val="hu-HU"/>
+              </w:rPr>
+            </w:pPr>
+            <w:r>
+              <w:rPr>
+                <w:lang w:val="hu-HU"/>
+              </w:rPr>
+              <w:t>ID</w:t>
+            </w:r>
+          </w:p>
+        </w:tc>
+        <w:tc>
+          <w:tcPr>
+            <w:tcW w:w="3078" w:type="dxa"/>
+            <w:vAlign w:val="center"/>
+          </w:tcPr>
+          <w:p>
+            <w:pPr>
+              <w:rPr>
+                <w:lang w:val="hu-HU"/>
+              </w:rPr>
+            </w:pPr>
+            <w:r>
+              <w:rPr>
+                <w:lang w:val="hu-HU"/>
+              </w:rPr>
+              <w:t>NUMBER</w:t>
+            </w:r>
+          </w:p>
+        </w:tc>
+        <w:tc>
+          <w:tcPr>
+            <w:tcW w:w="5063" w:type="dxa"/>
+            <w:vAlign w:val="center"/>
+          </w:tcPr>
+          <w:p>
+            <w:pPr>
+              <w:rPr>
+                <w:lang w:val="hu-HU"/>
+              </w:rPr>
+            </w:pPr>
+            <w:r>
+              <w:rPr>
+                <w:lang w:val="hu-HU"/>
+              </w:rPr>
+              <w:t>A kurzus azonosítója, a kulcs.</w:t>
+            </w:r>
+          </w:p>
+        </w:tc>
+      </w:tr>
+      <w:tr>
+        <w:trPr>
+          <w:trHeight w:val="594"/>
+          <w:jc w:val="center"/>
+        </w:trPr>
+        <w:tc>
+          <w:tcPr>
+            <w:tcW w:w="2286" w:type="dxa"/>
+            <w:vAlign w:val="center"/>
+          </w:tcPr>
+          <w:p>
+            <w:pPr>
+              <w:rPr>
+                <w:lang w:val="hu-HU"/>
+              </w:rPr>
+            </w:pPr>
+            <w:r>
+              <w:rPr>
+                <w:lang w:val="hu-HU"/>
+              </w:rPr>
+              <w:t>név</w:t>
+            </w:r>
+          </w:p>
+        </w:tc>
+        <w:tc>
+          <w:tcPr>
+            <w:tcW w:w="3078" w:type="dxa"/>
+            <w:vAlign w:val="center"/>
+          </w:tcPr>
+          <w:p>
+            <w:pPr>
+              <w:rPr>
+                <w:lang w:val="hu-HU"/>
+              </w:rPr>
+            </w:pPr>
+            <w:r>
+              <w:rPr>
+                <w:lang w:val="hu-HU"/>
+              </w:rPr>
+              <w:t>VARCHAR</w:t>
+            </w:r>
+            <w:r>
+              <w:rPr>
+                <w:lang w:val="hu-HU"/>
+              </w:rPr>
+              <w:t>2</w:t>
+            </w:r>
+            <w:r>
+              <w:rPr>
+                <w:lang w:val="hu-HU"/>
+              </w:rPr>
+              <w:t>(50)</w:t>
+            </w:r>
+          </w:p>
+        </w:tc>
+        <w:tc>
+          <w:tcPr>
+            <w:tcW w:w="5063" w:type="dxa"/>
+            <w:vAlign w:val="center"/>
+          </w:tcPr>
+          <w:p>
+            <w:pPr>
+              <w:rPr>
+                <w:lang w:val="hu-HU"/>
+              </w:rPr>
+            </w:pPr>
+            <w:r>
+              <w:rPr>
+                <w:lang w:val="hu-HU"/>
+              </w:rPr>
+              <w:t>A kurzus neve.</w:t>
+            </w:r>
+          </w:p>
+        </w:tc>
+      </w:tr>
+      <w:tr>
+        <w:trPr>
+          <w:trHeight w:val="594"/>
+          <w:jc w:val="center"/>
+        </w:trPr>
+        <w:tc>
+          <w:tcPr>
+            <w:tcW w:w="2286" w:type="dxa"/>
+            <w:vAlign w:val="center"/>
+          </w:tcPr>
+          <w:p>
+            <w:pPr>
+              <w:rPr>
+                <w:lang w:val="hu-HU"/>
+              </w:rPr>
+            </w:pPr>
+            <w:r>
+              <w:rPr>
+                <w:lang w:val="hu-HU"/>
+              </w:rPr>
+              <w:t>oktató</w:t>
+            </w:r>
+          </w:p>
+        </w:tc>
+        <w:tc>
+          <w:tcPr>
+            <w:tcW w:w="3078" w:type="dxa"/>
+            <w:vAlign w:val="center"/>
+          </w:tcPr>
+          <w:p>
+            <w:pPr>
+              <w:rPr>
+                <w:lang w:val="hu-HU"/>
+              </w:rPr>
+            </w:pPr>
+            <w:r>
+              <w:rPr>
+                <w:lang w:val="hu-HU"/>
+              </w:rPr>
+              <w:t>VARCHAR</w:t>
+            </w:r>
+            <w:r>
+              <w:rPr>
+                <w:lang w:val="hu-HU"/>
+              </w:rPr>
+              <w:t>2</w:t>
+            </w:r>
+            <w:r>
+              <w:rPr>
+                <w:lang w:val="hu-HU"/>
+              </w:rPr>
+              <w:t>(20)</w:t>
+            </w:r>
+          </w:p>
+        </w:tc>
+        <w:tc>
+          <w:tcPr>
+            <w:tcW w:w="5063" w:type="dxa"/>
+            <w:vAlign w:val="center"/>
+          </w:tcPr>
+          <w:p>
+            <w:pPr>
+              <w:rPr>
+                <w:lang w:val="hu-HU"/>
+              </w:rPr>
+            </w:pPr>
+            <w:r>
+              <w:rPr>
+                <w:lang w:val="hu-HU"/>
+              </w:rPr>
+              <w:t>A kurzus oktatója.</w:t>
+            </w:r>
+          </w:p>
+        </w:tc>
+      </w:tr>
+      <w:tr>
+        <w:trPr>
+          <w:trHeight w:val="594"/>
+          <w:jc w:val="center"/>
+        </w:trPr>
+        <w:tc>
+          <w:tcPr>
+            <w:tcW w:w="2286" w:type="dxa"/>
+            <w:vAlign w:val="center"/>
+          </w:tcPr>
+          <w:p>
+            <w:pPr>
+              <w:rPr>
+                <w:lang w:val="hu-HU"/>
+              </w:rPr>
+            </w:pPr>
+            <w:proofErr w:type="spellStart"/>
+            <w:r>
+              <w:rPr>
+                <w:lang w:val="hu-HU"/>
+              </w:rPr>
+              <w:t>kezdes_ideje_nap</w:t>
+            </w:r>
+            <w:proofErr w:type="spellEnd"/>
+          </w:p>
+        </w:tc>
+        <w:tc>
+          <w:tcPr>
+            <w:tcW w:w="3078" w:type="dxa"/>
+            <w:vAlign w:val="center"/>
+          </w:tcPr>
+          <w:p>
+            <w:pPr>
+              <w:rPr>
+                <w:lang w:val="hu-HU"/>
+              </w:rPr>
+            </w:pPr>
+            <w:r>
+              <w:rPr>
+                <w:lang w:val="hu-HU"/>
+              </w:rPr>
+              <w:t>DATE</w:t>
+            </w:r>
+          </w:p>
+        </w:tc>
+        <w:tc>
+          <w:tcPr>
+            <w:tcW w:w="5063" w:type="dxa"/>
+            <w:vAlign w:val="center"/>
+          </w:tcPr>
+          <w:p>
+            <w:pPr>
+              <w:rPr>
+                <w:lang w:val="hu-HU"/>
+              </w:rPr>
+            </w:pPr>
+            <w:r>
+              <w:rPr>
+                <w:lang w:val="hu-HU"/>
+              </w:rPr>
+              <w:t>A kurzus kezdési időpontja</w:t>
+            </w:r>
+            <w:r>
+              <w:rPr>
+                <w:lang w:val="hu-HU"/>
+              </w:rPr>
+              <w:t xml:space="preserve"> (nap).</w:t>
+            </w:r>
+          </w:p>
+        </w:tc>
+      </w:tr>
+      <w:tr>
+        <w:trPr>
+          <w:trHeight w:val="594"/>
+          <w:jc w:val="center"/>
+        </w:trPr>
+        <w:tc>
+          <w:tcPr>
+            <w:tcW w:w="2286" w:type="dxa"/>
+            <w:vAlign w:val="center"/>
+          </w:tcPr>
+          <w:p>
+            <w:pPr>
+              <w:rPr>
+                <w:lang w:val="hu-HU"/>
+              </w:rPr>
+            </w:pPr>
+            <w:proofErr w:type="spellStart"/>
+            <w:r>
+              <w:rPr>
+                <w:lang w:val="hu-HU"/>
+              </w:rPr>
+              <w:t>k</w:t>
+            </w:r>
+            <w:r>
+              <w:rPr>
+                <w:lang w:val="hu-HU"/>
+              </w:rPr>
+              <w:t>ezd</w:t>
+            </w:r>
+            <w:r>
+              <w:rPr>
+                <w:lang w:val="hu-HU"/>
+              </w:rPr>
+              <w:t>e</w:t>
+            </w:r>
+            <w:r>
+              <w:rPr>
+                <w:lang w:val="hu-HU"/>
+              </w:rPr>
+              <w:t>s</w:t>
+            </w:r>
+            <w:r>
+              <w:rPr>
+                <w:lang w:val="hu-HU"/>
+              </w:rPr>
+              <w:t>_</w:t>
+            </w:r>
+            <w:r>
+              <w:rPr>
+                <w:lang w:val="hu-HU"/>
+              </w:rPr>
+              <w:t>ideje</w:t>
+            </w:r>
+            <w:r>
+              <w:rPr>
+                <w:lang w:val="hu-HU"/>
+              </w:rPr>
+              <w:t>_idopont</w:t>
+            </w:r>
+            <w:proofErr w:type="spellEnd"/>
+          </w:p>
+        </w:tc>
+        <w:tc>
+          <w:tcPr>
+            <w:tcW w:w="3078" w:type="dxa"/>
+            <w:vAlign w:val="center"/>
+          </w:tcPr>
+          <w:p>
+            <w:pPr>
+              <w:rPr>
+                <w:lang w:val="hu-HU"/>
+              </w:rPr>
+            </w:pPr>
+            <w:r>
+              <w:rPr>
+                <w:lang w:val="hu-HU"/>
+              </w:rPr>
+              <w:t>TIME</w:t>
+            </w:r>
+            <w:r>
+              <w:rPr>
+                <w:lang w:val="hu-HU"/>
+              </w:rPr>
+              <w:t>STAMP</w:t>
+            </w:r>
+          </w:p>
+        </w:tc>
+        <w:tc>
+          <w:tcPr>
+            <w:tcW w:w="5063" w:type="dxa"/>
+            <w:vAlign w:val="center"/>
+          </w:tcPr>
+          <w:p>
+            <w:pPr>
+              <w:rPr>
+                <w:lang w:val="hu-HU"/>
+              </w:rPr>
+            </w:pPr>
+            <w:r>
+              <w:rPr>
+                <w:lang w:val="hu-HU"/>
+              </w:rPr>
+              <w:t>A kurzus kezdési időpontja</w:t>
+            </w:r>
+            <w:r>
+              <w:rPr>
+                <w:lang w:val="hu-HU"/>
+              </w:rPr>
+              <w:t xml:space="preserve"> (időpont)</w:t>
+            </w:r>
+            <w:r>
+              <w:rPr>
+                <w:lang w:val="hu-HU"/>
+              </w:rPr>
+              <w:t>.</w:t>
+            </w:r>
+          </w:p>
+        </w:tc>
+      </w:tr>
+      <w:tr>
+        <w:trPr>
+          <w:trHeight w:val="594"/>
+          <w:jc w:val="center"/>
+        </w:trPr>
+        <w:tc>
+          <w:tcPr>
+            <w:tcW w:w="2286" w:type="dxa"/>
+            <w:vAlign w:val="center"/>
+          </w:tcPr>
+          <w:p>
+            <w:pPr>
+              <w:rPr>
+                <w:lang w:val="hu-HU"/>
+              </w:rPr>
+            </w:pPr>
+            <w:r>
+              <w:rPr>
+                <w:lang w:val="hu-HU"/>
+              </w:rPr>
+              <w:lastRenderedPageBreak/>
+              <w:t>Tantárgy.ID</w:t>
+            </w:r>
+          </w:p>
+        </w:tc>
+        <w:tc>
+          <w:tcPr>
+            <w:tcW w:w="3078" w:type="dxa"/>
+            <w:vAlign w:val="center"/>
+          </w:tcPr>
+          <w:p>
+            <w:pPr>
+              <w:rPr>
+                <w:lang w:val="hu-HU"/>
+              </w:rPr>
+            </w:pPr>
+            <w:r>
+              <w:rPr>
+                <w:lang w:val="hu-HU"/>
+              </w:rPr>
+              <w:t>NUMBER</w:t>
+            </w:r>
+          </w:p>
+        </w:tc>
+        <w:tc>
+          <w:tcPr>
+            <w:tcW w:w="5063" w:type="dxa"/>
+            <w:vAlign w:val="center"/>
+          </w:tcPr>
+          <w:p>
+            <w:pPr>
+              <w:rPr>
+                <w:lang w:val="hu-HU"/>
+              </w:rPr>
+            </w:pPr>
+            <w:r>
+              <w:rPr>
+                <w:lang w:val="hu-HU"/>
+              </w:rPr>
+              <w:t>Amelyik tantárgy kurzusa(órája).</w:t>
+            </w:r>
+          </w:p>
+        </w:tc>
+      </w:tr>
+      <w:tr>
+        <w:tblPrEx>
+          <w:jc w:val="left"/>
+        </w:tblPrEx>
+        <w:trPr>
+          <w:trHeight w:val="594"/>
+        </w:trPr>
+        <w:tc>
+          <w:tcPr>
+            <w:tcW w:w="2286" w:type="dxa"/>
+          </w:tcPr>
+          <w:p>
+            <w:pPr>
+              <w:rPr>
+                <w:lang w:val="hu-HU"/>
+              </w:rPr>
+            </w:pPr>
+            <w:r>
+              <w:rPr>
+                <w:lang w:val="hu-HU"/>
+              </w:rPr>
+              <w:t>Terem.ID</w:t>
+            </w:r>
+          </w:p>
+        </w:tc>
+        <w:tc>
+          <w:tcPr>
+            <w:tcW w:w="3078" w:type="dxa"/>
+          </w:tcPr>
+          <w:p>
+            <w:pPr>
+              <w:rPr>
+                <w:lang w:val="hu-HU"/>
+              </w:rPr>
+            </w:pPr>
+            <w:r>
+              <w:rPr>
+                <w:lang w:val="hu-HU"/>
+              </w:rPr>
+              <w:t>NUMBER</w:t>
+            </w:r>
+          </w:p>
+        </w:tc>
+        <w:tc>
+          <w:tcPr>
+            <w:tcW w:w="5063" w:type="dxa"/>
+          </w:tcPr>
+          <w:p>
+            <w:pPr>
+              <w:rPr>
+                <w:lang w:val="hu-HU"/>
+              </w:rPr>
+            </w:pPr>
+            <w:r>
+              <w:rPr>
+                <w:lang w:val="hu-HU"/>
+              </w:rPr>
+              <w:t>Amelyik teremben tartják az adott kurzust.</w:t>
+            </w:r>
+          </w:p>
+        </w:tc>
+      </w:tr>
+      <w:tr>
+        <w:tblPrEx>
+          <w:jc w:val="left"/>
+        </w:tblPrEx>
+        <w:trPr>
+          <w:trHeight w:val="594"/>
+        </w:trPr>
+        <w:tc>
+          <w:tcPr>
+            <w:tcW w:w="2286" w:type="dxa"/>
+          </w:tcPr>
+          <w:p>
+            <w:pPr>
+              <w:rPr>
+                <w:lang w:val="hu-HU"/>
+              </w:rPr>
+            </w:pPr>
+            <w:r>
+              <w:rPr>
+                <w:lang w:val="hu-HU"/>
+              </w:rPr>
+              <w:t>felvehető</w:t>
+            </w:r>
+          </w:p>
+        </w:tc>
+        <w:tc>
+          <w:tcPr>
+            <w:tcW w:w="3078" w:type="dxa"/>
+          </w:tcPr>
+          <w:p>
+            <w:pPr>
+              <w:rPr>
+                <w:lang w:val="hu-HU"/>
+              </w:rPr>
+            </w:pPr>
+            <w:proofErr w:type="gramStart"/>
+            <w:r>
+              <w:rPr>
+                <w:lang w:val="hu-HU"/>
+              </w:rPr>
+              <w:t>CHAR(</w:t>
+            </w:r>
+            <w:proofErr w:type="gramEnd"/>
+            <w:r>
+              <w:rPr>
+                <w:lang w:val="hu-HU"/>
+              </w:rPr>
+              <w:t>1)</w:t>
+            </w:r>
+          </w:p>
+        </w:tc>
+        <w:tc>
+          <w:tcPr>
+            <w:tcW w:w="5063" w:type="dxa"/>
+          </w:tcPr>
+          <w:p>
+            <w:pPr>
+              <w:rPr>
+                <w:lang w:val="hu-HU"/>
+              </w:rPr>
+            </w:pPr>
+            <w:r>
+              <w:rPr>
+                <w:lang w:val="hu-HU"/>
+              </w:rPr>
+              <w:t xml:space="preserve">Fel lehet-e venni az adott kurzust (nincs </w:t>
+            </w:r>
+            <w:proofErr w:type="gramStart"/>
+            <w:r>
+              <w:rPr>
+                <w:lang w:val="hu-HU"/>
+              </w:rPr>
+              <w:t>betelve,</w:t>
+            </w:r>
+            <w:proofErr w:type="gramEnd"/>
+            <w:r>
+              <w:rPr>
+                <w:lang w:val="hu-HU"/>
+              </w:rPr>
+              <w:t xml:space="preserve"> stb.)</w:t>
+            </w:r>
+          </w:p>
+        </w:tc>
+      </w:tr>
+      <w:tr>
+        <w:tblPrEx>
+          <w:jc w:val="left"/>
+        </w:tblPrEx>
+        <w:trPr>
+          <w:trHeight w:val="594"/>
+        </w:trPr>
+        <w:tc>
+          <w:tcPr>
+            <w:tcW w:w="2286" w:type="dxa"/>
+          </w:tcPr>
+          <w:p>
+            <w:pPr>
+              <w:rPr>
+                <w:lang w:val="hu-HU"/>
+              </w:rPr>
+            </w:pPr>
+            <w:r>
+              <w:rPr>
+                <w:lang w:val="hu-HU"/>
+              </w:rPr>
+              <w:t>vizsga-e</w:t>
+            </w:r>
+          </w:p>
+        </w:tc>
+        <w:tc>
+          <w:tcPr>
+            <w:tcW w:w="3078" w:type="dxa"/>
+          </w:tcPr>
+          <w:p>
+            <w:pPr>
+              <w:rPr>
+                <w:lang w:val="hu-HU"/>
+              </w:rPr>
+            </w:pPr>
+            <w:proofErr w:type="gramStart"/>
+            <w:r>
+              <w:rPr>
+                <w:lang w:val="hu-HU"/>
+              </w:rPr>
+              <w:t>CHAR(</w:t>
+            </w:r>
+            <w:proofErr w:type="gramEnd"/>
+            <w:r>
+              <w:rPr>
+                <w:lang w:val="hu-HU"/>
+              </w:rPr>
+              <w:t>1)</w:t>
+            </w:r>
+          </w:p>
+        </w:tc>
+        <w:tc>
+          <w:tcPr>
+            <w:tcW w:w="5063" w:type="dxa"/>
+          </w:tcPr>
+          <w:p>
+            <w:pPr>
+              <w:rPr>
+                <w:lang w:val="hu-HU"/>
+              </w:rPr>
+            </w:pPr>
+            <w:r>
+              <w:rPr>
+                <w:lang w:val="hu-HU"/>
+              </w:rPr>
+              <w:t>Az adott kurzus vizsga-e.</w:t>
+            </w:r>
+          </w:p>
+        </w:tc>
+      </w:tr>
+    </w:tbl>
+    <w:p>
+      <w:pPr>
+        <w:pStyle w:val="Heading2"/>
+        <w:rPr>
+          <w:b w:val="0"/>
+          <w:bCs w:val="0"/>
+          <w:i/>
+          <w:iCs/>
+        </w:rPr>
+      </w:pPr>
+    </w:p>
+    <w:p>
+      <w:pPr>
+        <w:pStyle w:val="Heading2"/>
+        <w:rPr>
+          <w:b w:val="0"/>
+          <w:bCs w:val="0"/>
+          <w:i/>
+          <w:iCs/>
+        </w:rPr>
+      </w:pPr>
+      <w:r>
+        <w:rPr>
+          <w:b w:val="0"/>
+          <w:bCs w:val="0"/>
+          <w:i/>
+          <w:iCs/>
+        </w:rPr>
+        <w:t>Terem:</w:t>
       </w:r>
     </w:p>
     <w:tbl>
@@ -13142,13 +13898,7 @@
               <w:rPr>
                 <w:lang w:val="hu-HU"/>
               </w:rPr>
-              <w:t>VARCHAR</w:t>
-            </w:r>
-            <w:r>
-              <w:rPr>
-                <w:lang w:val="hu-HU"/>
-              </w:rPr>
-              <w:t>2</w:t>
+              <w:t>NUMBER</w:t>
             </w:r>
           </w:p>
         </w:tc>
@@ -13167,7 +13917,7 @@
               <w:rPr>
                 <w:lang w:val="hu-HU"/>
               </w:rPr>
-              <w:t>A kurzus azonosítója, a kulcs.</w:t>
+              <w:t>A terem azonosítója, a kulcs.</w:t>
             </w:r>
           </w:p>
         </w:tc>
@@ -13192,7 +13942,7 @@
               <w:rPr>
                 <w:lang w:val="hu-HU"/>
               </w:rPr>
-              <w:t>név</w:t>
+              <w:t>férőhely</w:t>
             </w:r>
           </w:p>
         </w:tc>
@@ -13211,13 +13961,7 @@
               <w:rPr>
                 <w:lang w:val="hu-HU"/>
               </w:rPr>
-              <w:t>VARCHAR</w:t>
-            </w:r>
-            <w:r>
-              <w:rPr>
-                <w:lang w:val="hu-HU"/>
-              </w:rPr>
-              <w:t>2</w:t>
+              <w:t>NUMBER</w:t>
             </w:r>
           </w:p>
         </w:tc>
@@ -13236,401 +13980,7 @@
               <w:rPr>
                 <w:lang w:val="hu-HU"/>
               </w:rPr>
-              <w:t>A kurzus neve.</w:t>
-            </w:r>
-          </w:p>
-        </w:tc>
-      </w:tr>
-      <w:tr>
-        <w:trPr>
-          <w:trHeight w:val="594"/>
-          <w:jc w:val="center"/>
-        </w:trPr>
-        <w:tc>
-          <w:tcPr>
-            <w:tcW w:w="2286" w:type="dxa"/>
-            <w:vAlign w:val="center"/>
-          </w:tcPr>
-          <w:p>
-            <w:pPr>
-              <w:rPr>
-                <w:lang w:val="hu-HU"/>
-              </w:rPr>
-            </w:pPr>
-            <w:r>
-              <w:rPr>
-                <w:lang w:val="hu-HU"/>
-              </w:rPr>
-              <w:t>oktató</w:t>
-            </w:r>
-          </w:p>
-        </w:tc>
-        <w:tc>
-          <w:tcPr>
-            <w:tcW w:w="3078" w:type="dxa"/>
-            <w:vAlign w:val="center"/>
-          </w:tcPr>
-          <w:p>
-            <w:pPr>
-              <w:rPr>
-                <w:lang w:val="hu-HU"/>
-              </w:rPr>
-            </w:pPr>
-            <w:r>
-              <w:rPr>
-                <w:lang w:val="hu-HU"/>
-              </w:rPr>
-              <w:t>VARCHAR</w:t>
-            </w:r>
-            <w:r>
-              <w:rPr>
-                <w:lang w:val="hu-HU"/>
-              </w:rPr>
-              <w:t>2</w:t>
-            </w:r>
-          </w:p>
-        </w:tc>
-        <w:tc>
-          <w:tcPr>
-            <w:tcW w:w="5063" w:type="dxa"/>
-            <w:vAlign w:val="center"/>
-          </w:tcPr>
-          <w:p>
-            <w:pPr>
-              <w:rPr>
-                <w:lang w:val="hu-HU"/>
-              </w:rPr>
-            </w:pPr>
-            <w:r>
-              <w:rPr>
-                <w:lang w:val="hu-HU"/>
-              </w:rPr>
-              <w:t>A kurzus oktatója.</w:t>
-            </w:r>
-          </w:p>
-        </w:tc>
-      </w:tr>
-      <w:tr>
-        <w:trPr>
-          <w:trHeight w:val="594"/>
-          <w:jc w:val="center"/>
-        </w:trPr>
-        <w:tc>
-          <w:tcPr>
-            <w:tcW w:w="2286" w:type="dxa"/>
-            <w:vAlign w:val="center"/>
-          </w:tcPr>
-          <w:p>
-            <w:pPr>
-              <w:rPr>
-                <w:lang w:val="hu-HU"/>
-              </w:rPr>
-            </w:pPr>
-            <w:r>
-              <w:rPr>
-                <w:lang w:val="hu-HU"/>
-              </w:rPr>
-              <w:t>kezdés ideje</w:t>
-            </w:r>
-          </w:p>
-        </w:tc>
-        <w:tc>
-          <w:tcPr>
-            <w:tcW w:w="3078" w:type="dxa"/>
-            <w:vAlign w:val="center"/>
-          </w:tcPr>
-          <w:p>
-            <w:pPr>
-              <w:rPr>
-                <w:lang w:val="hu-HU"/>
-              </w:rPr>
-            </w:pPr>
-            <w:r>
-              <w:rPr>
-                <w:lang w:val="hu-HU"/>
-              </w:rPr>
-              <w:t>DATETIME</w:t>
-            </w:r>
-          </w:p>
-        </w:tc>
-        <w:tc>
-          <w:tcPr>
-            <w:tcW w:w="5063" w:type="dxa"/>
-            <w:vAlign w:val="center"/>
-          </w:tcPr>
-          <w:p>
-            <w:pPr>
-              <w:rPr>
-                <w:lang w:val="hu-HU"/>
-              </w:rPr>
-            </w:pPr>
-            <w:r>
-              <w:rPr>
-                <w:lang w:val="hu-HU"/>
-              </w:rPr>
-              <w:t>A kurzus kezdési időpontja.</w:t>
-            </w:r>
-          </w:p>
-        </w:tc>
-      </w:tr>
-      <w:tr>
-        <w:trPr>
-          <w:trHeight w:val="594"/>
-          <w:jc w:val="center"/>
-        </w:trPr>
-        <w:tc>
-          <w:tcPr>
-            <w:tcW w:w="2286" w:type="dxa"/>
-            <w:vAlign w:val="center"/>
-          </w:tcPr>
-          <w:p>
-            <w:pPr>
-              <w:rPr>
-                <w:lang w:val="hu-HU"/>
-              </w:rPr>
-            </w:pPr>
-            <w:r>
-              <w:rPr>
-                <w:lang w:val="hu-HU"/>
-              </w:rPr>
-              <w:t>Tantárgy.ID</w:t>
-            </w:r>
-          </w:p>
-        </w:tc>
-        <w:tc>
-          <w:tcPr>
-            <w:tcW w:w="3078" w:type="dxa"/>
-            <w:vAlign w:val="center"/>
-          </w:tcPr>
-          <w:p>
-            <w:pPr>
-              <w:rPr>
-                <w:lang w:val="hu-HU"/>
-              </w:rPr>
-            </w:pPr>
-            <w:r>
-              <w:rPr>
-                <w:lang w:val="hu-HU"/>
-              </w:rPr>
-              <w:t>VARCHAR</w:t>
-            </w:r>
-            <w:r>
-              <w:rPr>
-                <w:lang w:val="hu-HU"/>
-              </w:rPr>
-              <w:t>2</w:t>
-            </w:r>
-          </w:p>
-        </w:tc>
-        <w:tc>
-          <w:tcPr>
-            <w:tcW w:w="5063" w:type="dxa"/>
-            <w:vAlign w:val="center"/>
-          </w:tcPr>
-          <w:p>
-            <w:pPr>
-              <w:rPr>
-                <w:lang w:val="hu-HU"/>
-              </w:rPr>
-            </w:pPr>
-            <w:r>
-              <w:rPr>
-                <w:lang w:val="hu-HU"/>
-              </w:rPr>
-              <w:t>Amelyik tantárgy kurzusa(órája).</w:t>
-            </w:r>
-          </w:p>
-        </w:tc>
-      </w:tr>
-      <w:tr>
-        <w:tblPrEx>
-          <w:jc w:val="left"/>
-        </w:tblPrEx>
-        <w:trPr>
-          <w:trHeight w:val="594"/>
-        </w:trPr>
-        <w:tc>
-          <w:tcPr>
-            <w:tcW w:w="2286" w:type="dxa"/>
-          </w:tcPr>
-          <w:p>
-            <w:pPr>
-              <w:rPr>
-                <w:lang w:val="hu-HU"/>
-              </w:rPr>
-            </w:pPr>
-            <w:r>
-              <w:rPr>
-                <w:lang w:val="hu-HU"/>
-              </w:rPr>
-              <w:lastRenderedPageBreak/>
-              <w:t>Terem.ID</w:t>
-            </w:r>
-          </w:p>
-        </w:tc>
-        <w:tc>
-          <w:tcPr>
-            <w:tcW w:w="3078" w:type="dxa"/>
-          </w:tcPr>
-          <w:p>
-            <w:pPr>
-              <w:rPr>
-                <w:lang w:val="hu-HU"/>
-              </w:rPr>
-            </w:pPr>
-            <w:r>
-              <w:rPr>
-                <w:lang w:val="hu-HU"/>
-              </w:rPr>
-              <w:t>VARCHAR</w:t>
-            </w:r>
-            <w:r>
-              <w:rPr>
-                <w:lang w:val="hu-HU"/>
-              </w:rPr>
-              <w:t>2</w:t>
-            </w:r>
-          </w:p>
-        </w:tc>
-        <w:tc>
-          <w:tcPr>
-            <w:tcW w:w="5063" w:type="dxa"/>
-          </w:tcPr>
-          <w:p>
-            <w:pPr>
-              <w:rPr>
-                <w:lang w:val="hu-HU"/>
-              </w:rPr>
-            </w:pPr>
-            <w:r>
-              <w:rPr>
-                <w:lang w:val="hu-HU"/>
-              </w:rPr>
-              <w:t>Amelyik teremben tartják az adott kurzust.</w:t>
-            </w:r>
-          </w:p>
-        </w:tc>
-      </w:tr>
-      <w:tr>
-        <w:tblPrEx>
-          <w:jc w:val="left"/>
-        </w:tblPrEx>
-        <w:trPr>
-          <w:trHeight w:val="594"/>
-        </w:trPr>
-        <w:tc>
-          <w:tcPr>
-            <w:tcW w:w="2286" w:type="dxa"/>
-          </w:tcPr>
-          <w:p>
-            <w:pPr>
-              <w:rPr>
-                <w:lang w:val="hu-HU"/>
-              </w:rPr>
-            </w:pPr>
-            <w:r>
-              <w:rPr>
-                <w:lang w:val="hu-HU"/>
-              </w:rPr>
-              <w:t>felvehető</w:t>
-            </w:r>
-          </w:p>
-        </w:tc>
-        <w:tc>
-          <w:tcPr>
-            <w:tcW w:w="3078" w:type="dxa"/>
-          </w:tcPr>
-          <w:p>
-            <w:pPr>
-              <w:rPr>
-                <w:lang w:val="hu-HU"/>
-              </w:rPr>
-            </w:pPr>
-            <w:r>
-              <w:rPr>
-                <w:lang w:val="hu-HU"/>
-              </w:rPr>
-              <w:t>BOOLEAN</w:t>
-            </w:r>
-          </w:p>
-        </w:tc>
-        <w:tc>
-          <w:tcPr>
-            <w:tcW w:w="5063" w:type="dxa"/>
-          </w:tcPr>
-          <w:p>
-            <w:pPr>
-              <w:rPr>
-                <w:lang w:val="hu-HU"/>
-              </w:rPr>
-            </w:pPr>
-            <w:r>
-              <w:rPr>
-                <w:lang w:val="hu-HU"/>
-              </w:rPr>
-              <w:t>Fel lehet-e venni az adott kurzust (nincs betelve, stb.)</w:t>
-            </w:r>
-          </w:p>
-        </w:tc>
-      </w:tr>
-      <w:tr>
-        <w:tblPrEx>
-          <w:jc w:val="left"/>
-        </w:tblPrEx>
-        <w:trPr>
-          <w:trHeight w:val="594"/>
-        </w:trPr>
-        <w:tc>
-          <w:tcPr>
-            <w:tcW w:w="2286" w:type="dxa"/>
-          </w:tcPr>
-          <w:p>
-            <w:pPr>
-              <w:rPr>
-                <w:lang w:val="hu-HU"/>
-              </w:rPr>
-            </w:pPr>
-            <w:r>
-              <w:rPr>
-                <w:lang w:val="hu-HU"/>
-              </w:rPr>
-              <w:t>vizsga-e</w:t>
-            </w:r>
-          </w:p>
-        </w:tc>
-        <w:tc>
-          <w:tcPr>
-            <w:tcW w:w="3078" w:type="dxa"/>
-          </w:tcPr>
-          <w:p>
-            <w:pPr>
-              <w:rPr>
-                <w:lang w:val="hu-HU"/>
-              </w:rPr>
-            </w:pPr>
-            <w:r>
-              <w:rPr>
-                <w:lang w:val="hu-HU"/>
-              </w:rPr>
-              <w:t>BOOLEAN</w:t>
-            </w:r>
-          </w:p>
-        </w:tc>
-        <w:tc>
-          <w:tcPr>
-            <w:tcW w:w="5063" w:type="dxa"/>
-          </w:tcPr>
-          <w:p>
-            <w:pPr>
-              <w:rPr>
-                <w:lang w:val="hu-HU"/>
-              </w:rPr>
-            </w:pPr>
-            <w:r>
-              <w:rPr>
-                <w:lang w:val="hu-HU"/>
-              </w:rPr>
-              <w:t>Az adott kurzus vizsga-e.</w:t>
+              <w:t>A terem kapacitása.</w:t>
             </w:r>
           </w:p>
         </w:tc>
@@ -13646,17 +13996,17 @@
           <w:iCs/>
         </w:rPr>
       </w:pPr>
-    </w:p>
-    <w:p>
-      <w:pPr>
-        <w:pStyle w:val="Heading2"/>
+      <w:proofErr w:type="spellStart"/>
+      <w:r>
         <w:rPr>
           <w:b w:val="0"/>
           <w:bCs w:val="0"/>
           <w:i/>
           <w:iCs/>
         </w:rPr>
-      </w:pPr>
+        <w:t>Kötelező</w:t>
+      </w:r>
+      <w:proofErr w:type="spellEnd"/>
       <w:r>
         <w:rPr>
           <w:b w:val="0"/>
@@ -13664,7 +14014,7 @@
           <w:i/>
           <w:iCs/>
         </w:rPr>
-        <w:t>Terem:</w:t>
+        <w:t>:</w:t>
       </w:r>
     </w:p>
     <w:tbl>
@@ -13774,7 +14124,7 @@
               <w:rPr>
                 <w:lang w:val="hu-HU"/>
               </w:rPr>
-              <w:t>ID</w:t>
+              <w:t>Szak.ID</w:t>
             </w:r>
           </w:p>
         </w:tc>
@@ -13793,13 +14143,7 @@
               <w:rPr>
                 <w:lang w:val="hu-HU"/>
               </w:rPr>
-              <w:t>VARCHAR</w:t>
-            </w:r>
-            <w:r>
-              <w:rPr>
-                <w:lang w:val="hu-HU"/>
-              </w:rPr>
-              <w:t>2</w:t>
+              <w:t>NUMBER</w:t>
             </w:r>
           </w:p>
         </w:tc>
@@ -13818,7 +14162,7 @@
               <w:rPr>
                 <w:lang w:val="hu-HU"/>
               </w:rPr>
-              <w:t>A terem azonosítója, a kulcs.</w:t>
+              <w:t>A szak azonosítója. (kulcs)</w:t>
             </w:r>
           </w:p>
         </w:tc>
@@ -13843,7 +14187,7 @@
               <w:rPr>
                 <w:lang w:val="hu-HU"/>
               </w:rPr>
-              <w:t>férőhely</w:t>
+              <w:t>Tantárgy.ID</w:t>
             </w:r>
           </w:p>
         </w:tc>
@@ -13862,7 +14206,7 @@
               <w:rPr>
                 <w:lang w:val="hu-HU"/>
               </w:rPr>
-              <w:t>INT</w:t>
+              <w:t>NUMBER</w:t>
             </w:r>
           </w:p>
         </w:tc>
@@ -13881,7 +14225,7 @@
               <w:rPr>
                 <w:lang w:val="hu-HU"/>
               </w:rPr>
-              <w:t>A terem kapacitása.</w:t>
+              <w:t>A tantárgy azonosítója. (kulcs)</w:t>
             </w:r>
           </w:p>
         </w:tc>
@@ -13905,7 +14249,7 @@
           <w:i/>
           <w:iCs/>
         </w:rPr>
-        <w:t>Kötelező</w:t>
+        <w:t>Előfeltétel</w:t>
       </w:r>
       <w:proofErr w:type="spellEnd"/>
       <w:r>
@@ -14025,7 +14369,7 @@
               <w:rPr>
                 <w:lang w:val="hu-HU"/>
               </w:rPr>
-              <w:t>Szak.ID</w:t>
+              <w:t>Tantárgy.ID</w:t>
             </w:r>
           </w:p>
         </w:tc>
@@ -14044,13 +14388,7 @@
               <w:rPr>
                 <w:lang w:val="hu-HU"/>
               </w:rPr>
-              <w:t>VARCHAR</w:t>
-            </w:r>
-            <w:r>
-              <w:rPr>
-                <w:lang w:val="hu-HU"/>
-              </w:rPr>
-              <w:t>2</w:t>
+              <w:t>NUMBER</w:t>
             </w:r>
           </w:p>
         </w:tc>
@@ -14069,7 +14407,7 @@
               <w:rPr>
                 <w:lang w:val="hu-HU"/>
               </w:rPr>
-              <w:t>A szak azonosítója. (kulcs)</w:t>
+              <w:t>A tantárgy azonosítója. (kulcs)</w:t>
             </w:r>
           </w:p>
         </w:tc>
@@ -14113,13 +14451,7 @@
               <w:rPr>
                 <w:lang w:val="hu-HU"/>
               </w:rPr>
-              <w:t>VARCHAR</w:t>
-            </w:r>
-            <w:r>
-              <w:rPr>
-                <w:lang w:val="hu-HU"/>
-              </w:rPr>
-              <w:t>2</w:t>
+              <w:t>NUMBER</w:t>
             </w:r>
           </w:p>
         </w:tc>
@@ -14162,7 +14494,7 @@
           <w:i/>
           <w:iCs/>
         </w:rPr>
-        <w:t>Előfeltétel</w:t>
+        <w:t>Felvette</w:t>
       </w:r>
       <w:proofErr w:type="spellEnd"/>
       <w:r>
@@ -14282,7 +14614,7 @@
               <w:rPr>
                 <w:lang w:val="hu-HU"/>
               </w:rPr>
-              <w:t>Tantárgy.ID</w:t>
+              <w:t>Felhasználó.PS-kód</w:t>
             </w:r>
           </w:p>
         </w:tc>
@@ -14309,6 +14641,12 @@
               </w:rPr>
               <w:t>2</w:t>
             </w:r>
+            <w:r>
+              <w:rPr>
+                <w:lang w:val="hu-HU"/>
+              </w:rPr>
+              <w:t>(20)</w:t>
+            </w:r>
           </w:p>
         </w:tc>
         <w:tc>
@@ -14326,7 +14664,7 @@
               <w:rPr>
                 <w:lang w:val="hu-HU"/>
               </w:rPr>
-              <w:t>A tantárgy azonosítója. (kulcs)</w:t>
+              <w:t>A felhasználó azonosítója. (kulcs)</w:t>
             </w:r>
           </w:p>
         </w:tc>
@@ -14370,13 +14708,7 @@
               <w:rPr>
                 <w:lang w:val="hu-HU"/>
               </w:rPr>
-              <w:t>VARCHAR</w:t>
-            </w:r>
-            <w:r>
-              <w:rPr>
-                <w:lang w:val="hu-HU"/>
-              </w:rPr>
-              <w:t>2</w:t>
+              <w:t>NUMBER</w:t>
             </w:r>
           </w:p>
         </w:tc>
@@ -14396,6 +14728,144 @@
                 <w:lang w:val="hu-HU"/>
               </w:rPr>
               <w:t>A tantárgy azonosítója. (kulcs)</w:t>
+            </w:r>
+          </w:p>
+        </w:tc>
+      </w:tr>
+      <w:tr>
+        <w:trPr>
+          <w:trHeight w:val="594"/>
+          <w:jc w:val="center"/>
+        </w:trPr>
+        <w:tc>
+          <w:tcPr>
+            <w:tcW w:w="2286" w:type="dxa"/>
+            <w:vAlign w:val="center"/>
+          </w:tcPr>
+          <w:p>
+            <w:pPr>
+              <w:rPr>
+                <w:lang w:val="hu-HU"/>
+              </w:rPr>
+            </w:pPr>
+            <w:r>
+              <w:rPr>
+                <w:lang w:val="hu-HU"/>
+              </w:rPr>
+              <w:t>állapot</w:t>
+            </w:r>
+          </w:p>
+        </w:tc>
+        <w:tc>
+          <w:tcPr>
+            <w:tcW w:w="3078" w:type="dxa"/>
+            <w:vAlign w:val="center"/>
+          </w:tcPr>
+          <w:p>
+            <w:pPr>
+              <w:rPr>
+                <w:lang w:val="hu-HU"/>
+              </w:rPr>
+            </w:pPr>
+            <w:r>
+              <w:rPr>
+                <w:lang w:val="hu-HU"/>
+              </w:rPr>
+              <w:t>VARCHAR</w:t>
+            </w:r>
+            <w:r>
+              <w:rPr>
+                <w:lang w:val="hu-HU"/>
+              </w:rPr>
+              <w:t>2</w:t>
+            </w:r>
+            <w:r>
+              <w:rPr>
+                <w:lang w:val="hu-HU"/>
+              </w:rPr>
+              <w:t>(20)</w:t>
+            </w:r>
+          </w:p>
+        </w:tc>
+        <w:tc>
+          <w:tcPr>
+            <w:tcW w:w="5063" w:type="dxa"/>
+            <w:vAlign w:val="center"/>
+          </w:tcPr>
+          <w:p>
+            <w:pPr>
+              <w:rPr>
+                <w:lang w:val="hu-HU"/>
+              </w:rPr>
+            </w:pPr>
+            <w:r>
+              <w:rPr>
+                <w:lang w:val="hu-HU"/>
+              </w:rPr>
+              <w:t>Felvette-e, elvégezte-e stb.</w:t>
+            </w:r>
+          </w:p>
+        </w:tc>
+      </w:tr>
+      <w:tr>
+        <w:trPr>
+          <w:trHeight w:val="594"/>
+          <w:jc w:val="center"/>
+        </w:trPr>
+        <w:tc>
+          <w:tcPr>
+            <w:tcW w:w="2286" w:type="dxa"/>
+            <w:vAlign w:val="center"/>
+          </w:tcPr>
+          <w:p>
+            <w:pPr>
+              <w:rPr>
+                <w:lang w:val="hu-HU"/>
+              </w:rPr>
+            </w:pPr>
+            <w:r>
+              <w:rPr>
+                <w:lang w:val="hu-HU"/>
+              </w:rPr>
+              <w:t>jegy</w:t>
+            </w:r>
+          </w:p>
+        </w:tc>
+        <w:tc>
+          <w:tcPr>
+            <w:tcW w:w="3078" w:type="dxa"/>
+            <w:vAlign w:val="center"/>
+          </w:tcPr>
+          <w:p>
+            <w:pPr>
+              <w:rPr>
+                <w:lang w:val="hu-HU"/>
+              </w:rPr>
+            </w:pPr>
+            <w:r>
+              <w:rPr>
+                <w:lang w:val="hu-HU"/>
+              </w:rPr>
+              <w:t>NUMBER</w:t>
+            </w:r>
+          </w:p>
+        </w:tc>
+        <w:tc>
+          <w:tcPr>
+            <w:tcW w:w="5063" w:type="dxa"/>
+            <w:vAlign w:val="center"/>
+          </w:tcPr>
+          <w:p>
+            <w:pPr>
+              <w:rPr>
+                <w:lang w:val="hu-HU"/>
+              </w:rPr>
+            </w:pPr>
+            <w:r>
+              <w:rPr>
+                <w:lang w:val="hu-HU"/>
+              </w:rPr>
+              <w:t>Milyen jegyet kapott rá (ha elvégezte).</w:t>
             </w:r>
           </w:p>
         </w:tc>
@@ -14411,17 +14881,19 @@
           <w:iCs/>
         </w:rPr>
       </w:pPr>
-      <w:proofErr w:type="spellStart"/>
-      <w:r>
+    </w:p>
+    <w:p>
+      <w:pPr>
+        <w:pStyle w:val="Heading2"/>
+        <w:keepLines w:val="0"/>
+        <w:pageBreakBefore/>
         <w:rPr>
           <w:b w:val="0"/>
           <w:bCs w:val="0"/>
           <w:i/>
           <w:iCs/>
         </w:rPr>
-        <w:t>Felvette</w:t>
-      </w:r>
-      <w:proofErr w:type="spellEnd"/>
+      </w:pPr>
       <w:r>
         <w:rPr>
           <w:b w:val="0"/>
@@ -14429,7 +14901,8 @@
           <w:i/>
           <w:iCs/>
         </w:rPr>
-        <w:t>:</w:t>
+        <w:lastRenderedPageBreak/>
+        <w:t>Poszt:</w:t>
       </w:r>
     </w:p>
     <w:tbl>
@@ -14539,7 +15012,7 @@
               <w:rPr>
                 <w:lang w:val="hu-HU"/>
               </w:rPr>
-              <w:t>Felhasználó.PS-kód</w:t>
+              <w:t>ID</w:t>
             </w:r>
           </w:p>
         </w:tc>
@@ -14558,13 +15031,7 @@
               <w:rPr>
                 <w:lang w:val="hu-HU"/>
               </w:rPr>
-              <w:t>VARCHAR</w:t>
-            </w:r>
-            <w:r>
-              <w:rPr>
-                <w:lang w:val="hu-HU"/>
-              </w:rPr>
-              <w:t>2</w:t>
+              <w:t>NUMBER</w:t>
             </w:r>
           </w:p>
         </w:tc>
@@ -14583,7 +15050,7 @@
               <w:rPr>
                 <w:lang w:val="hu-HU"/>
               </w:rPr>
-              <w:t>A felhasználó azonosítója. (kulcs)</w:t>
+              <w:t>A poszt azonosítója, a kulcs.</w:t>
             </w:r>
           </w:p>
         </w:tc>
@@ -14608,7 +15075,7 @@
               <w:rPr>
                 <w:lang w:val="hu-HU"/>
               </w:rPr>
-              <w:t>Tantárgy.ID</w:t>
+              <w:t>Felhasználó.PS-kód</w:t>
             </w:r>
           </w:p>
         </w:tc>
@@ -14635,6 +15102,12 @@
               </w:rPr>
               <w:t>2</w:t>
             </w:r>
+            <w:r>
+              <w:rPr>
+                <w:lang w:val="hu-HU"/>
+              </w:rPr>
+              <w:t>(20)</w:t>
+            </w:r>
           </w:p>
         </w:tc>
         <w:tc>
@@ -14652,7 +15125,7 @@
               <w:rPr>
                 <w:lang w:val="hu-HU"/>
               </w:rPr>
-              <w:t>A tantárgy azonosítója. (kulcs)</w:t>
+              <w:t>Aki a posztot írta, a felhasználó azonosítója.</w:t>
             </w:r>
           </w:p>
         </w:tc>
@@ -14677,7 +15150,7 @@
               <w:rPr>
                 <w:lang w:val="hu-HU"/>
               </w:rPr>
-              <w:t>állapot</w:t>
+              <w:t>tartalom</w:t>
             </w:r>
           </w:p>
         </w:tc>
@@ -14704,6 +15177,12 @@
               </w:rPr>
               <w:t>2</w:t>
             </w:r>
+            <w:r>
+              <w:rPr>
+                <w:lang w:val="hu-HU"/>
+              </w:rPr>
+              <w:t>(250)</w:t>
+            </w:r>
           </w:p>
         </w:tc>
         <w:tc>
@@ -14721,70 +15200,7 @@
               <w:rPr>
                 <w:lang w:val="hu-HU"/>
               </w:rPr>
-              <w:t>Felvette-e, elvégezte-e stb.</w:t>
-            </w:r>
-          </w:p>
-        </w:tc>
-      </w:tr>
-      <w:tr>
-        <w:trPr>
-          <w:trHeight w:val="594"/>
-          <w:jc w:val="center"/>
-        </w:trPr>
-        <w:tc>
-          <w:tcPr>
-            <w:tcW w:w="2286" w:type="dxa"/>
-            <w:vAlign w:val="center"/>
-          </w:tcPr>
-          <w:p>
-            <w:pPr>
-              <w:rPr>
-                <w:lang w:val="hu-HU"/>
-              </w:rPr>
-            </w:pPr>
-            <w:r>
-              <w:rPr>
-                <w:lang w:val="hu-HU"/>
-              </w:rPr>
-              <w:t>jegy</w:t>
-            </w:r>
-          </w:p>
-        </w:tc>
-        <w:tc>
-          <w:tcPr>
-            <w:tcW w:w="3078" w:type="dxa"/>
-            <w:vAlign w:val="center"/>
-          </w:tcPr>
-          <w:p>
-            <w:pPr>
-              <w:rPr>
-                <w:lang w:val="hu-HU"/>
-              </w:rPr>
-            </w:pPr>
-            <w:r>
-              <w:rPr>
-                <w:lang w:val="hu-HU"/>
-              </w:rPr>
-              <w:t>INT</w:t>
-            </w:r>
-          </w:p>
-        </w:tc>
-        <w:tc>
-          <w:tcPr>
-            <w:tcW w:w="5063" w:type="dxa"/>
-            <w:vAlign w:val="center"/>
-          </w:tcPr>
-          <w:p>
-            <w:pPr>
-              <w:rPr>
-                <w:lang w:val="hu-HU"/>
-              </w:rPr>
-            </w:pPr>
-            <w:r>
-              <w:rPr>
-                <w:lang w:val="hu-HU"/>
-              </w:rPr>
-              <w:t>Milyen jegyet kapott rá (ha elvégezte).</w:t>
+              <w:t>A poszt tartalma, szöveg formájában.</w:t>
             </w:r>
           </w:p>
         </w:tc>
@@ -14800,19 +15216,17 @@
           <w:iCs/>
         </w:rPr>
       </w:pPr>
-    </w:p>
-    <w:p>
-      <w:pPr>
-        <w:pStyle w:val="Heading2"/>
-        <w:keepLines w:val="0"/>
-        <w:pageBreakBefore/>
+      <w:proofErr w:type="spellStart"/>
+      <w:r>
         <w:rPr>
           <w:b w:val="0"/>
           <w:bCs w:val="0"/>
           <w:i/>
           <w:iCs/>
         </w:rPr>
-      </w:pPr>
+        <w:t>Komment</w:t>
+      </w:r>
+      <w:proofErr w:type="spellEnd"/>
       <w:r>
         <w:rPr>
           <w:b w:val="0"/>
@@ -14820,8 +15234,7 @@
           <w:i/>
           <w:iCs/>
         </w:rPr>
-        <w:lastRenderedPageBreak/>
-        <w:t>Poszt:</w:t>
+        <w:t>:</w:t>
       </w:r>
     </w:p>
     <w:tbl>
@@ -14950,7 +15363,7 @@
               <w:rPr>
                 <w:lang w:val="hu-HU"/>
               </w:rPr>
-              <w:t>INT</w:t>
+              <w:t>NUMBER</w:t>
             </w:r>
           </w:p>
         </w:tc>
@@ -14969,7 +15382,94 @@
               <w:rPr>
                 <w:lang w:val="hu-HU"/>
               </w:rPr>
-              <w:t>A poszt azonosítója, a kulcs.</w:t>
+              <w:t xml:space="preserve">A </w:t>
+            </w:r>
+            <w:r>
+              <w:rPr>
+                <w:lang w:val="hu-HU"/>
+              </w:rPr>
+              <w:t>komment</w:t>
+            </w:r>
+            <w:r>
+              <w:rPr>
+                <w:lang w:val="hu-HU"/>
+              </w:rPr>
+              <w:t xml:space="preserve"> azonosítója</w:t>
+            </w:r>
+            <w:r>
+              <w:rPr>
+                <w:lang w:val="hu-HU"/>
+              </w:rPr>
+              <w:t>. (kulcs)</w:t>
+            </w:r>
+          </w:p>
+        </w:tc>
+      </w:tr>
+      <w:tr>
+        <w:trPr>
+          <w:trHeight w:val="500"/>
+          <w:jc w:val="center"/>
+        </w:trPr>
+        <w:tc>
+          <w:tcPr>
+            <w:tcW w:w="2286" w:type="dxa"/>
+            <w:vAlign w:val="center"/>
+          </w:tcPr>
+          <w:p>
+            <w:pPr>
+              <w:rPr>
+                <w:lang w:val="hu-HU"/>
+              </w:rPr>
+            </w:pPr>
+            <w:r>
+              <w:rPr>
+                <w:lang w:val="hu-HU"/>
+              </w:rPr>
+              <w:t>Poszt.ID</w:t>
+            </w:r>
+          </w:p>
+        </w:tc>
+        <w:tc>
+          <w:tcPr>
+            <w:tcW w:w="3078" w:type="dxa"/>
+            <w:vAlign w:val="center"/>
+          </w:tcPr>
+          <w:p>
+            <w:pPr>
+              <w:rPr>
+                <w:lang w:val="hu-HU"/>
+              </w:rPr>
+            </w:pPr>
+            <w:r>
+              <w:rPr>
+                <w:lang w:val="hu-HU"/>
+              </w:rPr>
+              <w:t>NUMBER</w:t>
+            </w:r>
+          </w:p>
+        </w:tc>
+        <w:tc>
+          <w:tcPr>
+            <w:tcW w:w="5063" w:type="dxa"/>
+            <w:vAlign w:val="center"/>
+          </w:tcPr>
+          <w:p>
+            <w:pPr>
+              <w:rPr>
+                <w:lang w:val="hu-HU"/>
+              </w:rPr>
+            </w:pPr>
+            <w:r>
+              <w:rPr>
+                <w:lang w:val="hu-HU"/>
+              </w:rPr>
+              <w:t>A poszt, amihez a komment tartozik</w:t>
+            </w:r>
+            <w:r>
+              <w:rPr>
+                <w:lang w:val="hu-HU"/>
+              </w:rPr>
+              <w:t>.</w:t>
             </w:r>
           </w:p>
         </w:tc>
@@ -15013,13 +15513,13 @@
               <w:rPr>
                 <w:lang w:val="hu-HU"/>
               </w:rPr>
-              <w:t>VARCHAR</w:t>
-            </w:r>
-            <w:r>
-              <w:rPr>
-                <w:lang w:val="hu-HU"/>
-              </w:rPr>
-              <w:t>2</w:t>
+              <w:t>VARCHAR2</w:t>
+            </w:r>
+            <w:r>
+              <w:rPr>
+                <w:lang w:val="hu-HU"/>
+              </w:rPr>
+              <w:t>(20)</w:t>
             </w:r>
           </w:p>
         </w:tc>
@@ -15038,7 +15538,7 @@
               <w:rPr>
                 <w:lang w:val="hu-HU"/>
               </w:rPr>
-              <w:t>Aki a posztot írta, a felhasználó azonosítója.</w:t>
+              <w:t>A kommentet író felhasználó azonosítója.</w:t>
             </w:r>
           </w:p>
         </w:tc>
@@ -15082,13 +15582,13 @@
               <w:rPr>
                 <w:lang w:val="hu-HU"/>
               </w:rPr>
-              <w:t>VARCHAR</w:t>
-            </w:r>
-            <w:r>
-              <w:rPr>
-                <w:lang w:val="hu-HU"/>
-              </w:rPr>
-              <w:t>2</w:t>
+              <w:t>VARCHAR2</w:t>
+            </w:r>
+            <w:r>
+              <w:rPr>
+                <w:lang w:val="hu-HU"/>
+              </w:rPr>
+              <w:t>(200)</w:t>
             </w:r>
           </w:p>
         </w:tc>
@@ -15107,327 +15607,7 @@
               <w:rPr>
                 <w:lang w:val="hu-HU"/>
               </w:rPr>
-              <w:t>A poszt tartalma, szöveg formájában.</w:t>
-            </w:r>
-          </w:p>
-        </w:tc>
-      </w:tr>
-    </w:tbl>
-    <w:p>
-      <w:pPr>
-        <w:pStyle w:val="Heading2"/>
-        <w:rPr>
-          <w:b w:val="0"/>
-          <w:bCs w:val="0"/>
-          <w:i/>
-          <w:iCs/>
-        </w:rPr>
-      </w:pPr>
-      <w:proofErr w:type="spellStart"/>
-      <w:r>
-        <w:rPr>
-          <w:b w:val="0"/>
-          <w:bCs w:val="0"/>
-          <w:i/>
-          <w:iCs/>
-        </w:rPr>
-        <w:t>Komment</w:t>
-      </w:r>
-      <w:proofErr w:type="spellEnd"/>
-      <w:r>
-        <w:rPr>
-          <w:b w:val="0"/>
-          <w:bCs w:val="0"/>
-          <w:i/>
-          <w:iCs/>
-        </w:rPr>
-        <w:t>:</w:t>
-      </w:r>
-    </w:p>
-    <w:tbl>
-      <w:tblPr>
-        <w:tblStyle w:val="TableGrid"/>
-        <w:tblW w:w="0" w:type="auto"/>
-        <w:jc w:val="center"/>
-        <w:tblLook w:val="04A0" w:firstRow="1" w:lastRow="0" w:firstColumn="1" w:lastColumn="0" w:noHBand="0" w:noVBand="1"/>
-      </w:tblPr>
-      <w:tblGrid>
-        <w:gridCol w:w="2286"/>
-        <w:gridCol w:w="3078"/>
-        <w:gridCol w:w="5063"/>
-      </w:tblGrid>
-      <w:tr>
-        <w:trPr>
-          <w:trHeight w:val="500"/>
-          <w:jc w:val="center"/>
-        </w:trPr>
-        <w:tc>
-          <w:tcPr>
-            <w:tcW w:w="2286" w:type="dxa"/>
-            <w:shd w:val="pct45" w:color="auto" w:fill="auto"/>
-            <w:vAlign w:val="center"/>
-          </w:tcPr>
-          <w:p>
-            <w:pPr>
-              <w:jc w:val="center"/>
-              <w:rPr>
-                <w:b/>
-                <w:lang w:val="hu-HU"/>
-              </w:rPr>
-            </w:pPr>
-            <w:r>
-              <w:rPr>
-                <w:b/>
-                <w:lang w:val="hu-HU"/>
-              </w:rPr>
-              <w:t>Név</w:t>
-            </w:r>
-          </w:p>
-        </w:tc>
-        <w:tc>
-          <w:tcPr>
-            <w:tcW w:w="3078" w:type="dxa"/>
-            <w:shd w:val="pct45" w:color="auto" w:fill="auto"/>
-            <w:vAlign w:val="center"/>
-          </w:tcPr>
-          <w:p>
-            <w:pPr>
-              <w:jc w:val="center"/>
-              <w:rPr>
-                <w:b/>
-                <w:lang w:val="hu-HU"/>
-              </w:rPr>
-            </w:pPr>
-            <w:r>
-              <w:rPr>
-                <w:b/>
-                <w:lang w:val="hu-HU"/>
-              </w:rPr>
-              <w:t>Típus</w:t>
-            </w:r>
-          </w:p>
-        </w:tc>
-        <w:tc>
-          <w:tcPr>
-            <w:tcW w:w="5063" w:type="dxa"/>
-            <w:shd w:val="pct45" w:color="auto" w:fill="auto"/>
-            <w:vAlign w:val="center"/>
-          </w:tcPr>
-          <w:p>
-            <w:pPr>
-              <w:jc w:val="center"/>
-              <w:rPr>
-                <w:b/>
-                <w:lang w:val="hu-HU"/>
-              </w:rPr>
-            </w:pPr>
-            <w:r>
-              <w:rPr>
-                <w:b/>
-                <w:lang w:val="hu-HU"/>
-              </w:rPr>
-              <w:t>Leírás</w:t>
-            </w:r>
-          </w:p>
-        </w:tc>
-      </w:tr>
-      <w:tr>
-        <w:trPr>
-          <w:trHeight w:val="500"/>
-          <w:jc w:val="center"/>
-        </w:trPr>
-        <w:tc>
-          <w:tcPr>
-            <w:tcW w:w="2286" w:type="dxa"/>
-            <w:vAlign w:val="center"/>
-          </w:tcPr>
-          <w:p>
-            <w:pPr>
-              <w:rPr>
-                <w:lang w:val="hu-HU"/>
-              </w:rPr>
-            </w:pPr>
-            <w:r>
-              <w:rPr>
-                <w:lang w:val="hu-HU"/>
-              </w:rPr>
-              <w:t>Poszt.ID</w:t>
-            </w:r>
-          </w:p>
-        </w:tc>
-        <w:tc>
-          <w:tcPr>
-            <w:tcW w:w="3078" w:type="dxa"/>
-            <w:vAlign w:val="center"/>
-          </w:tcPr>
-          <w:p>
-            <w:pPr>
-              <w:rPr>
-                <w:lang w:val="hu-HU"/>
-              </w:rPr>
-            </w:pPr>
-            <w:r>
-              <w:rPr>
-                <w:lang w:val="hu-HU"/>
-              </w:rPr>
-              <w:t>INT</w:t>
-            </w:r>
-          </w:p>
-        </w:tc>
-        <w:tc>
-          <w:tcPr>
-            <w:tcW w:w="5063" w:type="dxa"/>
-            <w:vAlign w:val="center"/>
-          </w:tcPr>
-          <w:p>
-            <w:pPr>
-              <w:rPr>
-                <w:lang w:val="hu-HU"/>
-              </w:rPr>
-            </w:pPr>
-            <w:r>
-              <w:rPr>
-                <w:lang w:val="hu-HU"/>
-              </w:rPr>
-              <w:t>A poszt, amihez a komment tartozik. (kulcs)</w:t>
-            </w:r>
-          </w:p>
-        </w:tc>
-      </w:tr>
-      <w:tr>
-        <w:trPr>
-          <w:trHeight w:val="594"/>
-          <w:jc w:val="center"/>
-        </w:trPr>
-        <w:tc>
-          <w:tcPr>
-            <w:tcW w:w="2286" w:type="dxa"/>
-            <w:vAlign w:val="center"/>
-          </w:tcPr>
-          <w:p>
-            <w:pPr>
-              <w:rPr>
-                <w:lang w:val="hu-HU"/>
-              </w:rPr>
-            </w:pPr>
-            <w:r>
-              <w:rPr>
-                <w:lang w:val="hu-HU"/>
-              </w:rPr>
-              <w:t>Felhasználó.PS-kód</w:t>
-            </w:r>
-          </w:p>
-        </w:tc>
-        <w:tc>
-          <w:tcPr>
-            <w:tcW w:w="3078" w:type="dxa"/>
-            <w:vAlign w:val="center"/>
-          </w:tcPr>
-          <w:p>
-            <w:pPr>
-              <w:rPr>
-                <w:lang w:val="hu-HU"/>
-              </w:rPr>
-            </w:pPr>
-            <w:r>
-              <w:rPr>
-                <w:lang w:val="hu-HU"/>
-              </w:rPr>
-              <w:t>VARCHAR</w:t>
-            </w:r>
-            <w:r>
-              <w:rPr>
-                <w:lang w:val="hu-HU"/>
-              </w:rPr>
-              <w:t>2</w:t>
-            </w:r>
-          </w:p>
-        </w:tc>
-        <w:tc>
-          <w:tcPr>
-            <w:tcW w:w="5063" w:type="dxa"/>
-            <w:vAlign w:val="center"/>
-          </w:tcPr>
-          <w:p>
-            <w:pPr>
-              <w:rPr>
-                <w:lang w:val="hu-HU"/>
-              </w:rPr>
-            </w:pPr>
-            <w:r>
-              <w:rPr>
-                <w:lang w:val="hu-HU"/>
-              </w:rPr>
-              <w:t>A kommentet író felhasználó azonosítója. (kulcs)</w:t>
-            </w:r>
-          </w:p>
-        </w:tc>
-      </w:tr>
-      <w:tr>
-        <w:trPr>
-          <w:trHeight w:val="594"/>
-          <w:jc w:val="center"/>
-        </w:trPr>
-        <w:tc>
-          <w:tcPr>
-            <w:tcW w:w="2286" w:type="dxa"/>
-            <w:vAlign w:val="center"/>
-          </w:tcPr>
-          <w:p>
-            <w:pPr>
-              <w:rPr>
-                <w:lang w:val="hu-HU"/>
-              </w:rPr>
-            </w:pPr>
-            <w:r>
-              <w:rPr>
-                <w:lang w:val="hu-HU"/>
-              </w:rPr>
-              <w:t>tartalom</w:t>
-            </w:r>
-          </w:p>
-        </w:tc>
-        <w:tc>
-          <w:tcPr>
-            <w:tcW w:w="3078" w:type="dxa"/>
-            <w:vAlign w:val="center"/>
-          </w:tcPr>
-          <w:p>
-            <w:pPr>
-              <w:rPr>
-                <w:lang w:val="hu-HU"/>
-              </w:rPr>
-            </w:pPr>
-            <w:r>
-              <w:rPr>
-                <w:lang w:val="hu-HU"/>
-              </w:rPr>
-              <w:t>VARCHAR</w:t>
-            </w:r>
-            <w:r>
-              <w:rPr>
-                <w:lang w:val="hu-HU"/>
-              </w:rPr>
-              <w:t>2</w:t>
-            </w:r>
-          </w:p>
-        </w:tc>
-        <w:tc>
-          <w:tcPr>
-            <w:tcW w:w="5063" w:type="dxa"/>
-            <w:vAlign w:val="center"/>
-          </w:tcPr>
-          <w:p>
-            <w:pPr>
-              <w:rPr>
-                <w:lang w:val="hu-HU"/>
-              </w:rPr>
-            </w:pPr>
-            <w:r>
-              <w:rPr>
-                <w:lang w:val="hu-HU"/>
-              </w:rPr>
-              <w:t>A komment tartalma szöveges formában. (kulcs)</w:t>
+              <w:t>A komment tartalma szöveges formában.</w:t>
             </w:r>
           </w:p>
         </w:tc>

</xml_diff>

<commit_message>
Added OCS4LF to dbInit.txt
OCS 4 Life is now a viable ps-kód. What a world to live in. Also I rewrote 1 sentence in the SSADM.
</commit_message>
<xml_diff>
--- a/docs/SSADM.docx
+++ b/docs/SSADM.docx
@@ -98,7 +98,6 @@
           <w:lang w:val="hu-HU"/>
         </w:rPr>
       </w:pPr>
-      <w:proofErr w:type="spellStart"/>
       <w:r>
         <w:rPr>
           <w:b/>
@@ -107,7 +106,6 @@
         </w:rPr>
         <w:t>Poseidon</w:t>
       </w:r>
-      <w:proofErr w:type="spellEnd"/>
     </w:p>
     <w:p>
       <w:pPr>
@@ -287,13 +285,8 @@
       </w:pPr>
       <w:r>
         <w:lastRenderedPageBreak/>
-        <w:t xml:space="preserve">Munka </w:t>
-      </w:r>
-      <w:proofErr w:type="spellStart"/>
-      <w:r>
-        <w:t>felosztása</w:t>
-      </w:r>
-      <w:proofErr w:type="spellEnd"/>
+        <w:t>Munka felosztása</w:t>
+      </w:r>
     </w:p>
     <w:p>
       <w:pPr>
@@ -323,11 +316,9 @@
           <w:numId w:val="3"/>
         </w:numPr>
       </w:pPr>
-      <w:proofErr w:type="spellStart"/>
       <w:r>
         <w:t>Egyedmodell</w:t>
       </w:r>
-      <w:proofErr w:type="spellEnd"/>
     </w:p>
     <w:p>
       <w:pPr>
@@ -349,19 +340,9 @@
           <w:numId w:val="3"/>
         </w:numPr>
       </w:pPr>
-      <w:proofErr w:type="spellStart"/>
-      <w:r>
-        <w:t>Relációs</w:t>
-      </w:r>
-      <w:proofErr w:type="spellEnd"/>
-      <w:r>
-        <w:t xml:space="preserve"> </w:t>
-      </w:r>
-      <w:proofErr w:type="spellStart"/>
-      <w:r>
-        <w:t>adatelemzés</w:t>
-      </w:r>
-      <w:proofErr w:type="spellEnd"/>
+      <w:r>
+        <w:t>Relációs adatelemzés</w:t>
+      </w:r>
     </w:p>
     <w:p>
       <w:pPr>
@@ -371,19 +352,9 @@
           <w:numId w:val="3"/>
         </w:numPr>
       </w:pPr>
-      <w:proofErr w:type="spellStart"/>
-      <w:r>
-        <w:t>Táblák</w:t>
-      </w:r>
-      <w:proofErr w:type="spellEnd"/>
-      <w:r>
-        <w:t xml:space="preserve"> </w:t>
-      </w:r>
-      <w:proofErr w:type="spellStart"/>
-      <w:r>
-        <w:t>leírása</w:t>
-      </w:r>
-      <w:proofErr w:type="spellEnd"/>
+      <w:r>
+        <w:t>Táblák leírása</w:t>
+      </w:r>
     </w:p>
     <w:p>
       <w:pPr>
@@ -393,27 +364,9 @@
           <w:numId w:val="3"/>
         </w:numPr>
       </w:pPr>
-      <w:proofErr w:type="spellStart"/>
-      <w:r>
-        <w:t>Adatbázis</w:t>
-      </w:r>
-      <w:proofErr w:type="spellEnd"/>
-      <w:r>
-        <w:t xml:space="preserve"> </w:t>
-      </w:r>
-      <w:proofErr w:type="spellStart"/>
-      <w:r>
-        <w:t>feltöltése</w:t>
-      </w:r>
-      <w:proofErr w:type="spellEnd"/>
-      <w:r>
-        <w:t xml:space="preserve"> </w:t>
-      </w:r>
-      <w:proofErr w:type="spellStart"/>
-      <w:r>
-        <w:t>adatokkal</w:t>
-      </w:r>
-      <w:proofErr w:type="spellEnd"/>
+      <w:r>
+        <w:t>Adatbázis feltöltése adatokkal</w:t>
+      </w:r>
     </w:p>
     <w:p>
       <w:pPr>
@@ -551,13 +504,8 @@
           <w:numId w:val="3"/>
         </w:numPr>
       </w:pPr>
-      <w:proofErr w:type="spellStart"/>
-      <w:r>
-        <w:t>Szerep-funkció</w:t>
-      </w:r>
-      <w:proofErr w:type="spellEnd"/>
-      <w:r>
-        <w:t xml:space="preserve"> matrix</w:t>
+      <w:r>
+        <w:t>Szerep-funkció matrix</w:t>
       </w:r>
     </w:p>
     <w:p>
@@ -569,15 +517,7 @@
         </w:numPr>
       </w:pPr>
       <w:r>
-        <w:t>Egyed-</w:t>
-      </w:r>
-      <w:proofErr w:type="spellStart"/>
-      <w:r>
-        <w:t>esemény</w:t>
-      </w:r>
-      <w:proofErr w:type="spellEnd"/>
-      <w:r>
-        <w:t xml:space="preserve"> matrix</w:t>
+        <w:t>Egyed-esemény matrix</w:t>
       </w:r>
     </w:p>
     <w:p>
@@ -588,11 +528,9 @@
           <w:numId w:val="3"/>
         </w:numPr>
       </w:pPr>
-      <w:proofErr w:type="spellStart"/>
       <w:r>
         <w:t>Képernyőtervek</w:t>
       </w:r>
-      <w:proofErr w:type="spellEnd"/>
     </w:p>
     <w:p>
       <w:pPr>
@@ -602,27 +540,9 @@
           <w:numId w:val="3"/>
         </w:numPr>
       </w:pPr>
-      <w:proofErr w:type="spellStart"/>
-      <w:r>
-        <w:t>Adatbázis</w:t>
-      </w:r>
-      <w:proofErr w:type="spellEnd"/>
-      <w:r>
-        <w:t xml:space="preserve"> </w:t>
-      </w:r>
-      <w:proofErr w:type="spellStart"/>
-      <w:r>
-        <w:t>táblák</w:t>
-      </w:r>
-      <w:proofErr w:type="spellEnd"/>
-      <w:r>
-        <w:t xml:space="preserve"> </w:t>
-      </w:r>
-      <w:proofErr w:type="spellStart"/>
-      <w:r>
-        <w:t>előkészítése</w:t>
-      </w:r>
-      <w:proofErr w:type="spellEnd"/>
+      <w:r>
+        <w:t>Adatbázis táblák előkészítése</w:t>
+      </w:r>
     </w:p>
     <w:p>
       <w:pPr>
@@ -761,23 +681,7 @@
         </w:numPr>
       </w:pPr>
       <w:r>
-        <w:t>DFD (</w:t>
-      </w:r>
-      <w:proofErr w:type="spellStart"/>
-      <w:r>
-        <w:t>az</w:t>
-      </w:r>
-      <w:proofErr w:type="spellEnd"/>
-      <w:r>
-        <w:t xml:space="preserve"> </w:t>
-      </w:r>
-      <w:proofErr w:type="spellStart"/>
-      <w:r>
-        <w:t>összes</w:t>
-      </w:r>
-      <w:proofErr w:type="spellEnd"/>
-      <w:r>
-        <w:t>)</w:t>
+        <w:t>DFD (az összes)</w:t>
       </w:r>
     </w:p>
     <w:p>
@@ -789,63 +693,7 @@
         </w:numPr>
       </w:pPr>
       <w:r>
-        <w:t xml:space="preserve">Az </w:t>
-      </w:r>
-      <w:proofErr w:type="spellStart"/>
-      <w:r>
-        <w:t>alkalmazás</w:t>
-      </w:r>
-      <w:proofErr w:type="spellEnd"/>
-      <w:r>
-        <w:t xml:space="preserve"> </w:t>
-      </w:r>
-      <w:proofErr w:type="spellStart"/>
-      <w:r>
-        <w:t>alapjának</w:t>
-      </w:r>
-      <w:proofErr w:type="spellEnd"/>
-      <w:r>
-        <w:t xml:space="preserve"> </w:t>
-      </w:r>
-      <w:proofErr w:type="spellStart"/>
-      <w:r>
-        <w:t>elkészítése</w:t>
-      </w:r>
-      <w:proofErr w:type="spellEnd"/>
-      <w:r>
-        <w:t xml:space="preserve"> (</w:t>
-      </w:r>
-      <w:proofErr w:type="spellStart"/>
-      <w:r>
-        <w:t>konfiguráció</w:t>
-      </w:r>
-      <w:proofErr w:type="spellEnd"/>
-      <w:r>
-        <w:t xml:space="preserve">, </w:t>
-      </w:r>
-      <w:proofErr w:type="spellStart"/>
-      <w:r>
-        <w:t>alap</w:t>
-      </w:r>
-      <w:proofErr w:type="spellEnd"/>
-      <w:r>
-        <w:t xml:space="preserve"> </w:t>
-      </w:r>
-      <w:proofErr w:type="spellStart"/>
-      <w:r>
-        <w:t>css</w:t>
-      </w:r>
-      <w:proofErr w:type="spellEnd"/>
-      <w:r>
-        <w:t xml:space="preserve"> </w:t>
-      </w:r>
-      <w:proofErr w:type="spellStart"/>
-      <w:r>
-        <w:t>templatek</w:t>
-      </w:r>
-      <w:proofErr w:type="spellEnd"/>
-      <w:r>
-        <w:t>)</w:t>
+        <w:t>Az alkalmazás alapjának elkészítése (konfiguráció, alap css templatek)</w:t>
       </w:r>
     </w:p>
     <w:p>
@@ -856,19 +704,9 @@
           <w:numId w:val="3"/>
         </w:numPr>
       </w:pPr>
-      <w:proofErr w:type="spellStart"/>
-      <w:r>
-        <w:t>Bejelentkezés</w:t>
-      </w:r>
-      <w:proofErr w:type="spellEnd"/>
-      <w:r>
-        <w:t xml:space="preserve">, </w:t>
-      </w:r>
-      <w:proofErr w:type="spellStart"/>
-      <w:r>
-        <w:t>regisztráció</w:t>
-      </w:r>
-      <w:proofErr w:type="spellEnd"/>
+      <w:r>
+        <w:t>Bejelentkezés, regisztráció</w:t>
+      </w:r>
     </w:p>
     <w:p>
       <w:pPr>
@@ -951,21 +789,8 @@
       <w:pPr>
         <w:pStyle w:val="Cmsor2"/>
       </w:pPr>
-      <w:proofErr w:type="spellStart"/>
-      <w:r>
-        <w:t>Értékelési</w:t>
-      </w:r>
-      <w:proofErr w:type="spellEnd"/>
-      <w:r>
-        <w:t xml:space="preserve"> </w:t>
-      </w:r>
-      <w:proofErr w:type="spellStart"/>
-      <w:r>
-        <w:t>mód</w:t>
-      </w:r>
-      <w:proofErr w:type="spellEnd"/>
-      <w:r>
-        <w:t>:</w:t>
+      <w:r>
+        <w:t>Értékelési mód:</w:t>
       </w:r>
     </w:p>
     <w:p>
@@ -995,27 +820,9 @@
       <w:pPr>
         <w:pStyle w:val="Cmsor2"/>
       </w:pPr>
-      <w:proofErr w:type="spellStart"/>
-      <w:r>
-        <w:t>Feladat</w:t>
-      </w:r>
-      <w:proofErr w:type="spellEnd"/>
-      <w:r>
-        <w:t xml:space="preserve"> </w:t>
-      </w:r>
-      <w:proofErr w:type="spellStart"/>
-      <w:r>
-        <w:t>szöveges</w:t>
-      </w:r>
-      <w:proofErr w:type="spellEnd"/>
-      <w:r>
-        <w:t xml:space="preserve"> </w:t>
-      </w:r>
-      <w:proofErr w:type="spellStart"/>
-      <w:r>
-        <w:t>leírása</w:t>
-      </w:r>
-      <w:proofErr w:type="spellEnd"/>
+      <w:r>
+        <w:t>Feladat szöveges leírása</w:t>
+      </w:r>
     </w:p>
     <w:p>
       <w:pPr>
@@ -1036,49 +843,7 @@
         <w:rPr>
           <w:lang w:val="hu-HU"/>
         </w:rPr>
-        <w:t xml:space="preserve">Az alkalmazás egy </w:t>
-      </w:r>
-      <w:proofErr w:type="spellStart"/>
-      <w:r>
-        <w:rPr>
-          <w:lang w:val="hu-HU"/>
-        </w:rPr>
-        <w:t>Poseidon</w:t>
-      </w:r>
-      <w:proofErr w:type="spellEnd"/>
-      <w:r>
-        <w:rPr>
-          <w:lang w:val="hu-HU"/>
-        </w:rPr>
-        <w:t xml:space="preserve"> névre hallgató elektronikus tanulmányi rendszer. Nyilván lehet tartani benne a hallgatókat, oktatókat, szakokat, tantárgyakat és a hozzájuk tartozó kurzusokat, vizsgákat. Lehetőség van ezen adatok kezelésére egy </w:t>
-      </w:r>
-      <w:proofErr w:type="spellStart"/>
-      <w:r>
-        <w:rPr>
-          <w:lang w:val="hu-HU"/>
-        </w:rPr>
-        <w:t>admin</w:t>
-      </w:r>
-      <w:proofErr w:type="spellEnd"/>
-      <w:r>
-        <w:rPr>
-          <w:lang w:val="hu-HU"/>
-        </w:rPr>
-        <w:t xml:space="preserve"> felületen. A vizsgákat az oktató kezeli, a hallgató pedig ugyanúgy tudja felvenni, mint a tárgyhoz tartozó egyéb kurzusokat is. Nyilvántartjuk a termeket is, kurzusfelvételnél ellenőrizzük, van-e még hely az adott teremben. Az </w:t>
-      </w:r>
-      <w:proofErr w:type="spellStart"/>
-      <w:r>
-        <w:rPr>
-          <w:lang w:val="hu-HU"/>
-        </w:rPr>
-        <w:t>admin</w:t>
-      </w:r>
-      <w:proofErr w:type="spellEnd"/>
-      <w:r>
-        <w:rPr>
-          <w:lang w:val="hu-HU"/>
-        </w:rPr>
-        <w:t xml:space="preserve"> tud oktatót rendelni egy-egy kurzushoz. </w:t>
+        <w:t xml:space="preserve">Az alkalmazás egy Poseidon névre hallgató elektronikus tanulmányi rendszer. Nyilván lehet tartani benne a hallgatókat, oktatókat, szakokat, tantárgyakat és a hozzájuk tartozó kurzusokat, vizsgákat. Lehetőség van ezen adatok kezelésére egy admin felületen. A vizsgákat az oktató kezeli, a hallgató pedig ugyanúgy tudja felvenni, mint a tárgyhoz tartozó egyéb kurzusokat is. Nyilvántartjuk a termeket is, kurzusfelvételnél ellenőrizzük, van-e még hely az adott teremben. Az admin tud oktatót rendelni egy-egy kurzushoz. </w:t>
       </w:r>
       <w:r>
         <w:rPr>
@@ -1102,35 +867,7 @@
         <w:rPr>
           <w:lang w:val="hu-HU"/>
         </w:rPr>
-        <w:t xml:space="preserve">Az </w:t>
-      </w:r>
-      <w:proofErr w:type="spellStart"/>
-      <w:r>
-        <w:rPr>
-          <w:lang w:val="hu-HU"/>
-        </w:rPr>
-        <w:t>admin</w:t>
-      </w:r>
-      <w:proofErr w:type="spellEnd"/>
-      <w:r>
-        <w:rPr>
-          <w:lang w:val="hu-HU"/>
-        </w:rPr>
-        <w:t xml:space="preserve"> látja a teremkihasználtsági statisztikát is, ez alapján tudja beosztani a következő félévre a termeket. Vannak </w:t>
-      </w:r>
-      <w:proofErr w:type="spellStart"/>
-      <w:r>
-        <w:rPr>
-          <w:lang w:val="hu-HU"/>
-        </w:rPr>
-        <w:t>jóváhagyásos</w:t>
-      </w:r>
-      <w:proofErr w:type="spellEnd"/>
-      <w:r>
-        <w:rPr>
-          <w:lang w:val="hu-HU"/>
-        </w:rPr>
-        <w:t xml:space="preserve"> kurzusok is, ezek „jóváhagyásra vár” </w:t>
+        <w:t xml:space="preserve">Az admin látja a teremkihasználtsági statisztikát is, ez alapján tudja beosztani a következő félévre a termeket. Vannak jóváhagyásos kurzusok is, ezek „jóváhagyásra vár” </w:t>
       </w:r>
       <w:r>
         <w:rPr>
@@ -1149,32 +886,16 @@
         <w:rPr>
           <w:lang w:val="hu-HU"/>
         </w:rPr>
-        <w:t xml:space="preserve">Kurzusokat lezárni, megnyitni az </w:t>
-      </w:r>
-      <w:proofErr w:type="spellStart"/>
-      <w:r>
-        <w:rPr>
-          <w:lang w:val="hu-HU"/>
-        </w:rPr>
-        <w:t>admin</w:t>
-      </w:r>
-      <w:proofErr w:type="spellEnd"/>
-      <w:r>
-        <w:rPr>
-          <w:lang w:val="hu-HU"/>
-        </w:rPr>
-        <w:t xml:space="preserve"> tud – tárgyfelvételi időszak -, valamint akkor sem vehető fel egy kurzus, amennyiben már tele van.</w:t>
+        <w:t>Kurzusokat lezárni, megnyitni az admin tud – tárgyfelvételi időszak -, valamint akkor sem vehető fel egy kurzus, amennyiben már tele van.</w:t>
       </w:r>
     </w:p>
     <w:p>
       <w:pPr>
         <w:pStyle w:val="Cmsor2"/>
       </w:pPr>
-      <w:proofErr w:type="spellStart"/>
       <w:r>
         <w:t>Követelménykatalógus</w:t>
       </w:r>
-      <w:proofErr w:type="spellEnd"/>
     </w:p>
     <w:p>
       <w:pPr>
@@ -1541,13 +1262,8 @@
       <w:pPr>
         <w:pStyle w:val="Cmsor2"/>
       </w:pPr>
-      <w:proofErr w:type="spellStart"/>
-      <w:r>
-        <w:t>Adatfolyam</w:t>
-      </w:r>
-      <w:proofErr w:type="spellEnd"/>
-      <w:r>
-        <w:t xml:space="preserve"> diagram (DFD):</w:t>
+      <w:r>
+        <w:t>Adatfolyam diagram (DFD):</w:t>
       </w:r>
     </w:p>
     <w:p>
@@ -2684,13 +2400,8 @@
       <w:pPr>
         <w:pStyle w:val="Cmsor2"/>
       </w:pPr>
-      <w:proofErr w:type="spellStart"/>
-      <w:r>
-        <w:t>Egyedmodell</w:t>
-      </w:r>
-      <w:proofErr w:type="spellEnd"/>
-      <w:r>
-        <w:t>:</w:t>
+      <w:r>
+        <w:t>Egyedmodell:</w:t>
       </w:r>
     </w:p>
     <w:p>
@@ -2835,19 +2546,9 @@
       <w:pPr>
         <w:pStyle w:val="Cmsor2"/>
       </w:pPr>
-      <w:proofErr w:type="spellStart"/>
-      <w:r>
-        <w:t>Relációs</w:t>
-      </w:r>
-      <w:proofErr w:type="spellEnd"/>
-      <w:r>
-        <w:t xml:space="preserve"> </w:t>
-      </w:r>
-      <w:proofErr w:type="spellStart"/>
-      <w:r>
-        <w:t>adatelemzés</w:t>
-      </w:r>
-      <w:proofErr w:type="spellEnd"/>
+      <w:r>
+        <w:t>Relációs adatelemzés</w:t>
+      </w:r>
     </w:p>
     <w:p>
       <w:pPr>
@@ -2859,11 +2560,85 @@
       </w:pPr>
     </w:p>
     <w:p>
-      <w:proofErr w:type="spellStart"/>
-      <w:r>
-        <w:t>Felhasználó</w:t>
-      </w:r>
-      <w:proofErr w:type="spellEnd"/>
+      <w:r>
+        <w:t>Felhasználó(</w:t>
+      </w:r>
+      <w:r>
+        <w:rPr>
+          <w:u w:val="single"/>
+        </w:rPr>
+        <w:t>PS-kód</w:t>
+      </w:r>
+      <w:r>
+        <w:t>, név, email, jelszó</w:t>
+      </w:r>
+      <w:r>
+        <w:t xml:space="preserve">, </w:t>
+      </w:r>
+      <w:r>
+        <w:t>Szak.ID, jogosultság, kezdés éve, végzés ideje)</w:t>
+      </w:r>
+    </w:p>
+    <w:p>
+      <w:r>
+        <w:t>Szak(</w:t>
+      </w:r>
+      <w:r>
+        <w:rPr>
+          <w:u w:val="single"/>
+        </w:rPr>
+        <w:t>ID</w:t>
+      </w:r>
+      <w:r>
+        <w:t>, név)</w:t>
+      </w:r>
+    </w:p>
+    <w:p>
+      <w:r>
+        <w:t>Tantárgy(</w:t>
+      </w:r>
+      <w:r>
+        <w:rPr>
+          <w:u w:val="single"/>
+        </w:rPr>
+        <w:t>ID</w:t>
+      </w:r>
+      <w:r>
+        <w:t>, név, tárgyfelelős)</w:t>
+      </w:r>
+    </w:p>
+    <w:p>
+      <w:r>
+        <w:t>Kurzus(</w:t>
+      </w:r>
+      <w:r>
+        <w:rPr>
+          <w:u w:val="single"/>
+        </w:rPr>
+        <w:t>ID</w:t>
+      </w:r>
+      <w:r>
+        <w:t>, név, oktató, kezdés ideje, Tantárgy.ID, Terem.ID, felvehető(bool), vizsga-e)</w:t>
+      </w:r>
+    </w:p>
+    <w:p>
+      <w:r>
+        <w:t>Terem(</w:t>
+      </w:r>
+      <w:r>
+        <w:rPr>
+          <w:u w:val="single"/>
+        </w:rPr>
+        <w:t>ID</w:t>
+      </w:r>
+      <w:r>
+        <w:t>, férőhely)</w:t>
+      </w:r>
+    </w:p>
+    <w:p>
+      <w:r>
+        <w:t>Kötelező</w:t>
+      </w:r>
       <w:r>
         <w:t>(</w:t>
       </w:r>
@@ -2871,407 +2646,102 @@
         <w:rPr>
           <w:u w:val="single"/>
         </w:rPr>
-        <w:t>PS-</w:t>
-      </w:r>
-      <w:proofErr w:type="spellStart"/>
+        <w:t>Szak.ID</w:t>
+      </w:r>
+      <w:r>
+        <w:t xml:space="preserve">, </w:t>
+      </w:r>
       <w:r>
         <w:rPr>
           <w:u w:val="single"/>
         </w:rPr>
-        <w:t>kód</w:t>
-      </w:r>
-      <w:proofErr w:type="spellEnd"/>
+        <w:t>Tantárgy.ID</w:t>
+      </w:r>
+      <w:r>
+        <w:t>)</w:t>
+      </w:r>
+    </w:p>
+    <w:p>
+      <w:r>
+        <w:t>Előfeltétel(</w:t>
+      </w:r>
+      <w:r>
+        <w:rPr>
+          <w:u w:val="single"/>
+        </w:rPr>
+        <w:t>Tantárgy.ID</w:t>
+      </w:r>
       <w:r>
         <w:t xml:space="preserve">, </w:t>
       </w:r>
-      <w:proofErr w:type="spellStart"/>
-      <w:r>
-        <w:t>név</w:t>
-      </w:r>
-      <w:proofErr w:type="spellEnd"/>
-      <w:r>
-        <w:t xml:space="preserve">, email, </w:t>
-      </w:r>
-      <w:proofErr w:type="spellStart"/>
-      <w:r>
-        <w:t>jelszó</w:t>
-      </w:r>
-      <w:proofErr w:type="spellEnd"/>
+      <w:r>
+        <w:rPr>
+          <w:u w:val="single"/>
+        </w:rPr>
+        <w:t>Tantárgy.ID</w:t>
+      </w:r>
+      <w:r>
+        <w:t>)</w:t>
+      </w:r>
+    </w:p>
+    <w:p>
+      <w:r>
+        <w:t>Felvette(</w:t>
+      </w:r>
+      <w:r>
+        <w:rPr>
+          <w:u w:val="single"/>
+        </w:rPr>
+        <w:t>Felhasználó.PS-kód</w:t>
+      </w:r>
       <w:r>
         <w:t xml:space="preserve">, </w:t>
       </w:r>
       <w:r>
-        <w:t xml:space="preserve">Szak.ID, </w:t>
-      </w:r>
-      <w:proofErr w:type="spellStart"/>
-      <w:r>
-        <w:t>jogosultság</w:t>
-      </w:r>
-      <w:proofErr w:type="spellEnd"/>
+        <w:rPr>
+          <w:u w:val="single"/>
+        </w:rPr>
+        <w:t>Tantárgy.ID</w:t>
+      </w:r>
+      <w:r>
+        <w:t>, állapot, jegy)</w:t>
+      </w:r>
+    </w:p>
+    <w:p>
+      <w:r>
+        <w:t>Poszt(</w:t>
+      </w:r>
+      <w:r>
+        <w:rPr>
+          <w:u w:val="single"/>
+        </w:rPr>
+        <w:t>ID</w:t>
+      </w:r>
+      <w:r>
+        <w:t>, Felhasználó.PS-kód, tartalom)</w:t>
+      </w:r>
+    </w:p>
+    <w:p>
+      <w:pPr>
+        <w:rPr>
+          <w:lang w:val="hu-HU"/>
+        </w:rPr>
+      </w:pPr>
+      <w:r>
+        <w:t>Komment(</w:t>
+      </w:r>
+      <w:r>
+        <w:rPr>
+          <w:u w:val="single"/>
+        </w:rPr>
+        <w:t>ID</w:t>
+      </w:r>
       <w:r>
         <w:t xml:space="preserve">, </w:t>
       </w:r>
-      <w:proofErr w:type="spellStart"/>
-      <w:r>
-        <w:t>kezdés</w:t>
-      </w:r>
-      <w:proofErr w:type="spellEnd"/>
-      <w:r>
-        <w:t xml:space="preserve"> </w:t>
-      </w:r>
-      <w:proofErr w:type="spellStart"/>
-      <w:r>
-        <w:t>éve</w:t>
-      </w:r>
-      <w:proofErr w:type="spellEnd"/>
-      <w:r>
-        <w:t xml:space="preserve">, </w:t>
-      </w:r>
-      <w:proofErr w:type="spellStart"/>
-      <w:r>
-        <w:t>végzés</w:t>
-      </w:r>
-      <w:proofErr w:type="spellEnd"/>
-      <w:r>
-        <w:t xml:space="preserve"> </w:t>
-      </w:r>
-      <w:proofErr w:type="spellStart"/>
-      <w:r>
-        <w:t>ideje</w:t>
-      </w:r>
-      <w:proofErr w:type="spellEnd"/>
-      <w:r>
-        <w:t>)</w:t>
-      </w:r>
-    </w:p>
-    <w:p>
-      <w:proofErr w:type="spellStart"/>
-      <w:r>
-        <w:t>Szak</w:t>
-      </w:r>
-      <w:proofErr w:type="spellEnd"/>
-      <w:r>
-        <w:t>(</w:t>
-      </w:r>
-      <w:r>
-        <w:rPr>
-          <w:u w:val="single"/>
-        </w:rPr>
-        <w:t>ID</w:t>
-      </w:r>
-      <w:r>
-        <w:t xml:space="preserve">, </w:t>
-      </w:r>
-      <w:proofErr w:type="spellStart"/>
-      <w:r>
-        <w:t>név</w:t>
-      </w:r>
-      <w:proofErr w:type="spellEnd"/>
-      <w:r>
-        <w:t>)</w:t>
-      </w:r>
-    </w:p>
-    <w:p>
-      <w:proofErr w:type="spellStart"/>
-      <w:r>
-        <w:t>Tantárgy</w:t>
-      </w:r>
-      <w:proofErr w:type="spellEnd"/>
-      <w:r>
-        <w:t>(</w:t>
-      </w:r>
-      <w:r>
-        <w:rPr>
-          <w:u w:val="single"/>
-        </w:rPr>
-        <w:t>ID</w:t>
-      </w:r>
-      <w:r>
-        <w:t xml:space="preserve">, </w:t>
-      </w:r>
-      <w:proofErr w:type="spellStart"/>
-      <w:r>
-        <w:t>név</w:t>
-      </w:r>
-      <w:proofErr w:type="spellEnd"/>
-      <w:r>
-        <w:t xml:space="preserve">, </w:t>
-      </w:r>
-      <w:proofErr w:type="spellStart"/>
-      <w:r>
-        <w:t>tárgyfelelős</w:t>
-      </w:r>
-      <w:proofErr w:type="spellEnd"/>
-      <w:r>
-        <w:t>)</w:t>
-      </w:r>
-    </w:p>
-    <w:p>
-      <w:proofErr w:type="spellStart"/>
-      <w:r>
-        <w:t>Kurzus</w:t>
-      </w:r>
-      <w:proofErr w:type="spellEnd"/>
-      <w:r>
-        <w:t>(</w:t>
-      </w:r>
-      <w:r>
-        <w:rPr>
-          <w:u w:val="single"/>
-        </w:rPr>
-        <w:t>ID</w:t>
-      </w:r>
-      <w:r>
-        <w:t xml:space="preserve">, </w:t>
-      </w:r>
-      <w:proofErr w:type="spellStart"/>
-      <w:r>
-        <w:t>név</w:t>
-      </w:r>
-      <w:proofErr w:type="spellEnd"/>
-      <w:r>
-        <w:t xml:space="preserve">, </w:t>
-      </w:r>
-      <w:proofErr w:type="spellStart"/>
-      <w:r>
-        <w:t>oktató</w:t>
-      </w:r>
-      <w:proofErr w:type="spellEnd"/>
-      <w:r>
-        <w:t xml:space="preserve">, </w:t>
-      </w:r>
-      <w:proofErr w:type="spellStart"/>
-      <w:r>
-        <w:t>kezdés</w:t>
-      </w:r>
-      <w:proofErr w:type="spellEnd"/>
-      <w:r>
-        <w:t xml:space="preserve"> </w:t>
-      </w:r>
-      <w:proofErr w:type="spellStart"/>
-      <w:r>
-        <w:t>ideje</w:t>
-      </w:r>
-      <w:proofErr w:type="spellEnd"/>
-      <w:r>
-        <w:t xml:space="preserve">, Tantárgy.ID, Terem.ID, </w:t>
-      </w:r>
-      <w:proofErr w:type="spellStart"/>
-      <w:r>
-        <w:t>felvehető</w:t>
-      </w:r>
-      <w:proofErr w:type="spellEnd"/>
-      <w:r>
-        <w:t xml:space="preserve">(bool), </w:t>
-      </w:r>
-      <w:proofErr w:type="spellStart"/>
-      <w:r>
-        <w:t>vizsga</w:t>
-      </w:r>
-      <w:proofErr w:type="spellEnd"/>
-      <w:r>
-        <w:t>-e)</w:t>
-      </w:r>
-    </w:p>
-    <w:p>
-      <w:r>
-        <w:t>Terem(</w:t>
-      </w:r>
-      <w:r>
-        <w:rPr>
-          <w:u w:val="single"/>
-        </w:rPr>
-        <w:t>ID</w:t>
-      </w:r>
-      <w:r>
-        <w:t xml:space="preserve">, </w:t>
-      </w:r>
-      <w:proofErr w:type="spellStart"/>
-      <w:r>
-        <w:t>férőhely</w:t>
-      </w:r>
-      <w:proofErr w:type="spellEnd"/>
-      <w:r>
-        <w:t>)</w:t>
-      </w:r>
-    </w:p>
-    <w:p>
-      <w:proofErr w:type="spellStart"/>
-      <w:r>
-        <w:t>Kötelező</w:t>
-      </w:r>
-      <w:proofErr w:type="spellEnd"/>
-      <w:r>
-        <w:t>(</w:t>
-      </w:r>
-      <w:r>
-        <w:rPr>
-          <w:u w:val="single"/>
-        </w:rPr>
-        <w:t>Szak.ID</w:t>
-      </w:r>
-      <w:r>
-        <w:t xml:space="preserve">, </w:t>
-      </w:r>
-      <w:r>
-        <w:rPr>
-          <w:u w:val="single"/>
-        </w:rPr>
-        <w:t>Tantárgy.ID</w:t>
-      </w:r>
-      <w:r>
-        <w:t>)</w:t>
-      </w:r>
-    </w:p>
-    <w:p>
-      <w:proofErr w:type="spellStart"/>
-      <w:r>
-        <w:t>Előfeltétel</w:t>
-      </w:r>
-      <w:proofErr w:type="spellEnd"/>
-      <w:r>
-        <w:t>(</w:t>
-      </w:r>
-      <w:r>
-        <w:rPr>
-          <w:u w:val="single"/>
-        </w:rPr>
-        <w:t>Tantárgy.ID</w:t>
-      </w:r>
-      <w:r>
-        <w:t xml:space="preserve">, </w:t>
-      </w:r>
-      <w:r>
-        <w:rPr>
-          <w:u w:val="single"/>
-        </w:rPr>
-        <w:t>Tantárgy.ID</w:t>
-      </w:r>
-      <w:r>
-        <w:t>)</w:t>
-      </w:r>
-    </w:p>
-    <w:p>
-      <w:proofErr w:type="spellStart"/>
-      <w:r>
-        <w:t>Felvette</w:t>
-      </w:r>
-      <w:proofErr w:type="spellEnd"/>
-      <w:r>
-        <w:t>(</w:t>
-      </w:r>
-      <w:r>
-        <w:rPr>
-          <w:u w:val="single"/>
-        </w:rPr>
-        <w:t>Felhasználó.PS-</w:t>
-      </w:r>
-      <w:proofErr w:type="spellStart"/>
-      <w:r>
-        <w:rPr>
-          <w:u w:val="single"/>
-        </w:rPr>
-        <w:t>kód</w:t>
-      </w:r>
-      <w:proofErr w:type="spellEnd"/>
-      <w:r>
-        <w:t xml:space="preserve">, </w:t>
-      </w:r>
-      <w:r>
-        <w:rPr>
-          <w:u w:val="single"/>
-        </w:rPr>
-        <w:t>Tantárgy.ID</w:t>
-      </w:r>
-      <w:r>
-        <w:t xml:space="preserve">, </w:t>
-      </w:r>
-      <w:proofErr w:type="spellStart"/>
-      <w:r>
-        <w:t>állapot</w:t>
-      </w:r>
-      <w:proofErr w:type="spellEnd"/>
-      <w:r>
-        <w:t xml:space="preserve">, </w:t>
-      </w:r>
-      <w:proofErr w:type="spellStart"/>
-      <w:r>
-        <w:t>jegy</w:t>
-      </w:r>
-      <w:proofErr w:type="spellEnd"/>
-      <w:r>
-        <w:t>)</w:t>
-      </w:r>
-    </w:p>
-    <w:p>
-      <w:r>
-        <w:t>Poszt(</w:t>
-      </w:r>
-      <w:r>
-        <w:rPr>
-          <w:u w:val="single"/>
-        </w:rPr>
-        <w:t>ID</w:t>
-      </w:r>
-      <w:r>
-        <w:t>, Felhasználó.PS-</w:t>
-      </w:r>
-      <w:proofErr w:type="spellStart"/>
-      <w:r>
-        <w:t>kód</w:t>
-      </w:r>
-      <w:proofErr w:type="spellEnd"/>
-      <w:r>
-        <w:t xml:space="preserve">, </w:t>
-      </w:r>
-      <w:proofErr w:type="spellStart"/>
-      <w:r>
-        <w:t>tartalom</w:t>
-      </w:r>
-      <w:proofErr w:type="spellEnd"/>
-      <w:r>
-        <w:t>)</w:t>
-      </w:r>
-    </w:p>
-    <w:p>
-      <w:pPr>
-        <w:rPr>
-          <w:lang w:val="hu-HU"/>
-        </w:rPr>
-      </w:pPr>
-      <w:proofErr w:type="spellStart"/>
-      <w:r>
-        <w:t>Komment</w:t>
-      </w:r>
-      <w:proofErr w:type="spellEnd"/>
-      <w:r>
-        <w:t>(</w:t>
-      </w:r>
-      <w:r>
-        <w:rPr>
-          <w:u w:val="single"/>
-        </w:rPr>
-        <w:t>ID</w:t>
-      </w:r>
-      <w:r>
-        <w:t xml:space="preserve">, </w:t>
-      </w:r>
-      <w:r>
-        <w:t>Poszt.ID, Felhasználó.PS-</w:t>
-      </w:r>
-      <w:proofErr w:type="spellStart"/>
-      <w:r>
-        <w:t>kód</w:t>
-      </w:r>
-      <w:proofErr w:type="spellEnd"/>
-      <w:r>
-        <w:t xml:space="preserve">, </w:t>
-      </w:r>
-      <w:proofErr w:type="spellStart"/>
-      <w:r>
-        <w:t>tartalom</w:t>
-      </w:r>
-      <w:proofErr w:type="spellEnd"/>
+      <w:r>
+        <w:t>Poszt.ID, Felhasználó.PS-kód, tartalom</w:t>
+      </w:r>
       <w:r>
         <w:t>)</w:t>
       </w:r>
@@ -11495,22 +10965,12 @@
       <w:pPr>
         <w:pStyle w:val="Cmsor2"/>
       </w:pPr>
-      <w:proofErr w:type="spellStart"/>
       <w:r>
         <w:lastRenderedPageBreak/>
-        <w:t>Táblák</w:t>
-      </w:r>
-      <w:proofErr w:type="spellEnd"/>
-      <w:r>
-        <w:t xml:space="preserve"> </w:t>
-      </w:r>
-      <w:proofErr w:type="spellStart"/>
-      <w:r>
-        <w:t>leírása</w:t>
-      </w:r>
-      <w:proofErr w:type="spellEnd"/>
-      <w:r>
-        <w:t>:</w:t>
+        <w:t xml:space="preserve">Táblák </w:t>
+      </w:r>
+      <w:r>
+        <w:t>leírása:</w:t>
       </w:r>
     </w:p>
     <w:p>
@@ -11879,21 +11339,7 @@
               <w:rPr>
                 <w:lang w:val="hu-HU"/>
               </w:rPr>
-              <w:t xml:space="preserve">A felhasználó </w:t>
-            </w:r>
-            <w:proofErr w:type="spellStart"/>
-            <w:r>
-              <w:rPr>
-                <w:lang w:val="hu-HU"/>
-              </w:rPr>
-              <w:t>jelszava</w:t>
-            </w:r>
-            <w:proofErr w:type="spellEnd"/>
-            <w:r>
-              <w:rPr>
-                <w:lang w:val="hu-HU"/>
-              </w:rPr>
-              <w:t>.</w:t>
+              <w:t>A felhasználó jelszava.</w:t>
             </w:r>
           </w:p>
         </w:tc>
@@ -12157,7 +11603,6 @@
           <w:iCs/>
         </w:rPr>
       </w:pPr>
-      <w:proofErr w:type="spellStart"/>
       <w:r>
         <w:rPr>
           <w:b w:val="0"/>
@@ -12165,17 +11610,7 @@
           <w:i/>
           <w:iCs/>
         </w:rPr>
-        <w:t>Szak</w:t>
-      </w:r>
-      <w:proofErr w:type="spellEnd"/>
-      <w:r>
-        <w:rPr>
-          <w:b w:val="0"/>
-          <w:bCs w:val="0"/>
-          <w:i/>
-          <w:iCs/>
-        </w:rPr>
-        <w:t>:</w:t>
+        <w:t>Szak:</w:t>
       </w:r>
     </w:p>
     <w:tbl>
@@ -12402,7 +11837,6 @@
           <w:iCs/>
         </w:rPr>
       </w:pPr>
-      <w:proofErr w:type="spellStart"/>
       <w:r>
         <w:rPr>
           <w:b w:val="0"/>
@@ -12410,17 +11844,7 @@
           <w:i/>
           <w:iCs/>
         </w:rPr>
-        <w:t>Tantárgy</w:t>
-      </w:r>
-      <w:proofErr w:type="spellEnd"/>
-      <w:r>
-        <w:rPr>
-          <w:b w:val="0"/>
-          <w:bCs w:val="0"/>
-          <w:i/>
-          <w:iCs/>
-        </w:rPr>
-        <w:t>:</w:t>
+        <w:t>Tantárgy:</w:t>
       </w:r>
     </w:p>
     <w:tbl>
@@ -12710,7 +12134,6 @@
           <w:iCs/>
         </w:rPr>
       </w:pPr>
-      <w:proofErr w:type="spellStart"/>
       <w:r>
         <w:rPr>
           <w:b w:val="0"/>
@@ -12718,17 +12141,7 @@
           <w:i/>
           <w:iCs/>
         </w:rPr>
-        <w:t>Kurzus</w:t>
-      </w:r>
-      <w:proofErr w:type="spellEnd"/>
-      <w:r>
-        <w:rPr>
-          <w:b w:val="0"/>
-          <w:bCs w:val="0"/>
-          <w:i/>
-          <w:iCs/>
-        </w:rPr>
-        <w:t>:</w:t>
+        <w:t>Kurzus:</w:t>
       </w:r>
     </w:p>
     <w:tbl>
@@ -13023,14 +12436,12 @@
                 <w:lang w:val="hu-HU"/>
               </w:rPr>
             </w:pPr>
-            <w:proofErr w:type="spellStart"/>
             <w:r>
               <w:rPr>
                 <w:lang w:val="hu-HU"/>
               </w:rPr>
               <w:t>kezdes_ideje_nap</w:t>
             </w:r>
-            <w:proofErr w:type="spellEnd"/>
           </w:p>
         </w:tc>
         <w:tc>
@@ -13088,14 +12499,12 @@
                 <w:lang w:val="hu-HU"/>
               </w:rPr>
             </w:pPr>
-            <w:proofErr w:type="spellStart"/>
             <w:r>
               <w:rPr>
                 <w:lang w:val="hu-HU"/>
               </w:rPr>
               <w:t>kezdes_ideje_idopont</w:t>
             </w:r>
-            <w:proofErr w:type="spellEnd"/>
           </w:p>
         </w:tc>
         <w:tc>
@@ -13643,7 +13052,6 @@
           <w:iCs/>
         </w:rPr>
       </w:pPr>
-      <w:proofErr w:type="spellStart"/>
       <w:r>
         <w:rPr>
           <w:b w:val="0"/>
@@ -13651,17 +13059,7 @@
           <w:i/>
           <w:iCs/>
         </w:rPr>
-        <w:t>Kötelező</w:t>
-      </w:r>
-      <w:proofErr w:type="spellEnd"/>
-      <w:r>
-        <w:rPr>
-          <w:b w:val="0"/>
-          <w:bCs w:val="0"/>
-          <w:i/>
-          <w:iCs/>
-        </w:rPr>
-        <w:t>:</w:t>
+        <w:t>Kötelező:</w:t>
       </w:r>
     </w:p>
     <w:tbl>
@@ -13888,7 +13286,6 @@
           <w:iCs/>
         </w:rPr>
       </w:pPr>
-      <w:proofErr w:type="spellStart"/>
       <w:r>
         <w:rPr>
           <w:b w:val="0"/>
@@ -13896,17 +13293,7 @@
           <w:i/>
           <w:iCs/>
         </w:rPr>
-        <w:t>Előfeltétel</w:t>
-      </w:r>
-      <w:proofErr w:type="spellEnd"/>
-      <w:r>
-        <w:rPr>
-          <w:b w:val="0"/>
-          <w:bCs w:val="0"/>
-          <w:i/>
-          <w:iCs/>
-        </w:rPr>
-        <w:t>:</w:t>
+        <w:t>Előfeltétel:</w:t>
       </w:r>
     </w:p>
     <w:tbl>
@@ -14133,7 +13520,6 @@
           <w:iCs/>
         </w:rPr>
       </w:pPr>
-      <w:proofErr w:type="spellStart"/>
       <w:r>
         <w:rPr>
           <w:b w:val="0"/>
@@ -14141,17 +13527,7 @@
           <w:i/>
           <w:iCs/>
         </w:rPr>
-        <w:t>Felvette</w:t>
-      </w:r>
-      <w:proofErr w:type="spellEnd"/>
-      <w:r>
-        <w:rPr>
-          <w:b w:val="0"/>
-          <w:bCs w:val="0"/>
-          <w:i/>
-          <w:iCs/>
-        </w:rPr>
-        <w:t>:</w:t>
+        <w:t>Felvette:</w:t>
       </w:r>
     </w:p>
     <w:tbl>
@@ -14815,7 +14191,6 @@
           <w:iCs/>
         </w:rPr>
       </w:pPr>
-      <w:proofErr w:type="spellStart"/>
       <w:r>
         <w:rPr>
           <w:b w:val="0"/>
@@ -14823,17 +14198,7 @@
           <w:i/>
           <w:iCs/>
         </w:rPr>
-        <w:t>Komment</w:t>
-      </w:r>
-      <w:proofErr w:type="spellEnd"/>
-      <w:r>
-        <w:rPr>
-          <w:b w:val="0"/>
-          <w:bCs w:val="0"/>
-          <w:i/>
-          <w:iCs/>
-        </w:rPr>
-        <w:t>:</w:t>
+        <w:t>Komment:</w:t>
       </w:r>
     </w:p>
     <w:tbl>
@@ -15188,19 +14553,9 @@
       <w:pPr>
         <w:pStyle w:val="Cmsor2"/>
       </w:pPr>
-      <w:proofErr w:type="spellStart"/>
-      <w:r>
-        <w:t>Szerep-funkció</w:t>
-      </w:r>
-      <w:proofErr w:type="spellEnd"/>
-      <w:r>
-        <w:t xml:space="preserve"> </w:t>
-      </w:r>
-      <w:proofErr w:type="spellStart"/>
-      <w:r>
-        <w:t>mátrix</w:t>
-      </w:r>
-      <w:proofErr w:type="spellEnd"/>
+      <w:r>
+        <w:t>Szerep-funkció mátrix</w:t>
+      </w:r>
       <w:r>
         <w:t>:</w:t>
       </w:r>
@@ -15264,11 +14619,9 @@
             <w:hideMark/>
           </w:tcPr>
           <w:p>
-            <w:proofErr w:type="spellStart"/>
             <w:r>
               <w:t>Regisztráció</w:t>
             </w:r>
-            <w:proofErr w:type="spellEnd"/>
           </w:p>
         </w:tc>
         <w:tc>
@@ -15279,11 +14632,9 @@
             <w:hideMark/>
           </w:tcPr>
           <w:p>
-            <w:proofErr w:type="spellStart"/>
             <w:r>
               <w:t>Bejelentkezés</w:t>
             </w:r>
-            <w:proofErr w:type="spellEnd"/>
           </w:p>
         </w:tc>
         <w:tc>
@@ -15294,11 +14645,9 @@
             <w:hideMark/>
           </w:tcPr>
           <w:p>
-            <w:proofErr w:type="spellStart"/>
             <w:r>
               <w:t>Kurzusfelvétel</w:t>
             </w:r>
-            <w:proofErr w:type="spellEnd"/>
           </w:p>
         </w:tc>
         <w:tc>
@@ -15309,27 +14658,9 @@
             <w:hideMark/>
           </w:tcPr>
           <w:p>
-            <w:proofErr w:type="spellStart"/>
-            <w:r>
-              <w:t>Kurzus</w:t>
-            </w:r>
-            <w:proofErr w:type="spellEnd"/>
-            <w:r>
-              <w:t xml:space="preserve"> </w:t>
-            </w:r>
-            <w:proofErr w:type="spellStart"/>
-            <w:r>
-              <w:t>státuszának</w:t>
-            </w:r>
-            <w:proofErr w:type="spellEnd"/>
-            <w:r>
-              <w:t xml:space="preserve"> </w:t>
-            </w:r>
-            <w:proofErr w:type="spellStart"/>
-            <w:r>
-              <w:t>módosítása</w:t>
-            </w:r>
-            <w:proofErr w:type="spellEnd"/>
+            <w:r>
+              <w:t>Kurzus státuszának módosítása</w:t>
+            </w:r>
           </w:p>
         </w:tc>
         <w:tc>
@@ -15340,35 +14671,9 @@
             <w:hideMark/>
           </w:tcPr>
           <w:p>
-            <w:proofErr w:type="spellStart"/>
-            <w:r>
-              <w:t>Kurzus</w:t>
-            </w:r>
-            <w:proofErr w:type="spellEnd"/>
-            <w:r>
-              <w:t>/</w:t>
-            </w:r>
-            <w:proofErr w:type="spellStart"/>
-            <w:r>
-              <w:t>tantárgy</w:t>
-            </w:r>
-            <w:proofErr w:type="spellEnd"/>
-            <w:r>
-              <w:t xml:space="preserve"> </w:t>
-            </w:r>
-            <w:proofErr w:type="spellStart"/>
-            <w:r>
-              <w:t>kiosztása</w:t>
-            </w:r>
-            <w:proofErr w:type="spellEnd"/>
-            <w:r>
-              <w:t xml:space="preserve"> </w:t>
-            </w:r>
-            <w:proofErr w:type="spellStart"/>
-            <w:r>
-              <w:t>oktatónak</w:t>
-            </w:r>
-            <w:proofErr w:type="spellEnd"/>
+            <w:r>
+              <w:t>Kurzus/tantárgy kiosztása oktatónak</w:t>
+            </w:r>
           </w:p>
         </w:tc>
         <w:tc>
@@ -15379,19 +14684,9 @@
             <w:hideMark/>
           </w:tcPr>
           <w:p>
-            <w:proofErr w:type="spellStart"/>
-            <w:r>
-              <w:t>Átlagok</w:t>
-            </w:r>
-            <w:proofErr w:type="spellEnd"/>
-            <w:r>
-              <w:t xml:space="preserve"> </w:t>
-            </w:r>
-            <w:proofErr w:type="spellStart"/>
-            <w:r>
-              <w:t>számítása</w:t>
-            </w:r>
-            <w:proofErr w:type="spellEnd"/>
+            <w:r>
+              <w:t>Átlagok számítása</w:t>
+            </w:r>
           </w:p>
         </w:tc>
         <w:tc>
@@ -15402,27 +14697,9 @@
             <w:hideMark/>
           </w:tcPr>
           <w:p>
-            <w:proofErr w:type="spellStart"/>
-            <w:r>
-              <w:t>Évfolyam</w:t>
-            </w:r>
-            <w:proofErr w:type="spellEnd"/>
-            <w:r>
-              <w:t xml:space="preserve"> </w:t>
-            </w:r>
-            <w:proofErr w:type="spellStart"/>
-            <w:r>
-              <w:t>statisztika</w:t>
-            </w:r>
-            <w:proofErr w:type="spellEnd"/>
-            <w:r>
-              <w:t xml:space="preserve"> </w:t>
-            </w:r>
-            <w:proofErr w:type="spellStart"/>
-            <w:r>
-              <w:t>számítása</w:t>
-            </w:r>
-            <w:proofErr w:type="spellEnd"/>
+            <w:r>
+              <w:t>Évfolyam statisztika számítása</w:t>
+            </w:r>
           </w:p>
         </w:tc>
         <w:tc>
@@ -15433,19 +14710,9 @@
             <w:hideMark/>
           </w:tcPr>
           <w:p>
-            <w:proofErr w:type="spellStart"/>
-            <w:r>
-              <w:t>Órarend</w:t>
-            </w:r>
-            <w:proofErr w:type="spellEnd"/>
-            <w:r>
-              <w:t xml:space="preserve"> </w:t>
-            </w:r>
-            <w:proofErr w:type="spellStart"/>
-            <w:r>
-              <w:t>megjelenítése</w:t>
-            </w:r>
-            <w:proofErr w:type="spellEnd"/>
+            <w:r>
+              <w:t>Órarend megjelenítése</w:t>
+            </w:r>
           </w:p>
         </w:tc>
         <w:tc>
@@ -15456,19 +14723,9 @@
             <w:hideMark/>
           </w:tcPr>
           <w:p>
-            <w:proofErr w:type="spellStart"/>
-            <w:r>
-              <w:t>Üzenőfal</w:t>
-            </w:r>
-            <w:proofErr w:type="spellEnd"/>
-            <w:r>
-              <w:t xml:space="preserve"> </w:t>
-            </w:r>
-            <w:proofErr w:type="spellStart"/>
-            <w:r>
-              <w:t>kezelése</w:t>
-            </w:r>
-            <w:proofErr w:type="spellEnd"/>
+            <w:r>
+              <w:t>Üzenőfal kezelése</w:t>
+            </w:r>
           </w:p>
         </w:tc>
         <w:tc>
@@ -15479,19 +14736,9 @@
             <w:hideMark/>
           </w:tcPr>
           <w:p>
-            <w:proofErr w:type="spellStart"/>
-            <w:r>
-              <w:t>Fórum</w:t>
-            </w:r>
-            <w:proofErr w:type="spellEnd"/>
-            <w:r>
-              <w:t xml:space="preserve"> </w:t>
-            </w:r>
-            <w:proofErr w:type="spellStart"/>
-            <w:r>
-              <w:t>kezelése</w:t>
-            </w:r>
-            <w:proofErr w:type="spellEnd"/>
+            <w:r>
+              <w:t>Fórum kezelése</w:t>
+            </w:r>
           </w:p>
         </w:tc>
         <w:tc>
@@ -15502,11 +14749,9 @@
             <w:hideMark/>
           </w:tcPr>
           <w:p>
-            <w:proofErr w:type="spellStart"/>
             <w:r>
               <w:t>Hozzászólás</w:t>
             </w:r>
-            <w:proofErr w:type="spellEnd"/>
           </w:p>
         </w:tc>
         <w:tc>
@@ -15517,35 +14762,9 @@
             <w:hideMark/>
           </w:tcPr>
           <w:p>
-            <w:proofErr w:type="spellStart"/>
-            <w:r>
-              <w:t>Kurzusok</w:t>
-            </w:r>
-            <w:proofErr w:type="spellEnd"/>
-            <w:r>
-              <w:t xml:space="preserve"> </w:t>
-            </w:r>
-            <w:proofErr w:type="spellStart"/>
-            <w:r>
-              <w:t>és</w:t>
-            </w:r>
-            <w:proofErr w:type="spellEnd"/>
-            <w:r>
-              <w:t xml:space="preserve"> </w:t>
-            </w:r>
-            <w:proofErr w:type="spellStart"/>
-            <w:r>
-              <w:t>tantárgyak</w:t>
-            </w:r>
-            <w:proofErr w:type="spellEnd"/>
-            <w:r>
-              <w:t xml:space="preserve"> </w:t>
-            </w:r>
-            <w:proofErr w:type="spellStart"/>
-            <w:r>
-              <w:t>kezelése</w:t>
-            </w:r>
-            <w:proofErr w:type="spellEnd"/>
+            <w:r>
+              <w:t>Kurzusok és tantárgyak kezelése</w:t>
+            </w:r>
           </w:p>
         </w:tc>
         <w:tc>
@@ -15556,27 +14775,9 @@
             <w:hideMark/>
           </w:tcPr>
           <w:p>
-            <w:proofErr w:type="spellStart"/>
-            <w:r>
-              <w:t>Teremkihasználtsági</w:t>
-            </w:r>
-            <w:proofErr w:type="spellEnd"/>
-            <w:r>
-              <w:t xml:space="preserve"> </w:t>
-            </w:r>
-            <w:proofErr w:type="spellStart"/>
-            <w:r>
-              <w:t>statisztika</w:t>
-            </w:r>
-            <w:proofErr w:type="spellEnd"/>
-            <w:r>
-              <w:t xml:space="preserve"> </w:t>
-            </w:r>
-            <w:proofErr w:type="spellStart"/>
-            <w:r>
-              <w:t>számítása</w:t>
-            </w:r>
-            <w:proofErr w:type="spellEnd"/>
+            <w:r>
+              <w:t>Teremkihasználtsági statisztika számítása</w:t>
+            </w:r>
           </w:p>
         </w:tc>
         <w:tc>
@@ -15587,19 +14788,9 @@
             <w:hideMark/>
           </w:tcPr>
           <w:p>
-            <w:proofErr w:type="spellStart"/>
-            <w:r>
-              <w:t>Termek</w:t>
-            </w:r>
-            <w:proofErr w:type="spellEnd"/>
-            <w:r>
-              <w:t xml:space="preserve"> </w:t>
-            </w:r>
-            <w:proofErr w:type="spellStart"/>
-            <w:r>
-              <w:t>kezelése</w:t>
-            </w:r>
-            <w:proofErr w:type="spellEnd"/>
+            <w:r>
+              <w:t>Termek kezelése</w:t>
+            </w:r>
           </w:p>
         </w:tc>
         <w:tc>
@@ -15610,19 +14801,9 @@
             <w:hideMark/>
           </w:tcPr>
           <w:p>
-            <w:proofErr w:type="spellStart"/>
-            <w:r>
-              <w:t>Tantervi</w:t>
-            </w:r>
-            <w:proofErr w:type="spellEnd"/>
-            <w:r>
-              <w:t xml:space="preserve"> </w:t>
-            </w:r>
-            <w:proofErr w:type="spellStart"/>
-            <w:r>
-              <w:t>teljesítések</w:t>
-            </w:r>
-            <w:proofErr w:type="spellEnd"/>
+            <w:r>
+              <w:t>Tantervi teljesítések</w:t>
+            </w:r>
           </w:p>
         </w:tc>
         <w:tc>
@@ -15634,13 +14815,8 @@
           </w:tcPr>
           <w:p>
             <w:r>
-              <w:t xml:space="preserve">Hallgató </w:t>
-            </w:r>
-            <w:proofErr w:type="spellStart"/>
-            <w:r>
-              <w:t>jóváhagyása</w:t>
-            </w:r>
-            <w:proofErr w:type="spellEnd"/>
+              <w:t>Hallgató jóváhagyása</w:t>
+            </w:r>
           </w:p>
         </w:tc>
         <w:tc>
@@ -15651,19 +14827,9 @@
             <w:hideMark/>
           </w:tcPr>
           <w:p>
-            <w:proofErr w:type="spellStart"/>
-            <w:r>
-              <w:t>Vizsgák</w:t>
-            </w:r>
-            <w:proofErr w:type="spellEnd"/>
-            <w:r>
-              <w:t xml:space="preserve"> </w:t>
-            </w:r>
-            <w:proofErr w:type="spellStart"/>
-            <w:r>
-              <w:t>kezelése</w:t>
-            </w:r>
-            <w:proofErr w:type="spellEnd"/>
+            <w:r>
+              <w:t>Vizsgák kezelése</w:t>
+            </w:r>
           </w:p>
         </w:tc>
         <w:tc>
@@ -15674,27 +14840,9 @@
             <w:hideMark/>
           </w:tcPr>
           <w:p>
-            <w:proofErr w:type="spellStart"/>
-            <w:r>
-              <w:t>Diplomáló</w:t>
-            </w:r>
-            <w:proofErr w:type="spellEnd"/>
-            <w:r>
-              <w:t xml:space="preserve"> </w:t>
-            </w:r>
-            <w:proofErr w:type="spellStart"/>
-            <w:r>
-              <w:t>hallgatók</w:t>
-            </w:r>
-            <w:proofErr w:type="spellEnd"/>
-            <w:r>
-              <w:t xml:space="preserve"> </w:t>
-            </w:r>
-            <w:proofErr w:type="spellStart"/>
-            <w:r>
-              <w:t>statisztikái</w:t>
-            </w:r>
-            <w:proofErr w:type="spellEnd"/>
+            <w:r>
+              <w:t>Diplomáló hallgatók statisztikái</w:t>
+            </w:r>
           </w:p>
         </w:tc>
       </w:tr>
@@ -15938,19 +15086,9 @@
             <w:hideMark/>
           </w:tcPr>
           <w:p>
-            <w:proofErr w:type="spellStart"/>
-            <w:r>
-              <w:t>Regisztrált</w:t>
-            </w:r>
-            <w:proofErr w:type="spellEnd"/>
-            <w:r>
-              <w:t xml:space="preserve"> </w:t>
-            </w:r>
-            <w:proofErr w:type="spellStart"/>
-            <w:r>
-              <w:t>felhasználó</w:t>
-            </w:r>
-            <w:proofErr w:type="spellEnd"/>
+            <w:r>
+              <w:t>Regisztrált felhasználó</w:t>
+            </w:r>
           </w:p>
         </w:tc>
         <w:tc>
@@ -16149,11 +15287,9 @@
             <w:hideMark/>
           </w:tcPr>
           <w:p>
-            <w:proofErr w:type="spellStart"/>
             <w:r>
               <w:t>Oktató</w:t>
             </w:r>
-            <w:proofErr w:type="spellEnd"/>
           </w:p>
         </w:tc>
         <w:tc>
@@ -16360,11 +15496,9 @@
             <w:hideMark/>
           </w:tcPr>
           <w:p>
-            <w:proofErr w:type="spellStart"/>
             <w:r>
               <w:t>Látogató</w:t>
             </w:r>
-            <w:proofErr w:type="spellEnd"/>
           </w:p>
         </w:tc>
         <w:tc>
@@ -16550,21 +15684,8 @@
       </w:pPr>
       <w:r>
         <w:lastRenderedPageBreak/>
-        <w:t>Egyed-</w:t>
-      </w:r>
-      <w:proofErr w:type="spellStart"/>
-      <w:r>
-        <w:t>esemény</w:t>
-      </w:r>
-      <w:proofErr w:type="spellEnd"/>
-      <w:r>
-        <w:t xml:space="preserve"> </w:t>
-      </w:r>
-      <w:proofErr w:type="spellStart"/>
-      <w:r>
-        <w:t>mátrix</w:t>
-      </w:r>
-      <w:proofErr w:type="spellEnd"/>
+        <w:t>Egyed-esemény mátrix</w:t>
+      </w:r>
       <w:r>
         <w:t>:</w:t>
       </w:r>
@@ -16584,33 +15705,11 @@
           <w:lang w:val="hu-HU"/>
         </w:rPr>
       </w:pPr>
-      <w:proofErr w:type="spellStart"/>
-      <w:r>
-        <w:rPr>
-          <w:lang w:val="hu-HU"/>
-        </w:rPr>
-        <w:t>Create</w:t>
-      </w:r>
-      <w:proofErr w:type="spellEnd"/>
-      <w:r>
-        <w:rPr>
-          <w:lang w:val="hu-HU"/>
-        </w:rPr>
-        <w:t xml:space="preserve">: C, Read: R, Update: U, </w:t>
-      </w:r>
-      <w:proofErr w:type="spellStart"/>
-      <w:r>
-        <w:rPr>
-          <w:lang w:val="hu-HU"/>
-        </w:rPr>
-        <w:t>Delete</w:t>
-      </w:r>
-      <w:proofErr w:type="spellEnd"/>
-      <w:r>
-        <w:rPr>
-          <w:lang w:val="hu-HU"/>
-        </w:rPr>
-        <w:t>: D</w:t>
+      <w:r>
+        <w:rPr>
+          <w:lang w:val="hu-HU"/>
+        </w:rPr>
+        <w:t>Create: C, Read: R, Update: U, Delete: D</w:t>
       </w:r>
     </w:p>
     <w:p>
@@ -16624,6 +15723,7 @@
       <w:r>
         <w:rPr>
           <w:b/>
+          <w:noProof/>
           <w:sz w:val="28"/>
           <w:lang w:val="hu-HU"/>
         </w:rPr>
@@ -16668,19 +15768,9 @@
       <w:pPr>
         <w:pStyle w:val="Cmsor2"/>
       </w:pPr>
-      <w:proofErr w:type="spellStart"/>
-      <w:r>
-        <w:t>Funkció</w:t>
-      </w:r>
-      <w:proofErr w:type="spellEnd"/>
-      <w:r>
-        <w:t xml:space="preserve"> </w:t>
-      </w:r>
-      <w:proofErr w:type="spellStart"/>
-      <w:r>
-        <w:t>megadása</w:t>
-      </w:r>
-      <w:proofErr w:type="spellEnd"/>
+      <w:r>
+        <w:t>Funkció megadása</w:t>
+      </w:r>
     </w:p>
     <w:p>
       <w:pPr>
@@ -16710,12 +15800,10 @@
       <w:pPr>
         <w:pStyle w:val="Cmsor2"/>
       </w:pPr>
-      <w:proofErr w:type="spellStart"/>
       <w:r>
         <w:lastRenderedPageBreak/>
         <w:t>Képernyőtervek</w:t>
       </w:r>
-      <w:proofErr w:type="spellEnd"/>
     </w:p>
     <w:p>
       <w:pPr>
@@ -16900,52 +15988,24 @@
       <w:pPr>
         <w:pStyle w:val="Cmsor2"/>
       </w:pPr>
-      <w:proofErr w:type="spellStart"/>
       <w:r>
         <w:t>Menütervek</w:t>
       </w:r>
-      <w:proofErr w:type="spellEnd"/>
     </w:p>
     <w:p>
       <w:pPr>
         <w:pStyle w:val="Cmsor2"/>
       </w:pPr>
-      <w:proofErr w:type="spellStart"/>
-      <w:r>
-        <w:t>Összetett</w:t>
-      </w:r>
-      <w:proofErr w:type="spellEnd"/>
-      <w:r>
-        <w:t xml:space="preserve"> </w:t>
-      </w:r>
-      <w:proofErr w:type="spellStart"/>
-      <w:r>
-        <w:t>lekérdezések</w:t>
-      </w:r>
-      <w:proofErr w:type="spellEnd"/>
+      <w:r>
+        <w:t>Összetett lekérdezések</w:t>
+      </w:r>
     </w:p>
     <w:p>
       <w:pPr>
         <w:pStyle w:val="Cmsor2"/>
       </w:pPr>
       <w:r>
-        <w:t xml:space="preserve">Az </w:t>
-      </w:r>
-      <w:proofErr w:type="spellStart"/>
-      <w:r>
-        <w:t>alkalmazás</w:t>
-      </w:r>
-      <w:proofErr w:type="spellEnd"/>
-      <w:r>
-        <w:t xml:space="preserve"> </w:t>
-      </w:r>
-      <w:proofErr w:type="spellStart"/>
-      <w:r>
-        <w:t>telepítése</w:t>
-      </w:r>
-      <w:proofErr w:type="spellEnd"/>
-      <w:r>
-        <w:t xml:space="preserve"> </w:t>
+        <w:t xml:space="preserve">Az alkalmazás telepítése </w:t>
       </w:r>
     </w:p>
     <w:p>
@@ -16957,95 +16017,7 @@
         </w:numPr>
       </w:pPr>
       <w:r>
-        <w:t xml:space="preserve">Az </w:t>
-      </w:r>
-      <w:proofErr w:type="spellStart"/>
-      <w:r>
-        <w:t>alkalmazás</w:t>
-      </w:r>
-      <w:proofErr w:type="spellEnd"/>
-      <w:r>
-        <w:t xml:space="preserve"> </w:t>
-      </w:r>
-      <w:proofErr w:type="spellStart"/>
-      <w:r>
-        <w:t>futtatásához</w:t>
-      </w:r>
-      <w:proofErr w:type="spellEnd"/>
-      <w:r>
-        <w:t xml:space="preserve"> </w:t>
-      </w:r>
-      <w:proofErr w:type="spellStart"/>
-      <w:r>
-        <w:t>szükséges</w:t>
-      </w:r>
-      <w:proofErr w:type="spellEnd"/>
-      <w:r>
-        <w:t xml:space="preserve">: </w:t>
-      </w:r>
-      <w:proofErr w:type="spellStart"/>
-      <w:r>
-        <w:t>kabinetes</w:t>
-      </w:r>
-      <w:proofErr w:type="spellEnd"/>
-      <w:r>
-        <w:t xml:space="preserve"> </w:t>
-      </w:r>
-      <w:proofErr w:type="spellStart"/>
-      <w:r>
-        <w:t>hálózat</w:t>
-      </w:r>
-      <w:proofErr w:type="spellEnd"/>
-      <w:r>
-        <w:t xml:space="preserve"> </w:t>
-      </w:r>
-      <w:proofErr w:type="spellStart"/>
-      <w:r>
-        <w:t>elérése</w:t>
-      </w:r>
-      <w:proofErr w:type="spellEnd"/>
-      <w:r>
-        <w:t xml:space="preserve">, </w:t>
-      </w:r>
-      <w:proofErr w:type="spellStart"/>
-      <w:r>
-        <w:t>sqldeveloper</w:t>
-      </w:r>
-      <w:proofErr w:type="spellEnd"/>
-      <w:r>
-        <w:t>, IntelliJ Idea (</w:t>
-      </w:r>
-      <w:proofErr w:type="spellStart"/>
-      <w:r>
-        <w:t>vagy</w:t>
-      </w:r>
-      <w:proofErr w:type="spellEnd"/>
-      <w:r>
-        <w:t xml:space="preserve"> </w:t>
-      </w:r>
-      <w:proofErr w:type="spellStart"/>
-      <w:r>
-        <w:t>egyéb</w:t>
-      </w:r>
-      <w:proofErr w:type="spellEnd"/>
-      <w:r>
-        <w:t xml:space="preserve"> Java-t </w:t>
-      </w:r>
-      <w:proofErr w:type="spellStart"/>
-      <w:r>
-        <w:t>támogató</w:t>
-      </w:r>
-      <w:proofErr w:type="spellEnd"/>
-      <w:r>
-        <w:t xml:space="preserve"> </w:t>
-      </w:r>
-      <w:proofErr w:type="spellStart"/>
-      <w:r>
-        <w:t>fejlesztőkörnyezet</w:t>
-      </w:r>
-      <w:proofErr w:type="spellEnd"/>
-      <w:r>
-        <w:t>)</w:t>
+        <w:t>Az alkalmazás futtatásához szükséges: kabinetes hálózat elérése, sqldeveloper, IntelliJ Idea (vagy egyéb Java-t támogató fejlesztőkörnyezet)</w:t>
       </w:r>
     </w:p>
     <w:p>
@@ -17057,55 +16029,10 @@
         </w:numPr>
       </w:pPr>
       <w:r>
-        <w:t xml:space="preserve">Csatlakozzon </w:t>
-      </w:r>
-      <w:proofErr w:type="spellStart"/>
-      <w:r>
-        <w:t>sqldeveloperen</w:t>
-      </w:r>
-      <w:proofErr w:type="spellEnd"/>
-      <w:r>
-        <w:t xml:space="preserve"> </w:t>
-      </w:r>
-      <w:proofErr w:type="spellStart"/>
-      <w:r>
-        <w:t>keresztül</w:t>
-      </w:r>
-      <w:proofErr w:type="spellEnd"/>
-      <w:r>
-        <w:t xml:space="preserve"> a </w:t>
-      </w:r>
-      <w:proofErr w:type="spellStart"/>
-      <w:r>
-        <w:t>kabinetes</w:t>
-      </w:r>
-      <w:proofErr w:type="spellEnd"/>
-      <w:r>
-        <w:t xml:space="preserve"> Oracle </w:t>
-      </w:r>
-      <w:proofErr w:type="spellStart"/>
-      <w:r>
-        <w:t>adatbázisra</w:t>
-      </w:r>
-      <w:proofErr w:type="spellEnd"/>
-      <w:r>
-        <w:t xml:space="preserve"> (</w:t>
-      </w:r>
-      <w:proofErr w:type="spellStart"/>
-      <w:r>
-        <w:t>saját</w:t>
-      </w:r>
-      <w:proofErr w:type="spellEnd"/>
-      <w:r>
-        <w:t xml:space="preserve"> credential-</w:t>
-      </w:r>
-      <w:proofErr w:type="spellStart"/>
-      <w:r>
-        <w:t>ökkel</w:t>
-      </w:r>
-      <w:proofErr w:type="spellEnd"/>
-      <w:r>
-        <w:t>)</w:t>
+        <w:t>Csatlakozzon sqldeveloperen keresztül a kabinetes</w:t>
+      </w:r>
+      <w:r>
+        <w:t xml:space="preserve"> Oracle adatbázisra (saját credential-ökkel)</w:t>
       </w:r>
     </w:p>
     <w:p>
@@ -17116,117 +16043,17 @@
           <w:numId w:val="4"/>
         </w:numPr>
       </w:pPr>
-      <w:proofErr w:type="spellStart"/>
-      <w:r>
-        <w:t>Futtassa</w:t>
-      </w:r>
-      <w:proofErr w:type="spellEnd"/>
-      <w:r>
-        <w:t xml:space="preserve"> le </w:t>
-      </w:r>
-      <w:proofErr w:type="spellStart"/>
-      <w:r>
-        <w:t>az</w:t>
-      </w:r>
-      <w:proofErr w:type="spellEnd"/>
-      <w:r>
-        <w:t xml:space="preserve"> ‘</w:t>
-      </w:r>
-      <w:proofErr w:type="spellStart"/>
-      <w:r>
-        <w:t>sql</w:t>
-      </w:r>
-      <w:proofErr w:type="spellEnd"/>
-      <w:r>
-        <w:t xml:space="preserve">’ </w:t>
-      </w:r>
-      <w:proofErr w:type="spellStart"/>
-      <w:r>
-        <w:t>mappában</w:t>
-      </w:r>
-      <w:proofErr w:type="spellEnd"/>
-      <w:r>
-        <w:t xml:space="preserve"> </w:t>
-      </w:r>
-      <w:proofErr w:type="spellStart"/>
-      <w:r>
-        <w:t>található</w:t>
-      </w:r>
-      <w:proofErr w:type="spellEnd"/>
-      <w:r>
-        <w:t xml:space="preserve"> DBInit.txt </w:t>
-      </w:r>
-      <w:proofErr w:type="spellStart"/>
-      <w:r>
-        <w:t>fájl</w:t>
-      </w:r>
-      <w:proofErr w:type="spellEnd"/>
-      <w:r>
-        <w:t xml:space="preserve"> </w:t>
-      </w:r>
-      <w:proofErr w:type="spellStart"/>
-      <w:r>
-        <w:t>tartalmát</w:t>
-      </w:r>
-      <w:proofErr w:type="spellEnd"/>
-      <w:r>
-        <w:t xml:space="preserve"> </w:t>
-      </w:r>
-      <w:proofErr w:type="spellStart"/>
-      <w:r>
-        <w:t>az</w:t>
-      </w:r>
-      <w:proofErr w:type="spellEnd"/>
-      <w:r>
-        <w:t xml:space="preserve"> </w:t>
-      </w:r>
-      <w:proofErr w:type="spellStart"/>
-      <w:r>
-        <w:t>adatbázis</w:t>
-      </w:r>
-      <w:proofErr w:type="spellEnd"/>
-      <w:r>
-        <w:t xml:space="preserve"> </w:t>
-      </w:r>
-      <w:proofErr w:type="spellStart"/>
-      <w:r>
-        <w:t>létrehozásához</w:t>
-      </w:r>
-      <w:proofErr w:type="spellEnd"/>
-      <w:r>
-        <w:t xml:space="preserve"> (</w:t>
-      </w:r>
-      <w:proofErr w:type="spellStart"/>
-      <w:r>
-        <w:t>ezután</w:t>
-      </w:r>
-      <w:proofErr w:type="spellEnd"/>
-      <w:r>
-        <w:t xml:space="preserve"> ki is </w:t>
-      </w:r>
-      <w:proofErr w:type="spellStart"/>
-      <w:r>
-        <w:t>léphet</w:t>
-      </w:r>
-      <w:proofErr w:type="spellEnd"/>
-      <w:r>
-        <w:t xml:space="preserve"> </w:t>
-      </w:r>
-      <w:proofErr w:type="spellStart"/>
-      <w:r>
-        <w:t>az</w:t>
-      </w:r>
-      <w:proofErr w:type="spellEnd"/>
-      <w:r>
-        <w:t xml:space="preserve"> </w:t>
-      </w:r>
-      <w:proofErr w:type="spellStart"/>
-      <w:r>
-        <w:t>sqldeveloperből</w:t>
-      </w:r>
-      <w:proofErr w:type="spellEnd"/>
-      <w:r>
-        <w:t>)</w:t>
+      <w:r>
+        <w:t>Futtassa le az ‘sql’ mappában található DBInit.txt fájl tartalmát az adatbázis létrehozásához</w:t>
+      </w:r>
+      <w:r>
+        <w:t xml:space="preserve"> (ezután </w:t>
+      </w:r>
+      <w:r>
+        <w:t>lépjen ki</w:t>
+      </w:r>
+      <w:r>
+        <w:t xml:space="preserve"> az sqldeveloperből)</w:t>
       </w:r>
     </w:p>
     <w:p>
@@ -17237,231 +16064,18 @@
           <w:numId w:val="4"/>
         </w:numPr>
       </w:pPr>
-      <w:proofErr w:type="spellStart"/>
       <w:r>
         <w:lastRenderedPageBreak/>
-        <w:t>Futtassa</w:t>
-      </w:r>
-      <w:proofErr w:type="spellEnd"/>
-      <w:r>
-        <w:t xml:space="preserve"> le </w:t>
-      </w:r>
-      <w:proofErr w:type="spellStart"/>
-      <w:r>
-        <w:t>terminálban</w:t>
-      </w:r>
-      <w:proofErr w:type="spellEnd"/>
-      <w:r>
-        <w:t xml:space="preserve"> </w:t>
-      </w:r>
-      <w:proofErr w:type="spellStart"/>
-      <w:r>
-        <w:t>az</w:t>
-      </w:r>
-      <w:proofErr w:type="spellEnd"/>
-      <w:r>
-        <w:t xml:space="preserve"> </w:t>
-      </w:r>
-      <w:proofErr w:type="spellStart"/>
-      <w:r>
-        <w:t>alábbi</w:t>
-      </w:r>
-      <w:proofErr w:type="spellEnd"/>
-      <w:r>
-        <w:t xml:space="preserve"> </w:t>
-      </w:r>
-      <w:proofErr w:type="spellStart"/>
-      <w:r>
-        <w:t>parancsot</w:t>
-      </w:r>
-      <w:proofErr w:type="spellEnd"/>
-      <w:r>
-        <w:t xml:space="preserve">: </w:t>
-      </w:r>
-      <w:r>
-        <w:t xml:space="preserve">ssh -L 1521:orania2.inf.u-szeged.hu:1521 [h-s </w:t>
-      </w:r>
-      <w:proofErr w:type="spellStart"/>
-      <w:r>
-        <w:t>azonosító</w:t>
-      </w:r>
-      <w:proofErr w:type="spellEnd"/>
-      <w:r>
-        <w:t>]@linux.inf.u-szeged.hu</w:t>
-      </w:r>
-      <w:r>
-        <w:t xml:space="preserve"> (a h-s </w:t>
-      </w:r>
-      <w:proofErr w:type="spellStart"/>
-      <w:r>
-        <w:t>azonosítót</w:t>
-      </w:r>
-      <w:proofErr w:type="spellEnd"/>
-      <w:r>
-        <w:t xml:space="preserve"> </w:t>
-      </w:r>
-      <w:proofErr w:type="spellStart"/>
-      <w:r>
-        <w:t>természetesen</w:t>
-      </w:r>
-      <w:proofErr w:type="spellEnd"/>
-      <w:r>
-        <w:t xml:space="preserve"> </w:t>
-      </w:r>
-      <w:proofErr w:type="spellStart"/>
-      <w:r>
-        <w:t>helyettesíteni</w:t>
-      </w:r>
-      <w:proofErr w:type="spellEnd"/>
-      <w:r>
-        <w:t xml:space="preserve"> </w:t>
-      </w:r>
-      <w:proofErr w:type="spellStart"/>
-      <w:r>
-        <w:t>kell</w:t>
-      </w:r>
-      <w:proofErr w:type="spellEnd"/>
-      <w:r>
-        <w:t xml:space="preserve"> a </w:t>
-      </w:r>
-      <w:proofErr w:type="spellStart"/>
-      <w:r>
-        <w:t>saját</w:t>
-      </w:r>
-      <w:proofErr w:type="spellEnd"/>
-      <w:r>
-        <w:t xml:space="preserve"> </w:t>
-      </w:r>
-      <w:proofErr w:type="spellStart"/>
-      <w:r>
-        <w:t>azonosítóval</w:t>
-      </w:r>
-      <w:proofErr w:type="spellEnd"/>
-      <w:r>
-        <w:t>)</w:t>
-      </w:r>
-      <w:r>
-        <w:t xml:space="preserve">. </w:t>
-      </w:r>
-      <w:proofErr w:type="spellStart"/>
-      <w:r>
-        <w:t>Ez</w:t>
-      </w:r>
-      <w:proofErr w:type="spellEnd"/>
-      <w:r>
-        <w:t xml:space="preserve"> </w:t>
-      </w:r>
-      <w:proofErr w:type="spellStart"/>
-      <w:r>
-        <w:t>belép</w:t>
-      </w:r>
-      <w:proofErr w:type="spellEnd"/>
-      <w:r>
-        <w:t xml:space="preserve"> a </w:t>
-      </w:r>
-      <w:proofErr w:type="spellStart"/>
-      <w:r>
-        <w:t>kabinet</w:t>
-      </w:r>
-      <w:proofErr w:type="spellEnd"/>
-      <w:r>
-        <w:t xml:space="preserve"> </w:t>
-      </w:r>
-      <w:proofErr w:type="spellStart"/>
-      <w:r>
-        <w:t>linuxos</w:t>
-      </w:r>
-      <w:proofErr w:type="spellEnd"/>
-      <w:r>
-        <w:t xml:space="preserve"> </w:t>
-      </w:r>
-      <w:proofErr w:type="spellStart"/>
-      <w:r>
-        <w:t>felületére</w:t>
-      </w:r>
-      <w:proofErr w:type="spellEnd"/>
-      <w:r>
-        <w:t xml:space="preserve">, </w:t>
-      </w:r>
-      <w:proofErr w:type="spellStart"/>
-      <w:r>
-        <w:t>és</w:t>
-      </w:r>
-      <w:proofErr w:type="spellEnd"/>
-      <w:r>
-        <w:t xml:space="preserve"> </w:t>
-      </w:r>
-      <w:proofErr w:type="spellStart"/>
-      <w:r>
-        <w:t>megcsinálja</w:t>
-      </w:r>
-      <w:proofErr w:type="spellEnd"/>
-      <w:r>
-        <w:t xml:space="preserve"> port </w:t>
-      </w:r>
-      <w:proofErr w:type="spellStart"/>
-      <w:r>
-        <w:t>forwardinggal</w:t>
-      </w:r>
-      <w:proofErr w:type="spellEnd"/>
-      <w:r>
-        <w:t xml:space="preserve"> </w:t>
-      </w:r>
-      <w:proofErr w:type="spellStart"/>
-      <w:r>
-        <w:t>az</w:t>
-      </w:r>
-      <w:proofErr w:type="spellEnd"/>
-      <w:r>
-        <w:t xml:space="preserve"> SSH </w:t>
-      </w:r>
-      <w:proofErr w:type="spellStart"/>
-      <w:r>
-        <w:t>tunnelt</w:t>
-      </w:r>
-      <w:proofErr w:type="spellEnd"/>
-      <w:r>
-        <w:t xml:space="preserve">, </w:t>
-      </w:r>
-      <w:proofErr w:type="spellStart"/>
-      <w:r>
-        <w:t>hogy</w:t>
-      </w:r>
-      <w:proofErr w:type="spellEnd"/>
-      <w:r>
-        <w:t xml:space="preserve"> </w:t>
-      </w:r>
-      <w:proofErr w:type="spellStart"/>
-      <w:r>
-        <w:t>az</w:t>
-      </w:r>
-      <w:proofErr w:type="spellEnd"/>
-      <w:r>
-        <w:t xml:space="preserve"> </w:t>
-      </w:r>
-      <w:proofErr w:type="spellStart"/>
-      <w:r>
-        <w:t>alkalmazás</w:t>
-      </w:r>
-      <w:proofErr w:type="spellEnd"/>
-      <w:r>
-        <w:t xml:space="preserve"> </w:t>
-      </w:r>
-      <w:proofErr w:type="spellStart"/>
-      <w:r>
-        <w:t>elérje</w:t>
-      </w:r>
-      <w:proofErr w:type="spellEnd"/>
-      <w:r>
-        <w:t xml:space="preserve"> </w:t>
-      </w:r>
-      <w:proofErr w:type="spellStart"/>
-      <w:r>
-        <w:t>az</w:t>
-      </w:r>
-      <w:proofErr w:type="spellEnd"/>
-      <w:r>
-        <w:t xml:space="preserve"> orania2-t.</w:t>
+        <w:t xml:space="preserve">Futtassa le terminálban az alábbi parancsot: </w:t>
+      </w:r>
+      <w:r>
+        <w:t>ssh -L 1521:orania2.inf.u-szeged.hu:1521 [h-s azonosító]@linux.inf.u-szeged.hu</w:t>
+      </w:r>
+      <w:r>
+        <w:t xml:space="preserve"> (a h-s azonosítót természetesen helyettesíteni kell a saját azonosítóval)</w:t>
+      </w:r>
+      <w:r>
+        <w:t>. Ez belép a kabinet linuxos felületére, és megcsinálja port forwardinggal az SSH tunnelt, hogy az alkalmazás elérje az orania2-t.</w:t>
       </w:r>
     </w:p>
     <w:p>
@@ -17472,208 +16086,14 @@
           <w:numId w:val="4"/>
         </w:numPr>
       </w:pPr>
-      <w:proofErr w:type="spellStart"/>
-      <w:r>
-        <w:t>Nyissa</w:t>
-      </w:r>
-      <w:proofErr w:type="spellEnd"/>
-      <w:r>
-        <w:t xml:space="preserve"> meg </w:t>
-      </w:r>
-      <w:proofErr w:type="spellStart"/>
-      <w:r>
-        <w:t>az</w:t>
-      </w:r>
-      <w:proofErr w:type="spellEnd"/>
-      <w:r>
-        <w:t xml:space="preserve"> IntelliJ-t </w:t>
-      </w:r>
-      <w:proofErr w:type="spellStart"/>
-      <w:r>
-        <w:t>vagy</w:t>
-      </w:r>
-      <w:proofErr w:type="spellEnd"/>
-      <w:r>
-        <w:t xml:space="preserve"> a </w:t>
-      </w:r>
-      <w:proofErr w:type="spellStart"/>
-      <w:r>
-        <w:t>választott</w:t>
-      </w:r>
-      <w:proofErr w:type="spellEnd"/>
-      <w:r>
-        <w:t xml:space="preserve"> IDE-t</w:t>
-      </w:r>
-      <w:r>
-        <w:t xml:space="preserve">, </w:t>
-      </w:r>
-      <w:proofErr w:type="spellStart"/>
-      <w:r>
-        <w:t>és</w:t>
-      </w:r>
-      <w:proofErr w:type="spellEnd"/>
-      <w:r>
-        <w:t xml:space="preserve"> </w:t>
-      </w:r>
-      <w:proofErr w:type="spellStart"/>
-      <w:r>
-        <w:t>nyissa</w:t>
-      </w:r>
-      <w:proofErr w:type="spellEnd"/>
-      <w:r>
-        <w:t xml:space="preserve"> meg </w:t>
-      </w:r>
-      <w:proofErr w:type="spellStart"/>
-      <w:r>
-        <w:t>az</w:t>
-      </w:r>
-      <w:proofErr w:type="spellEnd"/>
-      <w:r>
-        <w:t xml:space="preserve"> </w:t>
-      </w:r>
-      <w:proofErr w:type="spellStart"/>
-      <w:r>
-        <w:t>alkalmazást</w:t>
-      </w:r>
-      <w:proofErr w:type="spellEnd"/>
-      <w:r>
-        <w:t xml:space="preserve"> mint </w:t>
-      </w:r>
-      <w:proofErr w:type="spellStart"/>
-      <w:r>
-        <w:t>projekt</w:t>
-      </w:r>
-      <w:proofErr w:type="spellEnd"/>
-      <w:r>
-        <w:t xml:space="preserve">. </w:t>
-      </w:r>
-      <w:proofErr w:type="spellStart"/>
-      <w:r>
-        <w:t>Ez</w:t>
-      </w:r>
-      <w:proofErr w:type="spellEnd"/>
-      <w:r>
-        <w:t xml:space="preserve"> (IntelliJ </w:t>
-      </w:r>
-      <w:proofErr w:type="spellStart"/>
-      <w:r>
-        <w:t>esetében</w:t>
-      </w:r>
-      <w:proofErr w:type="spellEnd"/>
-      <w:r>
-        <w:t xml:space="preserve"> </w:t>
-      </w:r>
-      <w:proofErr w:type="spellStart"/>
-      <w:r>
-        <w:t>biztosan</w:t>
-      </w:r>
-      <w:proofErr w:type="spellEnd"/>
-      <w:r>
-        <w:t xml:space="preserve">) </w:t>
-      </w:r>
-      <w:proofErr w:type="spellStart"/>
-      <w:r>
-        <w:t>automatikusan</w:t>
-      </w:r>
-      <w:proofErr w:type="spellEnd"/>
-      <w:r>
-        <w:t xml:space="preserve"> </w:t>
-      </w:r>
-      <w:proofErr w:type="spellStart"/>
-      <w:r>
-        <w:t>betölti</w:t>
-      </w:r>
-      <w:proofErr w:type="spellEnd"/>
-      <w:r>
-        <w:t xml:space="preserve"> a </w:t>
-      </w:r>
-      <w:proofErr w:type="spellStart"/>
-      <w:r>
-        <w:t>gradle</w:t>
-      </w:r>
-      <w:proofErr w:type="spellEnd"/>
-      <w:r>
-        <w:t xml:space="preserve"> </w:t>
-      </w:r>
-      <w:proofErr w:type="spellStart"/>
-      <w:r>
-        <w:t>dependenciáit</w:t>
-      </w:r>
-      <w:proofErr w:type="spellEnd"/>
-      <w:r>
-        <w:t xml:space="preserve"> (</w:t>
-      </w:r>
-      <w:proofErr w:type="spellStart"/>
-      <w:r>
-        <w:t>előfordulhat</w:t>
-      </w:r>
-      <w:proofErr w:type="spellEnd"/>
-      <w:r>
-        <w:t xml:space="preserve">, </w:t>
-      </w:r>
-      <w:proofErr w:type="spellStart"/>
-      <w:r>
-        <w:t>hogy</w:t>
-      </w:r>
-      <w:proofErr w:type="spellEnd"/>
-      <w:r>
-        <w:t xml:space="preserve"> </w:t>
-      </w:r>
-      <w:proofErr w:type="spellStart"/>
-      <w:r>
-        <w:t>egy</w:t>
-      </w:r>
-      <w:proofErr w:type="spellEnd"/>
-      <w:r>
-        <w:t xml:space="preserve"> </w:t>
-      </w:r>
-      <w:proofErr w:type="spellStart"/>
-      <w:r>
-        <w:t>ilyen</w:t>
-      </w:r>
-      <w:proofErr w:type="spellEnd"/>
-      <w:r>
-        <w:t xml:space="preserve"> </w:t>
-      </w:r>
-      <w:proofErr w:type="spellStart"/>
-      <w:r>
-        <w:t>gombra</w:t>
-      </w:r>
-      <w:proofErr w:type="spellEnd"/>
-      <w:r>
-        <w:t xml:space="preserve"> is </w:t>
-      </w:r>
-      <w:proofErr w:type="spellStart"/>
-      <w:r>
-        <w:t>rá</w:t>
-      </w:r>
-      <w:proofErr w:type="spellEnd"/>
-      <w:r>
-        <w:t xml:space="preserve"> </w:t>
-      </w:r>
-      <w:proofErr w:type="spellStart"/>
-      <w:r>
-        <w:t>kell</w:t>
-      </w:r>
-      <w:proofErr w:type="spellEnd"/>
-      <w:r>
-        <w:t xml:space="preserve"> </w:t>
-      </w:r>
-      <w:proofErr w:type="spellStart"/>
-      <w:r>
-        <w:t>nyomni</w:t>
-      </w:r>
-      <w:proofErr w:type="spellEnd"/>
-      <w:r>
-        <w:t xml:space="preserve"> a </w:t>
-      </w:r>
-      <w:proofErr w:type="spellStart"/>
-      <w:r>
-        <w:t>frissítéshez</w:t>
-      </w:r>
-      <w:proofErr w:type="spellEnd"/>
-      <w:r>
-        <w:t xml:space="preserve">: </w:t>
+      <w:r>
+        <w:t>Nyissa meg az IntelliJ-t vagy a választott IDE-t</w:t>
+      </w:r>
+      <w:r>
+        <w:t>, és nyissa meg az alkalmazást mint projekt</w:t>
+      </w:r>
+      <w:r>
+        <w:t xml:space="preserve">. Ez (IntelliJ esetében biztosan) automatikusan betölti a gradle dependenciáit (előfordulhat, hogy egy ilyen gombra is rá kell nyomni a frissítéshez: </w:t>
       </w:r>
       <w:r>
         <w:rPr>
@@ -17728,103 +16148,7 @@
         </w:numPr>
       </w:pPr>
       <w:r>
-        <w:t>A UI/</w:t>
-      </w:r>
-      <w:proofErr w:type="spellStart"/>
-      <w:r>
-        <w:t>src</w:t>
-      </w:r>
-      <w:proofErr w:type="spellEnd"/>
-      <w:r>
-        <w:t>/main/resources/</w:t>
-      </w:r>
-      <w:proofErr w:type="spellStart"/>
-      <w:r>
-        <w:t>application.properties</w:t>
-      </w:r>
-      <w:proofErr w:type="spellEnd"/>
-      <w:r>
-        <w:t xml:space="preserve"> </w:t>
-      </w:r>
-      <w:proofErr w:type="spellStart"/>
-      <w:r>
-        <w:t>fájlba</w:t>
-      </w:r>
-      <w:proofErr w:type="spellEnd"/>
-      <w:r>
-        <w:t xml:space="preserve"> </w:t>
-      </w:r>
-      <w:proofErr w:type="spellStart"/>
-      <w:r>
-        <w:t>írja</w:t>
-      </w:r>
-      <w:proofErr w:type="spellEnd"/>
-      <w:r>
-        <w:t xml:space="preserve"> be </w:t>
-      </w:r>
-      <w:proofErr w:type="spellStart"/>
-      <w:r>
-        <w:t>az</w:t>
-      </w:r>
-      <w:proofErr w:type="spellEnd"/>
-      <w:r>
-        <w:t xml:space="preserve"> </w:t>
-      </w:r>
-      <w:proofErr w:type="spellStart"/>
-      <w:r>
-        <w:t>sqldeveloperben</w:t>
-      </w:r>
-      <w:proofErr w:type="spellEnd"/>
-      <w:r>
-        <w:t xml:space="preserve"> is </w:t>
-      </w:r>
-      <w:proofErr w:type="spellStart"/>
-      <w:r>
-        <w:t>használt</w:t>
-      </w:r>
-      <w:proofErr w:type="spellEnd"/>
-      <w:r>
-        <w:t xml:space="preserve"> </w:t>
-      </w:r>
-      <w:proofErr w:type="spellStart"/>
-      <w:r>
-        <w:t>felhasználónév</w:t>
-      </w:r>
-      <w:proofErr w:type="spellEnd"/>
-      <w:r>
-        <w:t>/</w:t>
-      </w:r>
-      <w:proofErr w:type="spellStart"/>
-      <w:r>
-        <w:t>jelszó</w:t>
-      </w:r>
-      <w:proofErr w:type="spellEnd"/>
-      <w:r>
-        <w:t xml:space="preserve"> </w:t>
-      </w:r>
-      <w:proofErr w:type="spellStart"/>
-      <w:r>
-        <w:t>azonosítót</w:t>
-      </w:r>
-      <w:proofErr w:type="spellEnd"/>
-      <w:r>
-        <w:t xml:space="preserve"> (a C##-</w:t>
-      </w:r>
-      <w:proofErr w:type="spellStart"/>
-      <w:r>
-        <w:t>os</w:t>
-      </w:r>
-      <w:proofErr w:type="spellEnd"/>
-      <w:r>
-        <w:t xml:space="preserve"> </w:t>
-      </w:r>
-      <w:proofErr w:type="spellStart"/>
-      <w:r>
-        <w:t>kell</w:t>
-      </w:r>
-      <w:proofErr w:type="spellEnd"/>
-      <w:r>
-        <w:t>)</w:t>
+        <w:t>A UI/src/main/resources/application.properties fájlba írja be az sqldeveloperben is használt felhasználónév/jelszó azonosítót (a C##-os kell)</w:t>
       </w:r>
     </w:p>
     <w:p>
@@ -17838,118 +16162,57 @@
       <w:r>
         <w:t xml:space="preserve">A </w:t>
       </w:r>
-      <w:proofErr w:type="spellStart"/>
       <w:r>
         <w:t>PoseidonETRApplication</w:t>
       </w:r>
-      <w:proofErr w:type="spellEnd"/>
-      <w:r>
-        <w:t xml:space="preserve"> main </w:t>
-      </w:r>
-      <w:proofErr w:type="spellStart"/>
-      <w:r>
-        <w:t>metódusának</w:t>
-      </w:r>
-      <w:proofErr w:type="spellEnd"/>
-      <w:r>
-        <w:t xml:space="preserve"> </w:t>
-      </w:r>
-      <w:proofErr w:type="spellStart"/>
-      <w:r>
-        <w:t>futtatásával</w:t>
-      </w:r>
-      <w:proofErr w:type="spellEnd"/>
-      <w:r>
-        <w:t xml:space="preserve"> </w:t>
-      </w:r>
-      <w:proofErr w:type="spellStart"/>
-      <w:r>
-        <w:t>elindítható</w:t>
-      </w:r>
-      <w:proofErr w:type="spellEnd"/>
-      <w:r>
-        <w:t xml:space="preserve"> </w:t>
-      </w:r>
-      <w:proofErr w:type="spellStart"/>
-      <w:r>
-        <w:t>az</w:t>
-      </w:r>
-      <w:proofErr w:type="spellEnd"/>
-      <w:r>
-        <w:t xml:space="preserve"> </w:t>
-      </w:r>
-      <w:proofErr w:type="spellStart"/>
-      <w:r>
-        <w:t>alkalmazás</w:t>
-      </w:r>
-      <w:proofErr w:type="spellEnd"/>
-      <w:r>
-        <w:t xml:space="preserve">, </w:t>
-      </w:r>
-      <w:proofErr w:type="spellStart"/>
-      <w:r>
-        <w:t>amelyet</w:t>
-      </w:r>
-      <w:proofErr w:type="spellEnd"/>
-      <w:r>
-        <w:t xml:space="preserve"> </w:t>
-      </w:r>
-      <w:proofErr w:type="spellStart"/>
-      <w:r>
-        <w:t>egy</w:t>
-      </w:r>
-      <w:proofErr w:type="spellEnd"/>
-      <w:r>
-        <w:t xml:space="preserve"> </w:t>
-      </w:r>
-      <w:proofErr w:type="spellStart"/>
-      <w:r>
-        <w:t>böngészőben</w:t>
-      </w:r>
-      <w:proofErr w:type="spellEnd"/>
-      <w:r>
-        <w:t xml:space="preserve"> a </w:t>
+      <w:r>
+        <w:t xml:space="preserve"> main metódusának futtatásával elindítható az alkalmazás, amelyet egy böngészőben a </w:t>
       </w:r>
       <w:r>
         <w:t>localhost:8080</w:t>
       </w:r>
       <w:r>
-        <w:t xml:space="preserve">-as URL </w:t>
-      </w:r>
-      <w:proofErr w:type="spellStart"/>
-      <w:r>
-        <w:t>alatt</w:t>
-      </w:r>
-      <w:proofErr w:type="spellEnd"/>
-      <w:r>
-        <w:t xml:space="preserve"> </w:t>
-      </w:r>
-      <w:proofErr w:type="spellStart"/>
-      <w:r>
-        <w:t>érhet</w:t>
-      </w:r>
-      <w:proofErr w:type="spellEnd"/>
-      <w:r>
-        <w:t xml:space="preserve"> el.</w:t>
+        <w:t>-as URL alatt érhet el.</w:t>
       </w:r>
     </w:p>
     <w:p>
       <w:pPr>
         <w:pStyle w:val="Cmsor2"/>
       </w:pPr>
-      <w:proofErr w:type="spellStart"/>
-      <w:r>
-        <w:t>Egyéb</w:t>
-      </w:r>
-      <w:proofErr w:type="spellEnd"/>
-      <w:r>
-        <w:t>:</w:t>
+      <w:r>
+        <w:t>Egyéb:</w:t>
       </w:r>
     </w:p>
     <w:p>
       <w:pPr>
         <w:pStyle w:val="Cmsor2"/>
-      </w:pPr>
+        <w:ind w:left="708" w:hanging="708"/>
+        <w:rPr>
+          <w:b w:val="0"/>
+          <w:bCs w:val="0"/>
+        </w:rPr>
+      </w:pPr>
+      <w:r>
+        <w:t>Egy admin felhasználó bejelentkezési adatai:</w:t>
+      </w:r>
+      <w:r>
+        <w:br/>
+      </w:r>
+      <w:r>
+        <w:rPr>
+          <w:b w:val="0"/>
+          <w:bCs w:val="0"/>
+        </w:rPr>
+        <w:t>Ps-kód: OCS4LF</w:t>
+      </w:r>
+      <w:r>
+        <w:rPr>
+          <w:b w:val="0"/>
+          <w:bCs w:val="0"/>
+        </w:rPr>
+        <w:br/>
+        <w:t>Jelszó: Olasz Csaba</w:t>
+      </w:r>
     </w:p>
     <w:p>
       <w:pPr>

</xml_diff>